<commit_message>
Water rendering attempt 2
</commit_message>
<xml_diff>
--- a/Dissertation Draft.docx
+++ b/Dissertation Draft.docx
@@ -128,6 +128,9 @@
       <w:r>
         <w:t>Implementation &amp; Results</w:t>
       </w:r>
+      <w:r>
+        <w:t xml:space="preserve"> &amp; Analysis</w:t>
+      </w:r>
     </w:p>
     <w:p>
       <w:r>
@@ -176,6 +179,19 @@
     <w:p>
       <w:r>
         <w:t>Lots of diagrams, examples, code snippets, etc.</w:t>
+      </w:r>
+      <w:r>
+        <w:t xml:space="preserve"> </w:t>
+      </w:r>
+    </w:p>
+    <w:p>
+      <w:r>
+        <w:t>What have I accomplished? Compare with existing models &amp; simulations in terms of realism &amp; representation. Looking back, would I use a node-based or particle-based simulation?</w:t>
+      </w:r>
+    </w:p>
+    <w:p>
+      <w:r>
+        <w:t>Did I hit my targets? Can I simulate an ox-bow lake?</w:t>
       </w:r>
     </w:p>
     <w:p>
@@ -183,20 +199,7 @@
         <w:pStyle w:val="Heading1"/>
       </w:pPr>
       <w:r>
-        <w:t>Conclusions and Analysis</w:t>
-      </w:r>
-    </w:p>
-    <w:p>
-      <w:r>
-        <w:t>What have I accomplished? Compare with existing models &amp; simulations in terms of realism &amp; representation. Looking back, would I use a node-based or particle-based simulation?</w:t>
-      </w:r>
-    </w:p>
-    <w:p>
-      <w:r>
-        <w:t>Did I hit my targets?</w:t>
-      </w:r>
-      <w:r>
-        <w:t xml:space="preserve"> Can I simulate an ox-bow lake?</w:t>
+        <w:t xml:space="preserve">Conclusions and </w:t>
       </w:r>
     </w:p>
     <w:p>

</xml_diff>

<commit_message>
Small map changes, more diss work
</commit_message>
<xml_diff>
--- a/Dissertation Draft.docx
+++ b/Dissertation Draft.docx
@@ -1280,32 +1280,105 @@
     </w:p>
     <w:p>
       <w:r>
-        <w:t>Planning, structure, and initial plans for the project.</w:t>
-      </w:r>
-    </w:p>
-    <w:p>
-      <w:r>
-        <w:t>How did I approach this? Class structure, models used, techniques for processing and rendering.</w:t>
-      </w:r>
-    </w:p>
-    <w:p>
-      <w:r>
-        <w:t>OpenGL, Perlin noise libraries, etc.</w:t>
-      </w:r>
-    </w:p>
-    <w:p>
-      <w:r>
-        <w:t>Potential advantages/disadvantages of this approach compared to traditional methods</w:t>
-      </w:r>
-    </w:p>
-    <w:p>
-      <w:r>
-        <w:t>Landscape generation technology &amp; real-time mesh deformation, 3D representation</w:t>
+        <w:t>Planning</w:t>
+      </w:r>
+    </w:p>
+    <w:p>
+      <w:r>
+        <w:t>Class Structure</w:t>
+      </w:r>
+    </w:p>
+    <w:p>
+      <w:r>
+        <w:t>Noise &amp; Heightmap Generation</w:t>
+      </w:r>
+    </w:p>
+    <w:p>
+      <w:r>
+        <w:t>Soilmap Generation</w:t>
+      </w:r>
+    </w:p>
+    <w:p>
+      <w:r>
+        <w:t>OpenGL visuals</w:t>
+      </w:r>
+    </w:p>
+    <w:p>
+      <w:r>
+        <w:tab/>
+        <w:t>Mesh deformation</w:t>
+      </w:r>
+    </w:p>
+    <w:p>
+      <w:r>
+        <w:tab/>
+        <w:t>Visualization of fluid behaviour- pools</w:t>
+      </w:r>
+    </w:p>
+    <w:p>
+      <w:r>
+        <w:tab/>
+        <w:t>Visualisation of fluid behaviour- particles</w:t>
+      </w:r>
+      <w:r>
+        <w:t xml:space="preserve"> &amp; foliage</w:t>
+      </w:r>
+    </w:p>
+    <w:p>
+      <w:r>
+        <w:t>Drop &amp; fluid as a particle</w:t>
+      </w:r>
+    </w:p>
+    <w:p>
+      <w:pPr>
+        <w:ind w:firstLine="720"/>
+      </w:pPr>
+      <w:r>
+        <w:t>Descend</w:t>
+      </w:r>
+    </w:p>
+    <w:p>
+      <w:pPr>
+        <w:ind w:left="720"/>
+      </w:pPr>
+      <w:r>
+        <w:t>Cascade</w:t>
+      </w:r>
+    </w:p>
+    <w:p>
+      <w:pPr>
+        <w:ind w:firstLine="720"/>
+      </w:pPr>
+      <w:r>
+        <w:t>Flood</w:t>
+      </w:r>
+    </w:p>
+    <w:p>
+      <w:r>
+        <w:t>Foliage &amp; plant representation</w:t>
       </w:r>
     </w:p>
     <w:p/>
     <w:p>
       <w:r>
+        <w:t>Potential advantages/disadvantages of th</w:t>
+      </w:r>
+      <w:r>
+        <w:t>ese</w:t>
+      </w:r>
+      <w:r>
+        <w:t xml:space="preserve"> approach</w:t>
+      </w:r>
+      <w:r>
+        <w:t>es</w:t>
+      </w:r>
+      <w:r>
+        <w:t xml:space="preserve"> compared to traditional methods</w:t>
+      </w:r>
+    </w:p>
+    <w:p/>
+    <w:p>
+      <w:r>
         <w:t>Equations used for fluid dynamics- this is a focus as I’ve been modifying these for the program’s behaviour. Show working and approach to these problems.</w:t>
       </w:r>
     </w:p>
@@ -1314,10 +1387,7 @@
         <w:pStyle w:val="Heading1"/>
       </w:pPr>
       <w:r>
-        <w:t>Implementation &amp; Results</w:t>
-      </w:r>
-      <w:r>
-        <w:t xml:space="preserve"> &amp; Analysis</w:t>
+        <w:t>Critical Reflection</w:t>
       </w:r>
     </w:p>
     <w:p>
@@ -1373,6 +1443,7 @@
     </w:p>
     <w:p>
       <w:r>
+        <w:lastRenderedPageBreak/>
         <w:t>What have I accomplished? Compare with existing models &amp; simulations in terms of realism &amp; representation. Looking back, would I use a node-based or particle-based simulation?</w:t>
       </w:r>
     </w:p>

</xml_diff>

<commit_message>
remove unused properties and more diss work
</commit_message>
<xml_diff>
--- a/Dissertation Draft.docx
+++ b/Dissertation Draft.docx
@@ -1,26 +1,59 @@
 
 <file path=word/document.xml><?xml version="1.0" encoding="utf-8"?>
-<w:document xmlns:wpc="http://schemas.microsoft.com/office/word/2010/wordprocessingCanvas" xmlns:cx="http://schemas.microsoft.com/office/drawing/2014/chartex" xmlns:cx1="http://schemas.microsoft.com/office/drawing/2015/9/8/chartex" xmlns:cx2="http://schemas.microsoft.com/office/drawing/2015/10/21/chartex" xmlns:cx3="http://schemas.microsoft.com/office/drawing/2016/5/9/chartex" xmlns:cx4="http://schemas.microsoft.com/office/drawing/2016/5/10/chartex" xmlns:cx5="http://schemas.microsoft.com/office/drawing/2016/5/11/chartex" xmlns:cx6="http://schemas.microsoft.com/office/drawing/2016/5/12/chartex" xmlns:cx7="http://schemas.microsoft.com/office/drawing/2016/5/13/chartex" xmlns:cx8="http://schemas.microsoft.com/office/drawing/2016/5/14/chartex" xmlns:mc="http://schemas.openxmlformats.org/markup-compatibility/2006" xmlns:aink="http://schemas.microsoft.com/office/drawing/2016/ink" xmlns:am3d="http://schemas.microsoft.com/office/drawing/2017/model3d" xmlns:o="urn:schemas-microsoft-com:office:office" xmlns:r="http://schemas.openxmlformats.org/officeDocument/2006/relationships" xmlns:m="http://schemas.openxmlformats.org/officeDocument/2006/math" xmlns:v="urn:schemas-microsoft-com:vml" xmlns:wp14="http://schemas.microsoft.com/office/word/2010/wordprocessingDrawing" xmlns:wp="http://schemas.openxmlformats.org/drawingml/2006/wordprocessingDrawing" xmlns:w10="urn:schemas-microsoft-com:office:word" xmlns:w="http://schemas.openxmlformats.org/wordprocessingml/2006/main" xmlns:w14="http://schemas.microsoft.com/office/word/2010/wordml" xmlns:w15="http://schemas.microsoft.com/office/word/2012/wordml" xmlns:w16cex="http://schemas.microsoft.com/office/word/2018/wordml/cex" xmlns:w16cid="http://schemas.microsoft.com/office/word/2016/wordml/cid" xmlns:w16="http://schemas.microsoft.com/office/word/2018/wordml" xmlns:w16sdtdh="http://schemas.microsoft.com/office/word/2020/wordml/sdtdatahash" xmlns:w16se="http://schemas.microsoft.com/office/word/2015/wordml/symex" xmlns:wpg="http://schemas.microsoft.com/office/word/2010/wordprocessingGroup" xmlns:wpi="http://schemas.microsoft.com/office/word/2010/wordprocessingInk" xmlns:wne="http://schemas.microsoft.com/office/word/2006/wordml" xmlns:wps="http://schemas.microsoft.com/office/word/2010/wordprocessingShape" mc:Ignorable="w14 w15 w16se w16cid w16 w16cex w16sdtdh wp14">
+<w:document xmlns:wpc="http://schemas.microsoft.com/office/word/2010/wordprocessingCanvas" xmlns:cx="http://schemas.microsoft.com/office/drawing/2014/chartex" xmlns:cx1="http://schemas.microsoft.com/office/drawing/2015/9/8/chartex" xmlns:cx2="http://schemas.microsoft.com/office/drawing/2015/10/21/chartex" xmlns:cx3="http://schemas.microsoft.com/office/drawing/2016/5/9/chartex" xmlns:cx4="http://schemas.microsoft.com/office/drawing/2016/5/10/chartex" xmlns:cx5="http://schemas.microsoft.com/office/drawing/2016/5/11/chartex" xmlns:cx6="http://schemas.microsoft.com/office/drawing/2016/5/12/chartex" xmlns:cx7="http://schemas.microsoft.com/office/drawing/2016/5/13/chartex" xmlns:cx8="http://schemas.microsoft.com/office/drawing/2016/5/14/chartex" xmlns:mc="http://schemas.openxmlformats.org/markup-compatibility/2006" xmlns:aink="http://schemas.microsoft.com/office/drawing/2016/ink" xmlns:am3d="http://schemas.microsoft.com/office/drawing/2017/model3d" xmlns:o="urn:schemas-microsoft-com:office:office" xmlns:oel="http://schemas.microsoft.com/office/2019/extlst" xmlns:r="http://schemas.openxmlformats.org/officeDocument/2006/relationships" xmlns:m="http://schemas.openxmlformats.org/officeDocument/2006/math" xmlns:v="urn:schemas-microsoft-com:vml" xmlns:wp14="http://schemas.microsoft.com/office/word/2010/wordprocessingDrawing" xmlns:wp="http://schemas.openxmlformats.org/drawingml/2006/wordprocessingDrawing" xmlns:w10="urn:schemas-microsoft-com:office:word" xmlns:w="http://schemas.openxmlformats.org/wordprocessingml/2006/main" xmlns:w14="http://schemas.microsoft.com/office/word/2010/wordml" xmlns:w15="http://schemas.microsoft.com/office/word/2012/wordml" xmlns:w16cex="http://schemas.microsoft.com/office/word/2018/wordml/cex" xmlns:w16cid="http://schemas.microsoft.com/office/word/2016/wordml/cid" xmlns:w16="http://schemas.microsoft.com/office/word/2018/wordml" xmlns:w16sdtdh="http://schemas.microsoft.com/office/word/2020/wordml/sdtdatahash" xmlns:w16se="http://schemas.microsoft.com/office/word/2015/wordml/symex" xmlns:wpg="http://schemas.microsoft.com/office/word/2010/wordprocessingGroup" xmlns:wpi="http://schemas.microsoft.com/office/word/2010/wordprocessingInk" xmlns:wne="http://schemas.microsoft.com/office/word/2006/wordml" xmlns:wps="http://schemas.microsoft.com/office/word/2010/wordprocessingShape" mc:Ignorable="w14 w15 w16se w16cid w16 w16cex w16sdtdh wp14">
   <w:body>
     <w:p>
       <w:pPr>
         <w:pStyle w:val="Title"/>
-      </w:pPr>
-      <w:r>
+        <w:rPr>
+          <w:sz w:val="52"/>
+          <w:szCs w:val="52"/>
+        </w:rPr>
+      </w:pPr>
+      <w:r>
+        <w:rPr>
+          <w:sz w:val="52"/>
+          <w:szCs w:val="52"/>
+        </w:rPr>
         <w:t>Dissertation (draft)</w:t>
       </w:r>
     </w:p>
-    <w:p/>
+    <w:p>
+      <w:pPr>
+        <w:rPr>
+          <w:sz w:val="20"/>
+          <w:szCs w:val="20"/>
+        </w:rPr>
+      </w:pPr>
+    </w:p>
     <w:p>
       <w:pPr>
         <w:pStyle w:val="Heading1"/>
-      </w:pPr>
-      <w:r>
+        <w:rPr>
+          <w:sz w:val="28"/>
+          <w:szCs w:val="28"/>
+        </w:rPr>
+      </w:pPr>
+      <w:r>
+        <w:rPr>
+          <w:sz w:val="28"/>
+          <w:szCs w:val="28"/>
+        </w:rPr>
         <w:t>Abstract</w:t>
       </w:r>
     </w:p>
     <w:p>
-      <w:r>
+      <w:pPr>
+        <w:rPr>
+          <w:sz w:val="20"/>
+          <w:szCs w:val="20"/>
+        </w:rPr>
+      </w:pPr>
+      <w:r>
+        <w:rPr>
+          <w:sz w:val="20"/>
+          <w:szCs w:val="20"/>
+        </w:rPr>
         <w:t>(General summary- explain purpose of application, potential real-world applications, limitations of existing simulation models)</w:t>
       </w:r>
     </w:p>
@@ -30,56 +63,140 @@
         <w:rPr>
           <w:rFonts w:asciiTheme="minorHAnsi" w:eastAsiaTheme="minorHAnsi" w:hAnsiTheme="minorHAnsi" w:cstheme="minorBidi"/>
           <w:color w:val="auto"/>
-          <w:sz w:val="22"/>
-          <w:szCs w:val="22"/>
-        </w:rPr>
-      </w:pPr>
-      <w:r>
+          <w:sz w:val="20"/>
+          <w:szCs w:val="20"/>
+        </w:rPr>
+      </w:pPr>
+      <w:r>
+        <w:rPr>
+          <w:sz w:val="28"/>
+          <w:szCs w:val="28"/>
+        </w:rPr>
         <w:t>Contents</w:t>
       </w:r>
     </w:p>
     <w:p>
-      <w:r>
+      <w:pPr>
+        <w:rPr>
+          <w:sz w:val="20"/>
+          <w:szCs w:val="20"/>
+        </w:rPr>
+      </w:pPr>
+      <w:r>
+        <w:rPr>
+          <w:sz w:val="20"/>
+          <w:szCs w:val="20"/>
+        </w:rPr>
         <w:t>Introduction</w:t>
       </w:r>
     </w:p>
     <w:p>
-      <w:r>
+      <w:pPr>
+        <w:rPr>
+          <w:sz w:val="20"/>
+          <w:szCs w:val="20"/>
+        </w:rPr>
+      </w:pPr>
+      <w:r>
+        <w:rPr>
+          <w:sz w:val="20"/>
+          <w:szCs w:val="20"/>
+        </w:rPr>
         <w:tab/>
         <w:t>Aims</w:t>
       </w:r>
     </w:p>
     <w:p>
-      <w:r>
+      <w:pPr>
+        <w:rPr>
+          <w:sz w:val="20"/>
+          <w:szCs w:val="20"/>
+        </w:rPr>
+      </w:pPr>
+      <w:r>
+        <w:rPr>
+          <w:sz w:val="20"/>
+          <w:szCs w:val="20"/>
+        </w:rPr>
         <w:tab/>
         <w:t>Objectives</w:t>
       </w:r>
     </w:p>
     <w:p>
-      <w:r>
+      <w:pPr>
+        <w:rPr>
+          <w:sz w:val="20"/>
+          <w:szCs w:val="20"/>
+        </w:rPr>
+      </w:pPr>
+      <w:r>
+        <w:rPr>
+          <w:sz w:val="20"/>
+          <w:szCs w:val="20"/>
+        </w:rPr>
         <w:t>Literature Review</w:t>
       </w:r>
     </w:p>
     <w:p>
-      <w:r>
+      <w:pPr>
+        <w:rPr>
+          <w:sz w:val="20"/>
+          <w:szCs w:val="20"/>
+        </w:rPr>
+      </w:pPr>
+      <w:r>
+        <w:rPr>
+          <w:sz w:val="20"/>
+          <w:szCs w:val="20"/>
+        </w:rPr>
         <w:tab/>
         <w:t>Artistic Representation of Landscapes</w:t>
       </w:r>
     </w:p>
     <w:p>
-      <w:r>
+      <w:pPr>
+        <w:rPr>
+          <w:sz w:val="20"/>
+          <w:szCs w:val="20"/>
+        </w:rPr>
+      </w:pPr>
+      <w:r>
+        <w:rPr>
+          <w:sz w:val="20"/>
+          <w:szCs w:val="20"/>
+        </w:rPr>
         <w:tab/>
         <w:t>Landscape Generation</w:t>
       </w:r>
     </w:p>
     <w:p>
-      <w:r>
+      <w:pPr>
+        <w:rPr>
+          <w:sz w:val="20"/>
+          <w:szCs w:val="20"/>
+        </w:rPr>
+      </w:pPr>
+      <w:r>
+        <w:rPr>
+          <w:sz w:val="20"/>
+          <w:szCs w:val="20"/>
+        </w:rPr>
         <w:tab/>
         <w:t>Fluid Simulation Methods</w:t>
       </w:r>
     </w:p>
     <w:p>
-      <w:r>
+      <w:pPr>
+        <w:rPr>
+          <w:sz w:val="20"/>
+          <w:szCs w:val="20"/>
+        </w:rPr>
+      </w:pPr>
+      <w:r>
+        <w:rPr>
+          <w:sz w:val="20"/>
+          <w:szCs w:val="20"/>
+        </w:rPr>
         <w:tab/>
         <w:t>The Hydraulic Erosion Algorithm</w:t>
       </w:r>
@@ -87,355 +204,734 @@
     <w:p>
       <w:pPr>
         <w:pStyle w:val="Heading1"/>
-      </w:pPr>
-      <w:r>
+        <w:rPr>
+          <w:sz w:val="28"/>
+          <w:szCs w:val="28"/>
+        </w:rPr>
+      </w:pPr>
+      <w:r>
+        <w:rPr>
+          <w:sz w:val="28"/>
+          <w:szCs w:val="28"/>
+        </w:rPr>
         <w:t>Introduction</w:t>
       </w:r>
     </w:p>
     <w:p>
-      <w:r>
+      <w:pPr>
+        <w:rPr>
+          <w:sz w:val="20"/>
+          <w:szCs w:val="20"/>
+        </w:rPr>
+      </w:pPr>
+      <w:r>
+        <w:rPr>
+          <w:sz w:val="20"/>
+          <w:szCs w:val="20"/>
+        </w:rPr>
         <w:t>This portfolio project</w:t>
       </w:r>
       <w:r>
+        <w:rPr>
+          <w:sz w:val="20"/>
+          <w:szCs w:val="20"/>
+        </w:rPr>
         <w:t xml:space="preserve"> </w:t>
       </w:r>
       <w:r>
+        <w:rPr>
+          <w:sz w:val="20"/>
+          <w:szCs w:val="20"/>
+        </w:rPr>
         <w:t>will</w:t>
       </w:r>
       <w:r>
+        <w:rPr>
+          <w:sz w:val="20"/>
+          <w:szCs w:val="20"/>
+        </w:rPr>
         <w:t xml:space="preserve"> investigate</w:t>
       </w:r>
       <w:r>
+        <w:rPr>
+          <w:sz w:val="20"/>
+          <w:szCs w:val="20"/>
+        </w:rPr>
         <w:t xml:space="preserve"> the methodology of creating rivers in videogames</w:t>
       </w:r>
       <w:r>
+        <w:rPr>
+          <w:sz w:val="20"/>
+          <w:szCs w:val="20"/>
+        </w:rPr>
         <w:t xml:space="preserve"> and create a tool to assist with the creation of </w:t>
       </w:r>
       <w:r>
+        <w:rPr>
+          <w:sz w:val="20"/>
+          <w:szCs w:val="20"/>
+        </w:rPr>
         <w:t xml:space="preserve">digital </w:t>
       </w:r>
       <w:r>
+        <w:rPr>
+          <w:sz w:val="20"/>
+          <w:szCs w:val="20"/>
+        </w:rPr>
         <w:t xml:space="preserve">landscapes. </w:t>
       </w:r>
       <w:r>
+        <w:rPr>
+          <w:sz w:val="20"/>
+          <w:szCs w:val="20"/>
+        </w:rPr>
         <w:t>Digital representations of geographical features are often created by artists, with little or no reference to real-world geographical data. While artistically impressive landscapes are prevalent in modern videogames, especially those in an open-world environment</w:t>
       </w:r>
       <w:r>
+        <w:rPr>
+          <w:sz w:val="20"/>
+          <w:szCs w:val="20"/>
+        </w:rPr>
         <w:t>s</w:t>
       </w:r>
       <w:r>
+        <w:rPr>
+          <w:sz w:val="20"/>
+          <w:szCs w:val="20"/>
+        </w:rPr>
         <w:t>, the geographical basis behind these features is often forgotten, producing inaccurate or unrealistic rivers and pools.</w:t>
       </w:r>
       <w:r>
+        <w:rPr>
+          <w:sz w:val="20"/>
+          <w:szCs w:val="20"/>
+        </w:rPr>
         <w:t xml:space="preserve"> The rise of procedurally generated games </w:t>
       </w:r>
       <w:r>
+        <w:rPr>
+          <w:sz w:val="20"/>
+          <w:szCs w:val="20"/>
+        </w:rPr>
         <w:t xml:space="preserve">also </w:t>
       </w:r>
       <w:r>
-        <w:t>often turns a blind eye to real-world data, instead opting for a simple representation of “a line of water” (</w:t>
-      </w:r>
-      <w:r>
-        <w:t>https://ieeexplore.ieee.org/abstract/document/7295776</w:t>
-      </w:r>
-      <w:r>
-        <w:t>)</w:t>
-      </w:r>
-      <w:r>
-        <w:t>.</w:t>
-      </w:r>
-      <w:r>
+        <w:rPr>
+          <w:sz w:val="20"/>
+          <w:szCs w:val="20"/>
+        </w:rPr>
+        <w:t>often turns a blind eye to real-world data, instead opting for a simple representation of “a line of water” (https://ieeexplore.ieee.org/abstract/document/7295776).</w:t>
+      </w:r>
+      <w:r>
+        <w:rPr>
+          <w:sz w:val="20"/>
+          <w:szCs w:val="20"/>
+        </w:rPr>
         <w:t xml:space="preserve"> </w:t>
       </w:r>
       <w:r>
+        <w:rPr>
+          <w:sz w:val="20"/>
+          <w:szCs w:val="20"/>
+        </w:rPr>
         <w:t xml:space="preserve">A tool that could generate a landscape, simulate years of fluid movement and erosion, and then provide accurate soil and landscape height data to artists could assist in ensuring artistic landscapes </w:t>
       </w:r>
       <w:r>
+        <w:rPr>
+          <w:sz w:val="20"/>
+          <w:szCs w:val="20"/>
+        </w:rPr>
         <w:t>use a more realistic basis.</w:t>
       </w:r>
     </w:p>
     <w:p>
-      <w:r>
+      <w:pPr>
+        <w:rPr>
+          <w:sz w:val="20"/>
+          <w:szCs w:val="20"/>
+        </w:rPr>
+      </w:pPr>
+      <w:r>
+        <w:rPr>
+          <w:sz w:val="20"/>
+          <w:szCs w:val="20"/>
+        </w:rPr>
         <w:t>Node-based simulations</w:t>
       </w:r>
       <w:r>
+        <w:rPr>
+          <w:sz w:val="20"/>
+          <w:szCs w:val="20"/>
+        </w:rPr>
         <w:t xml:space="preserve"> of </w:t>
       </w:r>
       <w:r>
+        <w:rPr>
+          <w:sz w:val="20"/>
+          <w:szCs w:val="20"/>
+        </w:rPr>
         <w:t>sediment</w:t>
       </w:r>
       <w:r>
+        <w:rPr>
+          <w:sz w:val="20"/>
+          <w:szCs w:val="20"/>
+        </w:rPr>
         <w:t xml:space="preserve"> pick up and deposit</w:t>
       </w:r>
       <w:r>
-        <w:t xml:space="preserve"> could</w:t>
-      </w:r>
-      <w:r>
-        <w:t xml:space="preserve"> allow </w:t>
-      </w:r>
-      <w:r>
-        <w:t>a digital</w:t>
-      </w:r>
-      <w:r>
-        <w:t xml:space="preserve"> representation of </w:t>
-      </w:r>
-      <w:r>
+        <w:rPr>
+          <w:sz w:val="20"/>
+          <w:szCs w:val="20"/>
+        </w:rPr>
+        <w:t xml:space="preserve"> could allow a digital representation of </w:t>
+      </w:r>
+      <w:r>
+        <w:rPr>
+          <w:sz w:val="20"/>
+          <w:szCs w:val="20"/>
+        </w:rPr>
         <w:t xml:space="preserve">hydrological </w:t>
       </w:r>
       <w:r>
+        <w:rPr>
+          <w:sz w:val="20"/>
+          <w:szCs w:val="20"/>
+        </w:rPr>
         <w:t xml:space="preserve">landscape features. Such a system </w:t>
       </w:r>
       <w:r>
+        <w:rPr>
+          <w:sz w:val="20"/>
+          <w:szCs w:val="20"/>
+        </w:rPr>
         <w:t>would</w:t>
       </w:r>
       <w:r>
+        <w:rPr>
+          <w:sz w:val="20"/>
+          <w:szCs w:val="20"/>
+        </w:rPr>
         <w:t xml:space="preserve"> allow for the creation of complex geographical features found in rivers (such as ox-bow lakes) </w:t>
       </w:r>
       <w:r>
+        <w:rPr>
+          <w:sz w:val="20"/>
+          <w:szCs w:val="20"/>
+        </w:rPr>
         <w:t xml:space="preserve">that are scarcely seen in artistic </w:t>
       </w:r>
       <w:r>
+        <w:rPr>
+          <w:sz w:val="20"/>
+          <w:szCs w:val="20"/>
+        </w:rPr>
         <w:t>landscapes and</w:t>
       </w:r>
       <w:r>
+        <w:rPr>
+          <w:sz w:val="20"/>
+          <w:szCs w:val="20"/>
+        </w:rPr>
         <w:t xml:space="preserve"> assist in the creation of far more naturally-inspired rivers.</w:t>
       </w:r>
       <w:r>
-        <w:t xml:space="preserve"> </w:t>
-      </w:r>
-      <w:r>
-        <w:t>Features like bank erosion and sediment transfer(</w:t>
-      </w:r>
-      <w:r>
-        <w:t>https://www.therrc.co.uk/MOT/References/EA_DEFRA_Sediment_transport_and_alluvial_resistance_in_rivers.pdf</w:t>
-      </w:r>
-      <w:r>
-        <w:t xml:space="preserve">) are rarely present in these </w:t>
-      </w:r>
-      <w:r>
-        <w:t>representations</w:t>
-      </w:r>
-      <w:r>
-        <w:t xml:space="preserve"> due to their complexity(</w:t>
-      </w:r>
-      <w:r>
-        <w:t>http://citeseerx.ist.psu.edu/viewdoc/download?doi=10.1.1.449.5576&amp;rep=rep1&amp;type=pdf</w:t>
-      </w:r>
-      <w:r>
-        <w:t>) and computational intensity</w:t>
-      </w:r>
-      <w:r>
+        <w:rPr>
+          <w:sz w:val="20"/>
+          <w:szCs w:val="20"/>
+        </w:rPr>
+        <w:t xml:space="preserve"> Features like bank erosion and sediment transfer(https://www.therrc.co.uk/MOT/References/EA_DEFRA_Sediment_transport_and_alluvial_resistance_in_rivers.pdf) are rarely present in these representations due to their complexity(http://citeseerx.ist.psu.edu/viewdoc/download?doi=10.1.1.449.5576&amp;rep=rep1&amp;type=pdf) and computational intensity</w:t>
+      </w:r>
+      <w:r>
+        <w:rPr>
+          <w:sz w:val="20"/>
+          <w:szCs w:val="20"/>
+        </w:rPr>
         <w:t xml:space="preserve"> to simulate</w:t>
       </w:r>
       <w:r>
+        <w:rPr>
+          <w:sz w:val="20"/>
+          <w:szCs w:val="20"/>
+        </w:rPr>
         <w:t>(</w:t>
       </w:r>
       <w:hyperlink r:id="rId5" w:history="1">
         <w:r>
           <w:rPr>
             <w:rStyle w:val="Hyperlink"/>
+            <w:sz w:val="20"/>
+            <w:szCs w:val="20"/>
           </w:rPr>
           <w:t>https://huw-man.github.io/Interactive-Erosion-Simulator-on-GPU/</w:t>
         </w:r>
       </w:hyperlink>
       <w:r>
+        <w:rPr>
+          <w:sz w:val="20"/>
+          <w:szCs w:val="20"/>
+        </w:rPr>
         <w:t>).</w:t>
       </w:r>
     </w:p>
     <w:p>
-      <w:r>
+      <w:pPr>
+        <w:rPr>
+          <w:sz w:val="20"/>
+          <w:szCs w:val="20"/>
+        </w:rPr>
+      </w:pPr>
+      <w:r>
+        <w:rPr>
+          <w:sz w:val="20"/>
+          <w:szCs w:val="20"/>
+        </w:rPr>
         <w:t>Particle-based systems can also be used to streamline fluid simulation due to their more simplistic</w:t>
       </w:r>
       <w:r>
+        <w:rPr>
+          <w:sz w:val="20"/>
+          <w:szCs w:val="20"/>
+        </w:rPr>
         <w:t xml:space="preserve"> mechanical</w:t>
       </w:r>
       <w:r>
+        <w:rPr>
+          <w:sz w:val="20"/>
+          <w:szCs w:val="20"/>
+        </w:rPr>
         <w:t xml:space="preserve"> nature- it may be impractical for </w:t>
       </w:r>
       <w:r>
+        <w:rPr>
+          <w:sz w:val="20"/>
+          <w:szCs w:val="20"/>
+        </w:rPr>
         <w:t>an assisting program</w:t>
       </w:r>
       <w:r>
+        <w:rPr>
+          <w:sz w:val="20"/>
+          <w:szCs w:val="20"/>
+        </w:rPr>
         <w:t xml:space="preserve"> to run on a landscape for several hours if a map is constantly being iterated on</w:t>
       </w:r>
       <w:r>
+        <w:rPr>
+          <w:sz w:val="20"/>
+          <w:szCs w:val="20"/>
+        </w:rPr>
         <w:t xml:space="preserve"> by artists</w:t>
       </w:r>
       <w:r>
+        <w:rPr>
+          <w:sz w:val="20"/>
+          <w:szCs w:val="20"/>
+        </w:rPr>
         <w:t>.</w:t>
       </w:r>
       <w:r>
+        <w:rPr>
+          <w:sz w:val="20"/>
+          <w:szCs w:val="20"/>
+        </w:rPr>
         <w:t xml:space="preserve"> </w:t>
       </w:r>
       <w:r>
+        <w:rPr>
+          <w:sz w:val="20"/>
+          <w:szCs w:val="20"/>
+        </w:rPr>
         <w:t>Various</w:t>
       </w:r>
       <w:r>
-        <w:t xml:space="preserve"> fluid simulation methods exist using </w:t>
-      </w:r>
-      <w:r>
+        <w:rPr>
+          <w:sz w:val="20"/>
+          <w:szCs w:val="20"/>
+        </w:rPr>
+        <w:t xml:space="preserve"> fluid simulation methods exist using node-based, particle-based, and mesh-based systems</w:t>
+      </w:r>
+      <w:r>
+        <w:rPr>
+          <w:sz w:val="20"/>
+          <w:szCs w:val="20"/>
+        </w:rPr>
+        <w:t>, and a</w:t>
+      </w:r>
+      <w:r>
+        <w:rPr>
+          <w:sz w:val="20"/>
+          <w:szCs w:val="20"/>
+        </w:rPr>
+        <w:t>nalysing various options and finding</w:t>
+      </w:r>
+      <w:r>
+        <w:rPr>
+          <w:sz w:val="20"/>
+          <w:szCs w:val="20"/>
+        </w:rPr>
+        <w:t xml:space="preserve"> the correct simulation method will be vital in the creation of </w:t>
+      </w:r>
+      <w:r>
+        <w:rPr>
+          <w:sz w:val="20"/>
+          <w:szCs w:val="20"/>
+        </w:rPr>
+        <w:t>such a</w:t>
+      </w:r>
+      <w:r>
+        <w:rPr>
+          <w:sz w:val="20"/>
+          <w:szCs w:val="20"/>
+        </w:rPr>
+        <w:t xml:space="preserve"> tool.</w:t>
+      </w:r>
+    </w:p>
+    <w:p>
+      <w:pPr>
+        <w:rPr>
+          <w:sz w:val="20"/>
+          <w:szCs w:val="20"/>
+        </w:rPr>
+      </w:pPr>
+      <w:r>
+        <w:rPr>
+          <w:sz w:val="20"/>
+          <w:szCs w:val="20"/>
+        </w:rPr>
+        <w:t>Aims</w:t>
+      </w:r>
+    </w:p>
+    <w:p>
+      <w:pPr>
+        <w:rPr>
+          <w:sz w:val="20"/>
+          <w:szCs w:val="20"/>
+        </w:rPr>
+      </w:pPr>
+      <w:r>
+        <w:rPr>
+          <w:sz w:val="20"/>
+          <w:szCs w:val="20"/>
+        </w:rPr>
+        <w:t xml:space="preserve">The aim of this project is to create a tool that generates a </w:t>
+      </w:r>
+      <w:r>
+        <w:rPr>
+          <w:sz w:val="20"/>
+          <w:szCs w:val="20"/>
+        </w:rPr>
+        <w:t xml:space="preserve">randomized 3D </w:t>
+      </w:r>
+      <w:r>
+        <w:rPr>
+          <w:sz w:val="20"/>
+          <w:szCs w:val="20"/>
+        </w:rPr>
+        <w:t xml:space="preserve">landscape and manipulates it to form rivers and lakes through simulation of fluid dynamics, </w:t>
+      </w:r>
+      <w:r>
+        <w:rPr>
+          <w:sz w:val="20"/>
+          <w:szCs w:val="20"/>
+        </w:rPr>
+        <w:t xml:space="preserve">exploring the effects of sediment acquisition and deposition. </w:t>
+      </w:r>
+      <w:r>
+        <w:rPr>
+          <w:sz w:val="20"/>
+          <w:szCs w:val="20"/>
+        </w:rPr>
+        <w:t xml:space="preserve">The tool will </w:t>
+      </w:r>
+      <w:r>
+        <w:rPr>
+          <w:sz w:val="20"/>
+          <w:szCs w:val="20"/>
+        </w:rPr>
+        <w:t>create</w:t>
+      </w:r>
+      <w:r>
+        <w:rPr>
+          <w:sz w:val="20"/>
+          <w:szCs w:val="20"/>
+        </w:rPr>
+        <w:t xml:space="preserve"> a</w:t>
+      </w:r>
+      <w:r>
+        <w:rPr>
+          <w:sz w:val="20"/>
+          <w:szCs w:val="20"/>
+        </w:rPr>
+        <w:t xml:space="preserve"> landscape with </w:t>
+      </w:r>
+      <w:r>
+        <w:rPr>
+          <w:sz w:val="20"/>
+          <w:szCs w:val="20"/>
+        </w:rPr>
+        <w:t xml:space="preserve">natural-looking </w:t>
+      </w:r>
+      <w:r>
+        <w:rPr>
+          <w:sz w:val="20"/>
+          <w:szCs w:val="20"/>
+        </w:rPr>
+        <w:t xml:space="preserve">height differences, a simple representation of </w:t>
+      </w:r>
+      <w:r>
+        <w:rPr>
+          <w:sz w:val="20"/>
+          <w:szCs w:val="20"/>
+        </w:rPr>
         <w:lastRenderedPageBreak/>
-        <w:t>node-based, particle-based, and mesh-based systems</w:t>
-      </w:r>
-      <w:r>
-        <w:t>, and a</w:t>
-      </w:r>
-      <w:r>
-        <w:t>nalysing various options and finding</w:t>
-      </w:r>
-      <w:r>
-        <w:t xml:space="preserve"> the correct simulation method will be vital in the creation of </w:t>
-      </w:r>
-      <w:r>
-        <w:t>such a</w:t>
-      </w:r>
-      <w:r>
-        <w:t xml:space="preserve"> tool.</w:t>
-      </w:r>
-    </w:p>
-    <w:p>
-      <w:r>
-        <w:t>Aims</w:t>
-      </w:r>
-    </w:p>
-    <w:p>
-      <w:r>
-        <w:t>The aim of this project</w:t>
-      </w:r>
-      <w:r>
-        <w:t xml:space="preserve"> is to create a tool that generates a </w:t>
-      </w:r>
-      <w:r>
-        <w:t xml:space="preserve">randomized 3D </w:t>
-      </w:r>
-      <w:r>
-        <w:t xml:space="preserve">landscape and manipulates it to form rivers and lakes through simulation of fluid dynamics, </w:t>
-      </w:r>
-      <w:r>
-        <w:t xml:space="preserve">exploring the effects of sediment acquisition and deposition. </w:t>
-      </w:r>
-      <w:r>
-        <w:t xml:space="preserve">The tool will </w:t>
-      </w:r>
-      <w:r>
-        <w:t>create</w:t>
-      </w:r>
-      <w:r>
-        <w:t xml:space="preserve"> landscape with </w:t>
-      </w:r>
-      <w:r>
-        <w:t xml:space="preserve">natural-looking </w:t>
-      </w:r>
-      <w:r>
-        <w:t>height differences, a simple representation of foliage, and soil maps</w:t>
-      </w:r>
-      <w:r>
+        <w:t>foliage, and soil maps</w:t>
+      </w:r>
+      <w:r>
+        <w:rPr>
+          <w:sz w:val="20"/>
+          <w:szCs w:val="20"/>
+        </w:rPr>
         <w:t xml:space="preserve"> determining the exact properties of the land at any given point</w:t>
       </w:r>
       <w:r>
+        <w:rPr>
+          <w:sz w:val="20"/>
+          <w:szCs w:val="20"/>
+        </w:rPr>
         <w:t xml:space="preserve">. </w:t>
       </w:r>
       <w:r>
+        <w:rPr>
+          <w:sz w:val="20"/>
+          <w:szCs w:val="20"/>
+        </w:rPr>
         <w:t>It will be able to run a rainfall and spring</w:t>
       </w:r>
       <w:r>
+        <w:rPr>
+          <w:sz w:val="20"/>
+          <w:szCs w:val="20"/>
+        </w:rPr>
         <w:t xml:space="preserve"> water</w:t>
       </w:r>
       <w:r>
+        <w:rPr>
+          <w:sz w:val="20"/>
+          <w:szCs w:val="20"/>
+        </w:rPr>
         <w:t xml:space="preserve"> simulation</w:t>
       </w:r>
       <w:r>
+        <w:rPr>
+          <w:sz w:val="20"/>
+          <w:szCs w:val="20"/>
+        </w:rPr>
         <w:t>,</w:t>
       </w:r>
       <w:r>
+        <w:rPr>
+          <w:sz w:val="20"/>
+          <w:szCs w:val="20"/>
+        </w:rPr>
         <w:t xml:space="preserve"> showing</w:t>
       </w:r>
       <w:r>
+        <w:rPr>
+          <w:sz w:val="20"/>
+          <w:szCs w:val="20"/>
+        </w:rPr>
         <w:t xml:space="preserve"> the effect that fluid would have on the landscape through means of erosion and sediment deposit</w:t>
       </w:r>
       <w:r>
+        <w:rPr>
+          <w:sz w:val="20"/>
+          <w:szCs w:val="20"/>
+        </w:rPr>
         <w:t xml:space="preserve"> over multiple years</w:t>
       </w:r>
       <w:r>
+        <w:rPr>
+          <w:sz w:val="20"/>
+          <w:szCs w:val="20"/>
+        </w:rPr>
         <w:t xml:space="preserve">. Fluids should be able to flow </w:t>
       </w:r>
       <w:r>
+        <w:rPr>
+          <w:sz w:val="20"/>
+          <w:szCs w:val="20"/>
+        </w:rPr>
         <w:t xml:space="preserve">through the landscape </w:t>
       </w:r>
       <w:r>
+        <w:rPr>
+          <w:sz w:val="20"/>
+          <w:szCs w:val="20"/>
+        </w:rPr>
         <w:t xml:space="preserve">and form pools, </w:t>
       </w:r>
       <w:r>
-        <w:t>causing erosion and behaving as they would in traditional fluid dynamics (</w:t>
-      </w:r>
-      <w:r>
-        <w:t>http://www.jlakes.org/config/hpkx/news_category/2015-06-01/PhysicsofLakesVolume3MethodsofUnderstandingLakesasComponents.pdf</w:t>
-      </w:r>
-      <w:r>
-        <w:t xml:space="preserve">) </w:t>
-      </w:r>
-      <w:r>
+        <w:rPr>
+          <w:sz w:val="20"/>
+          <w:szCs w:val="20"/>
+        </w:rPr>
+        <w:t xml:space="preserve">causing erosion and behaving as they would in traditional fluid dynamics (http://www.jlakes.org/config/hpkx/news_category/2015-06-01/PhysicsofLakesVolume3MethodsofUnderstandingLakesasComponents.pdf) </w:t>
+      </w:r>
+      <w:r>
+        <w:rPr>
+          <w:sz w:val="20"/>
+          <w:szCs w:val="20"/>
+        </w:rPr>
         <w:t>, transferring</w:t>
       </w:r>
       <w:r>
+        <w:rPr>
+          <w:sz w:val="20"/>
+          <w:szCs w:val="20"/>
+        </w:rPr>
         <w:t xml:space="preserve"> </w:t>
       </w:r>
       <w:r>
+        <w:rPr>
+          <w:sz w:val="20"/>
+          <w:szCs w:val="20"/>
+        </w:rPr>
         <w:t>solids</w:t>
       </w:r>
       <w:r>
+        <w:rPr>
+          <w:sz w:val="20"/>
+          <w:szCs w:val="20"/>
+        </w:rPr>
         <w:t xml:space="preserve"> from banks and cliffsides. </w:t>
       </w:r>
       <w:r>
+        <w:rPr>
+          <w:sz w:val="20"/>
+          <w:szCs w:val="20"/>
+        </w:rPr>
         <w:t>Simulation will be particle-based, representing the movement of fluid down the landscape, and forming pools as it comes to rest</w:t>
       </w:r>
       <w:r>
+        <w:rPr>
+          <w:sz w:val="20"/>
+          <w:szCs w:val="20"/>
+        </w:rPr>
         <w:t xml:space="preserve">. The precision of the model should be variable, allowing for both large and small-scale simulation, from a single riverbank to </w:t>
       </w:r>
       <w:r>
+        <w:rPr>
+          <w:sz w:val="20"/>
+          <w:szCs w:val="20"/>
+        </w:rPr>
         <w:t>a kilometre squared of land</w:t>
       </w:r>
       <w:r>
+        <w:rPr>
+          <w:sz w:val="20"/>
+          <w:szCs w:val="20"/>
+        </w:rPr>
         <w:t>.</w:t>
       </w:r>
     </w:p>
     <w:p>
-      <w:r>
+      <w:pPr>
+        <w:rPr>
+          <w:sz w:val="20"/>
+          <w:szCs w:val="20"/>
+        </w:rPr>
+      </w:pPr>
+      <w:r>
+        <w:rPr>
+          <w:sz w:val="20"/>
+          <w:szCs w:val="20"/>
+        </w:rPr>
         <w:t xml:space="preserve">The simulation </w:t>
       </w:r>
       <w:r>
+        <w:rPr>
+          <w:sz w:val="20"/>
+          <w:szCs w:val="20"/>
+        </w:rPr>
         <w:t>will not</w:t>
       </w:r>
       <w:r>
+        <w:rPr>
+          <w:sz w:val="20"/>
+          <w:szCs w:val="20"/>
+        </w:rPr>
         <w:t xml:space="preserve"> account for the effect of </w:t>
       </w:r>
       <w:r>
+        <w:rPr>
+          <w:sz w:val="20"/>
+          <w:szCs w:val="20"/>
+        </w:rPr>
         <w:t xml:space="preserve">humans or </w:t>
       </w:r>
       <w:r>
+        <w:rPr>
+          <w:sz w:val="20"/>
+          <w:szCs w:val="20"/>
+        </w:rPr>
         <w:t>animals on the landscape, the freezing and thawing of water, or the effects of altitude on the behaviour of fluids and gasses. The inherent complexity of these features would require a full study</w:t>
       </w:r>
       <w:r>
+        <w:rPr>
+          <w:sz w:val="20"/>
+          <w:szCs w:val="20"/>
+        </w:rPr>
         <w:t xml:space="preserve"> </w:t>
       </w:r>
       <w:r>
+        <w:rPr>
+          <w:sz w:val="20"/>
+          <w:szCs w:val="20"/>
+        </w:rPr>
         <w:t>(</w:t>
       </w:r>
       <w:r>
+        <w:rPr>
+          <w:sz w:val="20"/>
+          <w:szCs w:val="20"/>
+        </w:rPr>
         <w:t>https://www.sciencedirect.com/science/article/pii/S2211379717302437.</w:t>
       </w:r>
       <w:r>
+        <w:rPr>
+          <w:sz w:val="20"/>
+          <w:szCs w:val="20"/>
+        </w:rPr>
         <w:t xml:space="preserve">) and would prove difficult to simulate in the scope of </w:t>
       </w:r>
       <w:r>
+        <w:rPr>
+          <w:sz w:val="20"/>
+          <w:szCs w:val="20"/>
+        </w:rPr>
         <w:t>this</w:t>
       </w:r>
       <w:r>
+        <w:rPr>
+          <w:sz w:val="20"/>
+          <w:szCs w:val="20"/>
+        </w:rPr>
         <w:t xml:space="preserve"> project.</w:t>
       </w:r>
     </w:p>
     <w:p>
-      <w:r>
+      <w:pPr>
+        <w:rPr>
+          <w:sz w:val="20"/>
+          <w:szCs w:val="20"/>
+        </w:rPr>
+      </w:pPr>
+      <w:r>
+        <w:rPr>
+          <w:sz w:val="20"/>
+          <w:szCs w:val="20"/>
+        </w:rPr>
         <w:t>The key objectives of this project are:</w:t>
       </w:r>
     </w:p>
@@ -446,8 +942,16 @@
           <w:ilvl w:val="0"/>
           <w:numId w:val="1"/>
         </w:numPr>
-      </w:pPr>
-      <w:r>
+        <w:rPr>
+          <w:sz w:val="20"/>
+          <w:szCs w:val="20"/>
+        </w:rPr>
+      </w:pPr>
+      <w:r>
+        <w:rPr>
+          <w:sz w:val="20"/>
+          <w:szCs w:val="20"/>
+        </w:rPr>
         <w:t>Determine the optimal method of fluid simulation for use in creating a map creation tool</w:t>
       </w:r>
     </w:p>
@@ -458,23 +962,51 @@
           <w:ilvl w:val="0"/>
           <w:numId w:val="1"/>
         </w:numPr>
-      </w:pPr>
-      <w:r>
+        <w:rPr>
+          <w:sz w:val="20"/>
+          <w:szCs w:val="20"/>
+        </w:rPr>
+      </w:pPr>
+      <w:r>
+        <w:rPr>
+          <w:sz w:val="20"/>
+          <w:szCs w:val="20"/>
+        </w:rPr>
         <w:t>To create a</w:t>
       </w:r>
       <w:r>
+        <w:rPr>
+          <w:sz w:val="20"/>
+          <w:szCs w:val="20"/>
+        </w:rPr>
         <w:t>n algorithm</w:t>
       </w:r>
       <w:r>
+        <w:rPr>
+          <w:sz w:val="20"/>
+          <w:szCs w:val="20"/>
+        </w:rPr>
         <w:t xml:space="preserve"> </w:t>
       </w:r>
       <w:r>
+        <w:rPr>
+          <w:sz w:val="20"/>
+          <w:szCs w:val="20"/>
+        </w:rPr>
         <w:t>to</w:t>
       </w:r>
       <w:r>
+        <w:rPr>
+          <w:sz w:val="20"/>
+          <w:szCs w:val="20"/>
+        </w:rPr>
         <w:t xml:space="preserve"> generate a random landscape with varying terrain heigh</w:t>
       </w:r>
       <w:r>
+        <w:rPr>
+          <w:sz w:val="20"/>
+          <w:szCs w:val="20"/>
+        </w:rPr>
         <w:t>t, existing bodies of water, and a large range of soil and rock types.</w:t>
       </w:r>
     </w:p>
@@ -485,20 +1017,44 @@
           <w:ilvl w:val="0"/>
           <w:numId w:val="1"/>
         </w:numPr>
-      </w:pPr>
-      <w:r>
+        <w:rPr>
+          <w:sz w:val="20"/>
+          <w:szCs w:val="20"/>
+        </w:rPr>
+      </w:pPr>
+      <w:r>
+        <w:rPr>
+          <w:sz w:val="20"/>
+          <w:szCs w:val="20"/>
+        </w:rPr>
         <w:t>To simulate the formation of rivers and flow of water over the</w:t>
       </w:r>
       <w:r>
+        <w:rPr>
+          <w:sz w:val="20"/>
+          <w:szCs w:val="20"/>
+        </w:rPr>
         <w:t xml:space="preserve"> generated</w:t>
       </w:r>
       <w:r>
+        <w:rPr>
+          <w:sz w:val="20"/>
+          <w:szCs w:val="20"/>
+        </w:rPr>
         <w:t xml:space="preserve"> landscape, including the effect of </w:t>
       </w:r>
       <w:r>
+        <w:rPr>
+          <w:sz w:val="20"/>
+          <w:szCs w:val="20"/>
+        </w:rPr>
         <w:t>rain and spring water</w:t>
       </w:r>
       <w:r>
+        <w:rPr>
+          <w:sz w:val="20"/>
+          <w:szCs w:val="20"/>
+        </w:rPr>
         <w:t xml:space="preserve"> flowing and pooling without use of a pre-defined river spline.</w:t>
       </w:r>
     </w:p>
@@ -509,20 +1065,44 @@
           <w:ilvl w:val="0"/>
           <w:numId w:val="1"/>
         </w:numPr>
-      </w:pPr>
-      <w:r>
+        <w:rPr>
+          <w:sz w:val="20"/>
+          <w:szCs w:val="20"/>
+        </w:rPr>
+      </w:pPr>
+      <w:r>
+        <w:rPr>
+          <w:sz w:val="20"/>
+          <w:szCs w:val="20"/>
+        </w:rPr>
         <w:t>To simulate the erosion of terrain and deposit of sediment</w:t>
       </w:r>
       <w:r>
+        <w:rPr>
+          <w:sz w:val="20"/>
+          <w:szCs w:val="20"/>
+        </w:rPr>
         <w:t xml:space="preserve"> through fluid dynamics and force calculation</w:t>
       </w:r>
       <w:r>
+        <w:rPr>
+          <w:sz w:val="20"/>
+          <w:szCs w:val="20"/>
+        </w:rPr>
         <w:t xml:space="preserve"> to manipulate the</w:t>
       </w:r>
       <w:r>
+        <w:rPr>
+          <w:sz w:val="20"/>
+          <w:szCs w:val="20"/>
+        </w:rPr>
         <w:t xml:space="preserve"> generated</w:t>
       </w:r>
       <w:r>
+        <w:rPr>
+          <w:sz w:val="20"/>
+          <w:szCs w:val="20"/>
+        </w:rPr>
         <w:t xml:space="preserve"> landscape over time.</w:t>
       </w:r>
     </w:p>
@@ -533,29 +1113,65 @@
           <w:ilvl w:val="0"/>
           <w:numId w:val="1"/>
         </w:numPr>
-      </w:pPr>
-      <w:r>
+        <w:rPr>
+          <w:sz w:val="20"/>
+          <w:szCs w:val="20"/>
+        </w:rPr>
+      </w:pPr>
+      <w:r>
+        <w:rPr>
+          <w:sz w:val="20"/>
+          <w:szCs w:val="20"/>
+        </w:rPr>
         <w:t xml:space="preserve">To allow specification of </w:t>
       </w:r>
       <w:r>
+        <w:rPr>
+          <w:sz w:val="20"/>
+          <w:szCs w:val="20"/>
+        </w:rPr>
         <w:t xml:space="preserve">map </w:t>
       </w:r>
       <w:r>
+        <w:rPr>
+          <w:sz w:val="20"/>
+          <w:szCs w:val="20"/>
+        </w:rPr>
         <w:t xml:space="preserve">properties, so the user can </w:t>
       </w:r>
       <w:r>
+        <w:rPr>
+          <w:sz w:val="20"/>
+          <w:szCs w:val="20"/>
+        </w:rPr>
         <w:t>change</w:t>
       </w:r>
       <w:r>
+        <w:rPr>
+          <w:sz w:val="20"/>
+          <w:szCs w:val="20"/>
+        </w:rPr>
         <w:t xml:space="preserve"> both terrain generation and water behaviour to affect the simulation</w:t>
       </w:r>
       <w:r>
+        <w:rPr>
+          <w:sz w:val="20"/>
+          <w:szCs w:val="20"/>
+        </w:rPr>
         <w:t xml:space="preserve"> outcome</w:t>
       </w:r>
       <w:r>
+        <w:rPr>
+          <w:sz w:val="20"/>
+          <w:szCs w:val="20"/>
+        </w:rPr>
         <w:t>.</w:t>
       </w:r>
       <w:r>
+        <w:rPr>
+          <w:sz w:val="20"/>
+          <w:szCs w:val="20"/>
+        </w:rPr>
         <w:t xml:space="preserve"> Such examples are hill height and rarity, chance of natural spring generation, scale and size of landscape generation, and the amount of rainfall to simulate within a given year.</w:t>
       </w:r>
     </w:p>
@@ -566,953 +1182,2485 @@
           <w:ilvl w:val="0"/>
           <w:numId w:val="1"/>
         </w:numPr>
-      </w:pPr>
-      <w:r>
+        <w:rPr>
+          <w:sz w:val="20"/>
+          <w:szCs w:val="20"/>
+        </w:rPr>
+      </w:pPr>
+      <w:r>
+        <w:rPr>
+          <w:sz w:val="20"/>
+          <w:szCs w:val="20"/>
+        </w:rPr>
         <w:t xml:space="preserve">To compare the results of this updated model with real-life geographical </w:t>
       </w:r>
       <w:r>
+        <w:rPr>
+          <w:sz w:val="20"/>
+          <w:szCs w:val="20"/>
+        </w:rPr>
         <w:t>data and iterate for maximum realism</w:t>
       </w:r>
       <w:r>
+        <w:rPr>
+          <w:sz w:val="20"/>
+          <w:szCs w:val="20"/>
+        </w:rPr>
         <w:t>.</w:t>
       </w:r>
     </w:p>
     <w:p>
       <w:pPr>
         <w:pStyle w:val="Heading1"/>
-      </w:pPr>
-      <w:r>
+        <w:rPr>
+          <w:sz w:val="28"/>
+          <w:szCs w:val="28"/>
+        </w:rPr>
+      </w:pPr>
+      <w:r>
+        <w:rPr>
+          <w:sz w:val="28"/>
+          <w:szCs w:val="28"/>
+        </w:rPr>
         <w:t>Literature Review</w:t>
       </w:r>
     </w:p>
     <w:p>
-      <w:r>
-        <w:t>Digital artistic representations of fluid behaviour are most commonly seen in videogame landscapes. It can be argued that even the most basic representation of fluid movement, such as the logs in Frogger (</w:t>
-      </w:r>
-      <w:r>
-        <w:t>1981</w:t>
-      </w:r>
-      <w:r>
-        <w:t xml:space="preserve">) (citation), are an artistic take on the way water behaviour can affect a game. </w:t>
-      </w:r>
-      <w:r>
+      <w:pPr>
+        <w:rPr>
+          <w:sz w:val="20"/>
+          <w:szCs w:val="20"/>
+        </w:rPr>
+      </w:pPr>
+      <w:r>
+        <w:rPr>
+          <w:sz w:val="20"/>
+          <w:szCs w:val="20"/>
+        </w:rPr>
+        <w:t xml:space="preserve">Digital artistic representations of fluid behaviour are most commonly seen in videogame landscapes. It can be argued that even the most basic representation of fluid movement, such as the logs in Frogger (1981) (citation), are an artistic take on the way water behaviour can affect a game. </w:t>
+      </w:r>
+      <w:r>
+        <w:rPr>
+          <w:sz w:val="20"/>
+          <w:szCs w:val="20"/>
+        </w:rPr>
         <w:t>However, i</w:t>
       </w:r>
       <w:r>
+        <w:rPr>
+          <w:sz w:val="20"/>
+          <w:szCs w:val="20"/>
+        </w:rPr>
         <w:t>n the modern era, complex open-world games such as Red Dead Redemption 2</w:t>
       </w:r>
       <w:r>
+        <w:rPr>
+          <w:sz w:val="20"/>
+          <w:szCs w:val="20"/>
+        </w:rPr>
         <w:t xml:space="preserve"> (date) (citation) provide artistic representations of</w:t>
       </w:r>
       <w:r>
+        <w:rPr>
+          <w:sz w:val="20"/>
+          <w:szCs w:val="20"/>
+        </w:rPr>
         <w:t xml:space="preserve"> real-world</w:t>
       </w:r>
       <w:r>
+        <w:rPr>
+          <w:sz w:val="20"/>
+          <w:szCs w:val="20"/>
+        </w:rPr>
         <w:t xml:space="preserve"> locations such as the Hudson River. These representations often stem from artistic works</w:t>
       </w:r>
       <w:r>
+        <w:rPr>
+          <w:sz w:val="20"/>
+          <w:szCs w:val="20"/>
+        </w:rPr>
         <w:t xml:space="preserve"> referencing the same area</w:t>
       </w:r>
       <w:r>
+        <w:rPr>
+          <w:sz w:val="20"/>
+          <w:szCs w:val="20"/>
+        </w:rPr>
         <w:t xml:space="preserve">, such as those of </w:t>
       </w:r>
       <w:r>
-        <w:t xml:space="preserve">Albert </w:t>
-      </w:r>
-      <w:r>
-        <w:lastRenderedPageBreak/>
-        <w:t>Bierstadt</w:t>
-      </w:r>
-      <w:r>
-        <w:t xml:space="preserve"> (</w:t>
+        <w:rPr>
+          <w:sz w:val="20"/>
+          <w:szCs w:val="20"/>
+        </w:rPr>
+        <w:t>Albert Bierstadt (</w:t>
       </w:r>
       <w:hyperlink r:id="rId6" w:history="1">
         <w:r>
           <w:rPr>
             <w:rStyle w:val="Hyperlink"/>
+            <w:sz w:val="20"/>
+            <w:szCs w:val="20"/>
           </w:rPr>
           <w:t>https://www.polygon.com/red-dead-redemption/2018/10/26/18024982/red-dead-redemption-2-art-inspiration-landscape-paintings</w:t>
         </w:r>
       </w:hyperlink>
       <w:r>
+        <w:rPr>
+          <w:sz w:val="20"/>
+          <w:szCs w:val="20"/>
+        </w:rPr>
         <w:t xml:space="preserve">) </w:t>
       </w:r>
     </w:p>
     <w:p>
-      <w:r>
-        <w:t xml:space="preserve">Geographical experts are often involved in the development of </w:t>
-      </w:r>
-      <w:r>
+      <w:pPr>
+        <w:rPr>
+          <w:sz w:val="20"/>
+          <w:szCs w:val="20"/>
+        </w:rPr>
+      </w:pPr>
+      <w:r>
+        <w:rPr>
+          <w:sz w:val="20"/>
+          <w:szCs w:val="20"/>
+        </w:rPr>
+        <w:t xml:space="preserve">Geographical experts are </w:t>
+      </w:r>
+      <w:r>
+        <w:rPr>
+          <w:sz w:val="20"/>
+          <w:szCs w:val="20"/>
+        </w:rPr>
+        <w:t>sometimes</w:t>
+      </w:r>
+      <w:r>
+        <w:rPr>
+          <w:sz w:val="20"/>
+          <w:szCs w:val="20"/>
+        </w:rPr>
+        <w:t xml:space="preserve"> involved in the development of </w:t>
+      </w:r>
+      <w:r>
+        <w:rPr>
+          <w:sz w:val="20"/>
+          <w:szCs w:val="20"/>
+        </w:rPr>
         <w:t xml:space="preserve">these </w:t>
       </w:r>
       <w:r>
+        <w:rPr>
+          <w:sz w:val="20"/>
+          <w:szCs w:val="20"/>
+        </w:rPr>
         <w:t>digital</w:t>
       </w:r>
       <w:r>
+        <w:rPr>
+          <w:sz w:val="20"/>
+          <w:szCs w:val="20"/>
+        </w:rPr>
         <w:t xml:space="preserve"> landscapes, due to the complex nature of fluid behaviour and variety of landscape features that may form as a result</w:t>
       </w:r>
       <w:r>
-        <w:t xml:space="preserve"> (</w:t>
-      </w:r>
-      <w:r>
-        <w:t>https://core.ac.uk/download/pdf/301635894.pdf</w:t>
-      </w:r>
-      <w:r>
-        <w:t>)</w:t>
-      </w:r>
-      <w:r>
-        <w:t xml:space="preserve">. Procedurally-generated games often </w:t>
-      </w:r>
-      <w:r>
+        <w:rPr>
+          <w:sz w:val="20"/>
+          <w:szCs w:val="20"/>
+        </w:rPr>
+        <w:t xml:space="preserve"> (https://core.ac.uk/download/pdf/301635894.pdf)</w:t>
+      </w:r>
+      <w:r>
+        <w:rPr>
+          <w:sz w:val="20"/>
+          <w:szCs w:val="20"/>
+        </w:rPr>
+        <w:t xml:space="preserve">. </w:t>
+      </w:r>
+      <w:r>
+        <w:rPr>
+          <w:sz w:val="20"/>
+          <w:szCs w:val="20"/>
+        </w:rPr>
+        <w:t>Many games, however,</w:t>
+      </w:r>
+      <w:r>
+        <w:rPr>
+          <w:sz w:val="20"/>
+          <w:szCs w:val="20"/>
+        </w:rPr>
+        <w:t xml:space="preserve"> </w:t>
+      </w:r>
+      <w:r>
+        <w:rPr>
+          <w:sz w:val="20"/>
+          <w:szCs w:val="20"/>
+        </w:rPr>
         <w:t xml:space="preserve">neglect reference to such behaviour, in favour of performance instead. Games such as </w:t>
       </w:r>
-      <w:proofErr w:type="spellStart"/>
-      <w:r>
+      <w:r>
+        <w:rPr>
+          <w:sz w:val="20"/>
+          <w:szCs w:val="20"/>
+        </w:rPr>
         <w:t>Rimworld</w:t>
       </w:r>
-      <w:proofErr w:type="spellEnd"/>
-      <w:r>
-        <w:t>(date)(citation) use simple spline-based river generation, which can often cause unintended behaviour</w:t>
-      </w:r>
-      <w:r>
+      <w:r>
+        <w:rPr>
+          <w:sz w:val="20"/>
+          <w:szCs w:val="20"/>
+        </w:rPr>
+        <w:t xml:space="preserve">(date)(citation) use </w:t>
+      </w:r>
+      <w:r>
+        <w:rPr>
+          <w:sz w:val="20"/>
+          <w:szCs w:val="20"/>
+        </w:rPr>
+        <w:t>randomly generated</w:t>
+      </w:r>
+      <w:r>
+        <w:rPr>
+          <w:sz w:val="20"/>
+          <w:szCs w:val="20"/>
+        </w:rPr>
+        <w:t xml:space="preserve"> spline-based river generation, which can often cause unintended behaviour</w:t>
+      </w:r>
+      <w:r>
+        <w:rPr>
+          <w:sz w:val="20"/>
+          <w:szCs w:val="20"/>
+        </w:rPr>
         <w:t xml:space="preserve"> and unrealistic-looking landscapes</w:t>
       </w:r>
       <w:r>
+        <w:rPr>
+          <w:sz w:val="20"/>
+          <w:szCs w:val="20"/>
+        </w:rPr>
         <w:t>.</w:t>
       </w:r>
     </w:p>
     <w:p>
-      <w:r>
+      <w:pPr>
+        <w:rPr>
+          <w:sz w:val="20"/>
+          <w:szCs w:val="20"/>
+        </w:rPr>
+      </w:pPr>
+      <w:r>
+        <w:rPr>
+          <w:sz w:val="20"/>
+          <w:szCs w:val="20"/>
+        </w:rPr>
         <w:t xml:space="preserve">Landscape splines are often used in many non-procedural games </w:t>
       </w:r>
       <w:r>
+        <w:rPr>
+          <w:sz w:val="20"/>
+          <w:szCs w:val="20"/>
+        </w:rPr>
         <w:t>too</w:t>
       </w:r>
       <w:r>
-        <w:t>(</w:t>
-      </w:r>
-      <w:r>
-        <w:t>https://docs.unrealengine.com/4.26/en-US/BuildingWorlds/Landscape/Editing/Splines/</w:t>
-      </w:r>
-      <w:r>
-        <w:t xml:space="preserve">) , designating the points at which a river flows to, and automatically filling the area with a </w:t>
-      </w:r>
-      <w:r>
+        <w:rPr>
+          <w:sz w:val="20"/>
+          <w:szCs w:val="20"/>
+        </w:rPr>
+        <w:t xml:space="preserve">(https://docs.unrealengine.com/4.26/en-US/BuildingWorlds/Landscape/Editing/Splines/) , designating the points at which a river flows to, and automatically filling the area with a </w:t>
+      </w:r>
+      <w:r>
+        <w:rPr>
+          <w:sz w:val="20"/>
+          <w:szCs w:val="20"/>
+        </w:rPr>
         <w:t>simple fluid model or plane. While this can provide an accurate representation of man-made channels, it often fails to look create natural-looking areas of water.</w:t>
       </w:r>
       <w:r>
+        <w:rPr>
+          <w:sz w:val="20"/>
+          <w:szCs w:val="20"/>
+        </w:rPr>
         <w:t xml:space="preserve"> Ideally, fluid simulation could be used alongside or instead of splines, to create realistic landscapes with the correct soils and sands surrounding bodies of water.</w:t>
       </w:r>
     </w:p>
     <w:p>
-      <w:r>
-        <w:t xml:space="preserve">Landscape generation is also a well-studied field, and various </w:t>
-      </w:r>
-      <w:r>
+      <w:pPr>
+        <w:rPr>
+          <w:sz w:val="20"/>
+          <w:szCs w:val="20"/>
+        </w:rPr>
+      </w:pPr>
+      <w:r>
+        <w:rPr>
+          <w:sz w:val="20"/>
+          <w:szCs w:val="20"/>
+        </w:rPr>
+        <w:lastRenderedPageBreak/>
+        <w:t xml:space="preserve">Landscape generation is a well-studied field, and various </w:t>
+      </w:r>
+      <w:r>
+        <w:rPr>
+          <w:sz w:val="20"/>
+          <w:szCs w:val="20"/>
+        </w:rPr>
         <w:t>techniques</w:t>
       </w:r>
       <w:r>
+        <w:rPr>
+          <w:sz w:val="20"/>
+          <w:szCs w:val="20"/>
+        </w:rPr>
         <w:t xml:space="preserve"> have been explored in the past. Scenery generation tools are frequently used in both videogame and movie production (</w:t>
       </w:r>
       <w:hyperlink r:id="rId7" w:history="1">
         <w:r>
           <w:rPr>
             <w:rStyle w:val="Hyperlink"/>
+            <w:sz w:val="20"/>
+            <w:szCs w:val="20"/>
           </w:rPr>
           <w:t>https://en.wikipedia.org/wiki/Scenery_generator</w:t>
         </w:r>
       </w:hyperlink>
       <w:r>
+        <w:rPr>
+          <w:sz w:val="20"/>
+          <w:szCs w:val="20"/>
+        </w:rPr>
         <w:t xml:space="preserve">), having been used on both the King Fu Panda and Pirates of the Caribbean movie franchises (citation). These are often generated using Perlin </w:t>
       </w:r>
       <w:r>
+        <w:rPr>
+          <w:sz w:val="20"/>
+          <w:szCs w:val="20"/>
+        </w:rPr>
         <w:t xml:space="preserve">or Simplex </w:t>
       </w:r>
       <w:r>
+        <w:rPr>
+          <w:sz w:val="20"/>
+          <w:szCs w:val="20"/>
+        </w:rPr>
         <w:t>noise (citation), relying on manual modification by artists to produce realistic weathering or foliage effects.</w:t>
       </w:r>
       <w:r>
+        <w:rPr>
+          <w:sz w:val="20"/>
+          <w:szCs w:val="20"/>
+        </w:rPr>
         <w:t xml:space="preserve"> To generate a simple yet realistic landscape, prior studies sugges</w:t>
       </w:r>
       <w:r>
+        <w:rPr>
+          <w:sz w:val="20"/>
+          <w:szCs w:val="20"/>
+        </w:rPr>
         <w:t>t</w:t>
       </w:r>
       <w:r>
+        <w:rPr>
+          <w:sz w:val="20"/>
+          <w:szCs w:val="20"/>
+        </w:rPr>
         <w:t xml:space="preserve"> that modified Perlin noise</w:t>
       </w:r>
       <w:r>
+        <w:rPr>
+          <w:sz w:val="20"/>
+          <w:szCs w:val="20"/>
+        </w:rPr>
         <w:t xml:space="preserve"> </w:t>
       </w:r>
       <w:r>
+        <w:rPr>
+          <w:sz w:val="20"/>
+          <w:szCs w:val="20"/>
+        </w:rPr>
         <w:t xml:space="preserve">to generate a heightmap provides a good foundation to create geometry </w:t>
       </w:r>
       <w:r>
-        <w:t>(</w:t>
-      </w:r>
-      <w:r>
-        <w:t>https://core.ac.uk/download/pdf/250147208.pdf</w:t>
-      </w:r>
-      <w:r>
-        <w:t>)</w:t>
-      </w:r>
-      <w:r>
+        <w:rPr>
+          <w:sz w:val="20"/>
+          <w:szCs w:val="20"/>
+        </w:rPr>
+        <w:t>(https://core.ac.uk/download/pdf/250147208.pdf)</w:t>
+      </w:r>
+      <w:r>
+        <w:rPr>
+          <w:sz w:val="20"/>
+          <w:szCs w:val="20"/>
+        </w:rPr>
         <w:t>.</w:t>
       </w:r>
     </w:p>
     <w:p>
-      <w:r>
-        <w:t xml:space="preserve">Studies into fluid simulation for games have been used to generate pools, and simple moving bodies of water, on large-scale environments </w:t>
-      </w:r>
-      <w:r>
+      <w:pPr>
+        <w:rPr>
+          <w:sz w:val="20"/>
+          <w:szCs w:val="20"/>
+        </w:rPr>
+      </w:pPr>
+      <w:r>
+        <w:rPr>
+          <w:sz w:val="20"/>
+          <w:szCs w:val="20"/>
+        </w:rPr>
+        <w:t xml:space="preserve">Studies into fluid simulation for games have been used to generate pools and simple moving bodies of water on large-scale environments </w:t>
+      </w:r>
+      <w:r>
+        <w:rPr>
+          <w:sz w:val="20"/>
+          <w:szCs w:val="20"/>
+        </w:rPr>
         <w:t xml:space="preserve">in the past </w:t>
       </w:r>
       <w:r>
+        <w:rPr>
+          <w:sz w:val="20"/>
+          <w:szCs w:val="20"/>
+        </w:rPr>
         <w:t>(</w:t>
       </w:r>
       <w:hyperlink r:id="rId8" w:history="1">
         <w:r>
           <w:rPr>
             <w:rStyle w:val="Hyperlink"/>
+            <w:sz w:val="20"/>
+            <w:szCs w:val="20"/>
           </w:rPr>
           <w:t>https://ep.liu.se/ecp/034/010/ecp083410.pdf</w:t>
         </w:r>
       </w:hyperlink>
       <w:r>
+        <w:rPr>
+          <w:sz w:val="20"/>
+          <w:szCs w:val="20"/>
+        </w:rPr>
         <w:t>)</w:t>
       </w:r>
       <w:r>
+        <w:rPr>
+          <w:sz w:val="20"/>
+          <w:szCs w:val="20"/>
+        </w:rPr>
         <w:t xml:space="preserve">, but it is currently not a commonly-applied practice. In theory, </w:t>
       </w:r>
       <w:r>
-        <w:t xml:space="preserve">this could be simplified using an authored or generated landscape, then </w:t>
-      </w:r>
-      <w:r>
-        <w:t xml:space="preserve">a </w:t>
-      </w:r>
-      <w:r>
+        <w:rPr>
+          <w:sz w:val="20"/>
+          <w:szCs w:val="20"/>
+        </w:rPr>
+        <w:t>this could be simplified using authored or generated landscape</w:t>
+      </w:r>
+      <w:r>
+        <w:rPr>
+          <w:sz w:val="20"/>
+          <w:szCs w:val="20"/>
+        </w:rPr>
+        <w:t>s</w:t>
+      </w:r>
+      <w:r>
+        <w:rPr>
+          <w:sz w:val="20"/>
+          <w:szCs w:val="20"/>
+        </w:rPr>
+        <w:t xml:space="preserve">, then </w:t>
+      </w:r>
+      <w:r>
+        <w:rPr>
+          <w:sz w:val="20"/>
+          <w:szCs w:val="20"/>
+        </w:rPr>
+        <w:t>running a</w:t>
+      </w:r>
+      <w:r>
+        <w:rPr>
+          <w:sz w:val="20"/>
+          <w:szCs w:val="20"/>
+        </w:rPr>
+        <w:t xml:space="preserve"> </w:t>
+      </w:r>
+      <w:r>
+        <w:rPr>
+          <w:sz w:val="20"/>
+          <w:szCs w:val="20"/>
+        </w:rPr>
         <w:t xml:space="preserve">fluid simulation </w:t>
       </w:r>
       <w:r>
+        <w:rPr>
+          <w:sz w:val="20"/>
+          <w:szCs w:val="20"/>
+        </w:rPr>
         <w:t xml:space="preserve">representation </w:t>
       </w:r>
       <w:r>
-        <w:t>could be run to ensure that it is geographically accurate.</w:t>
-      </w:r>
-      <w:r>
+        <w:rPr>
+          <w:sz w:val="20"/>
+          <w:szCs w:val="20"/>
+        </w:rPr>
+        <w:t>to ensure that it is geographically accurate.</w:t>
+      </w:r>
+      <w:r>
+        <w:rPr>
+          <w:sz w:val="20"/>
+          <w:szCs w:val="20"/>
+        </w:rPr>
         <w:t xml:space="preserve"> </w:t>
       </w:r>
       <w:r>
-        <w:t>Fluid simulation representations</w:t>
-      </w:r>
-      <w:r>
-        <w:t xml:space="preserve"> have existed for centuries, since the time of Archimedes(citation)</w:t>
-      </w:r>
-      <w:r>
+        <w:rPr>
+          <w:sz w:val="20"/>
+          <w:szCs w:val="20"/>
+        </w:rPr>
+        <w:t>Fluid simulation representations have existed for centuries, since the time of Archimedes(citation)</w:t>
+      </w:r>
+      <w:r>
+        <w:rPr>
+          <w:sz w:val="20"/>
+          <w:szCs w:val="20"/>
+        </w:rPr>
         <w:t>,</w:t>
       </w:r>
       <w:r>
+        <w:rPr>
+          <w:sz w:val="20"/>
+          <w:szCs w:val="20"/>
+        </w:rPr>
         <w:t xml:space="preserve"> </w:t>
       </w:r>
       <w:r>
+        <w:rPr>
+          <w:sz w:val="20"/>
+          <w:szCs w:val="20"/>
+        </w:rPr>
         <w:t>but c</w:t>
       </w:r>
       <w:r>
+        <w:rPr>
+          <w:sz w:val="20"/>
+          <w:szCs w:val="20"/>
+        </w:rPr>
         <w:t>omputational methods allow for such representations to be run on a far larger scale</w:t>
       </w:r>
       <w:r>
+        <w:rPr>
+          <w:sz w:val="20"/>
+          <w:szCs w:val="20"/>
+        </w:rPr>
         <w:t>. In game world creation, it could be used to</w:t>
       </w:r>
       <w:r>
-        <w:t xml:space="preserve"> simulat</w:t>
-      </w:r>
-      <w:r>
-        <w:t>e</w:t>
-      </w:r>
-      <w:r>
-        <w:t xml:space="preserve"> landscapes, and provid</w:t>
-      </w:r>
-      <w:r>
+        <w:rPr>
+          <w:sz w:val="20"/>
+          <w:szCs w:val="20"/>
+        </w:rPr>
+        <w:t xml:space="preserve"> provid</w:t>
+      </w:r>
+      <w:r>
+        <w:rPr>
+          <w:sz w:val="20"/>
+          <w:szCs w:val="20"/>
+        </w:rPr>
         <w:t xml:space="preserve">e </w:t>
       </w:r>
       <w:r>
-        <w:t>geographical representations of real mineralogical features.</w:t>
-      </w:r>
-    </w:p>
-    <w:p>
-      <w:r>
+        <w:rPr>
+          <w:sz w:val="20"/>
+          <w:szCs w:val="20"/>
+        </w:rPr>
+        <w:t xml:space="preserve">geographical representations of real </w:t>
+      </w:r>
+      <w:r>
+        <w:rPr>
+          <w:sz w:val="20"/>
+          <w:szCs w:val="20"/>
+        </w:rPr>
+        <w:t>ped</w:t>
+      </w:r>
+      <w:r>
+        <w:rPr>
+          <w:sz w:val="20"/>
+          <w:szCs w:val="20"/>
+        </w:rPr>
+        <w:t>o</w:t>
+      </w:r>
+      <w:r>
+        <w:rPr>
+          <w:sz w:val="20"/>
+          <w:szCs w:val="20"/>
+        </w:rPr>
+        <w:t>lo</w:t>
+      </w:r>
+      <w:r>
+        <w:rPr>
+          <w:sz w:val="20"/>
+          <w:szCs w:val="20"/>
+        </w:rPr>
+        <w:t>gical features.</w:t>
+      </w:r>
+    </w:p>
+    <w:p>
+      <w:pPr>
+        <w:rPr>
+          <w:sz w:val="20"/>
+          <w:szCs w:val="20"/>
+        </w:rPr>
+      </w:pPr>
+      <w:r>
+        <w:rPr>
+          <w:sz w:val="20"/>
+          <w:szCs w:val="20"/>
+        </w:rPr>
         <w:t>Many studies into fluid simulation exist, with varying scopes, scales, and approaches. Multiple algorithms exist to simulate fluid movemen</w:t>
       </w:r>
       <w:r>
+        <w:rPr>
+          <w:sz w:val="20"/>
+          <w:szCs w:val="20"/>
+        </w:rPr>
         <w:t>t</w:t>
       </w:r>
       <w:r>
+        <w:rPr>
+          <w:sz w:val="20"/>
+          <w:szCs w:val="20"/>
+        </w:rPr>
         <w:t>, with varying usefulness in tackling this project. One such example</w:t>
       </w:r>
       <w:r>
+        <w:rPr>
+          <w:sz w:val="20"/>
+          <w:szCs w:val="20"/>
+        </w:rPr>
         <w:t xml:space="preserve"> </w:t>
       </w:r>
       <w:r>
+        <w:rPr>
+          <w:sz w:val="20"/>
+          <w:szCs w:val="20"/>
+        </w:rPr>
         <w:t>are</w:t>
       </w:r>
       <w:r>
+        <w:rPr>
+          <w:sz w:val="20"/>
+          <w:szCs w:val="20"/>
+        </w:rPr>
         <w:t xml:space="preserve"> the Euler Fluid Equations </w:t>
       </w:r>
       <w:hyperlink r:id="rId9" w:history="1">
         <w:r>
           <w:rPr>
             <w:rStyle w:val="Hyperlink"/>
+            <w:sz w:val="20"/>
+            <w:szCs w:val="20"/>
           </w:rPr>
           <w:t>https://levelup.gitconnected.com/create-your-own-finite-volume-fluid-simulation-with-python-8f9eab0b8305</w:t>
         </w:r>
       </w:hyperlink>
       <w:r>
+        <w:rPr>
+          <w:sz w:val="20"/>
+          <w:szCs w:val="20"/>
+        </w:rPr>
         <w:t>, which emphasize having an incompressible fluid of constant density within a closed system</w:t>
       </w:r>
       <w:r>
+        <w:rPr>
+          <w:sz w:val="20"/>
+          <w:szCs w:val="20"/>
+        </w:rPr>
         <w:t xml:space="preserve">. This is calculated as a flow velocity vector for points on a grid, </w:t>
       </w:r>
       <w:r>
+        <w:rPr>
+          <w:sz w:val="20"/>
+          <w:szCs w:val="20"/>
+        </w:rPr>
         <w:t>considering</w:t>
       </w:r>
       <w:r>
+        <w:rPr>
+          <w:sz w:val="20"/>
+          <w:szCs w:val="20"/>
+        </w:rPr>
         <w:t xml:space="preserve"> all body acceleration and </w:t>
       </w:r>
       <w:r>
-        <w:t xml:space="preserve">acting forces, such as gravity. These would prove perfect for my project, being both easy to simulate and </w:t>
-      </w:r>
-      <w:r>
+        <w:rPr>
+          <w:sz w:val="20"/>
+          <w:szCs w:val="20"/>
+        </w:rPr>
+        <w:t xml:space="preserve">acting forces, such as gravity. These would prove perfect for </w:t>
+      </w:r>
+      <w:r>
+        <w:rPr>
+          <w:sz w:val="20"/>
+          <w:szCs w:val="20"/>
+        </w:rPr>
+        <w:t>this</w:t>
+      </w:r>
+      <w:r>
+        <w:rPr>
+          <w:sz w:val="20"/>
+          <w:szCs w:val="20"/>
+        </w:rPr>
+        <w:t xml:space="preserve"> project, being both easy to simulate and </w:t>
+      </w:r>
+      <w:r>
+        <w:rPr>
+          <w:sz w:val="20"/>
+          <w:szCs w:val="20"/>
+        </w:rPr>
         <w:t>considering</w:t>
       </w:r>
       <w:r>
+        <w:rPr>
+          <w:sz w:val="20"/>
+          <w:szCs w:val="20"/>
+        </w:rPr>
         <w:t xml:space="preserve"> the surrounding environmen</w:t>
       </w:r>
       <w:r>
+        <w:rPr>
+          <w:sz w:val="20"/>
+          <w:szCs w:val="20"/>
+        </w:rPr>
         <w:t xml:space="preserve">t, as well as </w:t>
       </w:r>
       <w:r>
+        <w:rPr>
+          <w:sz w:val="20"/>
+          <w:szCs w:val="20"/>
+        </w:rPr>
         <w:t>utilizing a similar node-based system</w:t>
       </w:r>
       <w:r>
+        <w:rPr>
+          <w:sz w:val="20"/>
+          <w:szCs w:val="20"/>
+        </w:rPr>
         <w:t>.</w:t>
       </w:r>
       <w:r>
+        <w:rPr>
+          <w:sz w:val="20"/>
+          <w:szCs w:val="20"/>
+        </w:rPr>
         <w:t xml:space="preserve"> </w:t>
       </w:r>
       <w:r>
+        <w:rPr>
+          <w:sz w:val="20"/>
+          <w:szCs w:val="20"/>
+        </w:rPr>
         <w:t>However,</w:t>
       </w:r>
       <w:r>
+        <w:rPr>
+          <w:sz w:val="20"/>
+          <w:szCs w:val="20"/>
+        </w:rPr>
         <w:t xml:space="preserve"> it is possible to hit a point of singularity, a possibility that is </w:t>
       </w:r>
       <w:r>
+        <w:rPr>
+          <w:sz w:val="20"/>
+          <w:szCs w:val="20"/>
+        </w:rPr>
         <w:t xml:space="preserve">very </w:t>
       </w:r>
       <w:r>
+        <w:rPr>
+          <w:sz w:val="20"/>
+          <w:szCs w:val="20"/>
+        </w:rPr>
         <w:t>likely to occur in a large-scale simulation</w:t>
       </w:r>
       <w:r>
+        <w:rPr>
+          <w:sz w:val="20"/>
+          <w:szCs w:val="20"/>
+        </w:rPr>
         <w:t xml:space="preserve"> due to the number of calculations being performed</w:t>
       </w:r>
       <w:r>
+        <w:rPr>
+          <w:sz w:val="20"/>
+          <w:szCs w:val="20"/>
+        </w:rPr>
         <w:t xml:space="preserve">. </w:t>
       </w:r>
       <w:hyperlink r:id="rId10" w:history="1">
         <w:r>
           <w:rPr>
             <w:rStyle w:val="Hyperlink"/>
+            <w:sz w:val="20"/>
+            <w:szCs w:val="20"/>
           </w:rPr>
           <w:t>https://cmsa.fas.harvard.edu/euler-workshop/</w:t>
         </w:r>
       </w:hyperlink>
       <w:r>
+        <w:rPr>
+          <w:sz w:val="20"/>
+          <w:szCs w:val="20"/>
+        </w:rPr>
         <w:t xml:space="preserve"> .</w:t>
       </w:r>
       <w:r>
+        <w:rPr>
+          <w:sz w:val="20"/>
+          <w:szCs w:val="20"/>
+        </w:rPr>
         <w:t xml:space="preserve"> </w:t>
       </w:r>
     </w:p>
     <w:p>
-      <w:r>
+      <w:pPr>
+        <w:rPr>
+          <w:sz w:val="20"/>
+          <w:szCs w:val="20"/>
+        </w:rPr>
+      </w:pPr>
+      <w:r>
+        <w:rPr>
+          <w:sz w:val="20"/>
+          <w:szCs w:val="20"/>
+        </w:rPr>
         <w:t>Another example</w:t>
       </w:r>
       <w:r>
+        <w:rPr>
+          <w:sz w:val="20"/>
+          <w:szCs w:val="20"/>
+        </w:rPr>
         <w:t xml:space="preserve"> </w:t>
       </w:r>
       <w:r>
+        <w:rPr>
+          <w:sz w:val="20"/>
+          <w:szCs w:val="20"/>
+        </w:rPr>
         <w:t xml:space="preserve">are Navier-Stokes equations </w:t>
       </w:r>
       <w:hyperlink r:id="rId11" w:history="1">
         <w:r>
           <w:rPr>
             <w:rStyle w:val="Hyperlink"/>
+            <w:sz w:val="20"/>
+            <w:szCs w:val="20"/>
           </w:rPr>
           <w:t>https://en.wikipedia.org/wiki/Navier%E2%80%93Stokes_equations</w:t>
         </w:r>
       </w:hyperlink>
       <w:r>
+        <w:rPr>
+          <w:sz w:val="20"/>
+          <w:szCs w:val="20"/>
+        </w:rPr>
         <w:t xml:space="preserve"> . These serve as an alternative to Euler Fluids</w:t>
       </w:r>
       <w:r>
+        <w:rPr>
+          <w:sz w:val="20"/>
+          <w:szCs w:val="20"/>
+        </w:rPr>
         <w:t xml:space="preserve">, focussing on the conservation of mass and momentum at given points within a </w:t>
       </w:r>
       <w:r>
-        <w:t xml:space="preserve">liquid’s </w:t>
-      </w:r>
-      <w:r>
-        <w:lastRenderedPageBreak/>
-        <w:t>surface</w:t>
-      </w:r>
-      <w:r>
+        <w:rPr>
+          <w:sz w:val="20"/>
+          <w:szCs w:val="20"/>
+        </w:rPr>
+        <w:t>liquid’s surface</w:t>
+      </w:r>
+      <w:r>
+        <w:rPr>
+          <w:sz w:val="20"/>
+          <w:szCs w:val="20"/>
+        </w:rPr>
         <w:t>, in a similar node-and-vector system. These can also account for temperature and viscosity,</w:t>
       </w:r>
       <w:r>
+        <w:rPr>
+          <w:sz w:val="20"/>
+          <w:szCs w:val="20"/>
+        </w:rPr>
         <w:t xml:space="preserve"> as well as both compressible and incompressible flow, </w:t>
       </w:r>
       <w:r>
+        <w:rPr>
+          <w:sz w:val="20"/>
+          <w:szCs w:val="20"/>
+        </w:rPr>
         <w:t>allowing more complex simulation of fluids in multiple states. A common problem with Navier-Stokes equations is the fact they are infinitely differentiable</w:t>
       </w:r>
       <w:r>
+        <w:rPr>
+          <w:sz w:val="20"/>
+          <w:szCs w:val="20"/>
+        </w:rPr>
         <w:t xml:space="preserve"> (citation)</w:t>
       </w:r>
       <w:r>
+        <w:rPr>
+          <w:sz w:val="20"/>
+          <w:szCs w:val="20"/>
+        </w:rPr>
         <w:t xml:space="preserve">- for any given point in the fluid’s domain, the vector velocity of the point can be infinitely refined- no answer will be 100% accurate. While this doesn’t cause a huge issue in terms of large-scale simulation (there will always need to be refinements, </w:t>
       </w:r>
       <w:r>
+        <w:rPr>
+          <w:sz w:val="20"/>
+          <w:szCs w:val="20"/>
+        </w:rPr>
         <w:t xml:space="preserve">as true simulation on a particle-level would take an infinite or near-infinite amount of time </w:t>
       </w:r>
       <w:hyperlink r:id="rId12" w:anchor=":~:text=Quantum%20computing%20is%20a%20type,are%20known%20as%20quantum%20computers" w:history="1">
         <w:r>
           <w:rPr>
             <w:rStyle w:val="Hyperlink"/>
+            <w:sz w:val="20"/>
+            <w:szCs w:val="20"/>
           </w:rPr>
           <w:t>https://en.wikipedia.org/wiki/Quantum_computing</w:t>
         </w:r>
       </w:hyperlink>
       <w:r>
+        <w:rPr>
+          <w:sz w:val="20"/>
+          <w:szCs w:val="20"/>
+        </w:rPr>
         <w:t xml:space="preserve">) a cut-off point would have to be found in order to accept a solution with an acceptable level of accuracy. The Cauchy stress tenor </w:t>
       </w:r>
       <w:hyperlink r:id="rId13" w:history="1">
         <w:r>
           <w:rPr>
             <w:rStyle w:val="Hyperlink"/>
+            <w:sz w:val="20"/>
+            <w:szCs w:val="20"/>
           </w:rPr>
           <w:t>https://en.wikipedia.org/wiki/Cauchy_stress_tensor</w:t>
         </w:r>
       </w:hyperlink>
       <w:r>
-        <w:t xml:space="preserve"> of a unit space can be calculated to assist in the solving of these equations, but accuracy is still limited.</w:t>
-      </w:r>
-    </w:p>
-    <w:p>
-      <w:r>
+        <w:rPr>
+          <w:sz w:val="20"/>
+          <w:szCs w:val="20"/>
+        </w:rPr>
+        <w:t xml:space="preserve"> of a unit space can be calculated to assist in the solving of these equations, but accuracy is still limited</w:t>
+      </w:r>
+      <w:r>
+        <w:rPr>
+          <w:sz w:val="20"/>
+          <w:szCs w:val="20"/>
+        </w:rPr>
+        <w:t xml:space="preserve"> within a reasonable timeframe</w:t>
+      </w:r>
+      <w:r>
+        <w:rPr>
+          <w:sz w:val="20"/>
+          <w:szCs w:val="20"/>
+        </w:rPr>
+        <w:t>.</w:t>
+      </w:r>
+    </w:p>
+    <w:p>
+      <w:pPr>
+        <w:rPr>
+          <w:sz w:val="20"/>
+          <w:szCs w:val="20"/>
+        </w:rPr>
+      </w:pPr>
+      <w:r>
+        <w:rPr>
+          <w:sz w:val="20"/>
+          <w:szCs w:val="20"/>
+        </w:rPr>
         <w:t>T</w:t>
       </w:r>
       <w:r>
-        <w:t>he Lattice-</w:t>
-      </w:r>
-      <w:proofErr w:type="spellStart"/>
-      <w:r>
-        <w:t>Boltzman</w:t>
-      </w:r>
-      <w:proofErr w:type="spellEnd"/>
-      <w:r>
-        <w:t xml:space="preserve"> algorithms</w:t>
-      </w:r>
-      <w:r>
+        <w:rPr>
+          <w:sz w:val="20"/>
+          <w:szCs w:val="20"/>
+        </w:rPr>
+        <w:t>he Lattice-Boltzman algorithms</w:t>
+      </w:r>
+      <w:r>
+        <w:rPr>
+          <w:sz w:val="20"/>
+          <w:szCs w:val="20"/>
+        </w:rPr>
         <w:t xml:space="preserve"> </w:t>
       </w:r>
       <w:hyperlink r:id="rId14" w:history="1">
         <w:r>
           <w:rPr>
             <w:rStyle w:val="Hyperlink"/>
+            <w:sz w:val="20"/>
+            <w:szCs w:val="20"/>
           </w:rPr>
           <w:t>https://en.wikipedia.org/wiki/Lattice_Boltzmann_method</w:t>
         </w:r>
       </w:hyperlink>
       <w:r>
+        <w:rPr>
+          <w:sz w:val="20"/>
+          <w:szCs w:val="20"/>
+        </w:rPr>
         <w:t xml:space="preserve"> </w:t>
       </w:r>
       <w:r>
+        <w:rPr>
+          <w:sz w:val="20"/>
+          <w:szCs w:val="20"/>
+        </w:rPr>
         <w:t xml:space="preserve"> </w:t>
       </w:r>
       <w:r>
+        <w:rPr>
+          <w:sz w:val="20"/>
+          <w:szCs w:val="20"/>
+        </w:rPr>
         <w:t xml:space="preserve">avoid solving these equations by simulating a fluid </w:t>
       </w:r>
       <w:r>
+        <w:rPr>
+          <w:sz w:val="20"/>
+          <w:szCs w:val="20"/>
+        </w:rPr>
         <w:t>as a lattice, with tension and relaxation points. The algorithm is very adjustable, mimicking both vapours and fluids on small scales</w:t>
       </w:r>
       <w:r>
+        <w:rPr>
+          <w:sz w:val="20"/>
+          <w:szCs w:val="20"/>
+        </w:rPr>
         <w:t>(citation</w:t>
       </w:r>
       <w:r>
+        <w:rPr>
+          <w:sz w:val="20"/>
+          <w:szCs w:val="20"/>
+        </w:rPr>
         <w:t>)</w:t>
       </w:r>
       <w:r>
+        <w:rPr>
+          <w:sz w:val="20"/>
+          <w:szCs w:val="20"/>
+        </w:rPr>
         <w:t>. However, complex boundaries significantly complicate the algorithm, and it operates better for small-scale fluid simulation, such as deformation of a single droplet</w:t>
       </w:r>
       <w:r>
+        <w:rPr>
+          <w:sz w:val="20"/>
+          <w:szCs w:val="20"/>
+        </w:rPr>
         <w:t xml:space="preserve"> (citation)</w:t>
       </w:r>
       <w:r>
+        <w:rPr>
+          <w:sz w:val="20"/>
+          <w:szCs w:val="20"/>
+        </w:rPr>
         <w:t>.</w:t>
       </w:r>
     </w:p>
     <w:p>
-      <w:r>
+      <w:pPr>
+        <w:rPr>
+          <w:sz w:val="20"/>
+          <w:szCs w:val="20"/>
+        </w:rPr>
+      </w:pPr>
+      <w:r>
+        <w:rPr>
+          <w:sz w:val="20"/>
+          <w:szCs w:val="20"/>
+        </w:rPr>
         <w:t>Initially</w:t>
       </w:r>
       <w:r>
+        <w:rPr>
+          <w:sz w:val="20"/>
+          <w:szCs w:val="20"/>
+        </w:rPr>
         <w:t xml:space="preserve">, the aim was </w:t>
       </w:r>
       <w:r>
+        <w:rPr>
+          <w:sz w:val="20"/>
+          <w:szCs w:val="20"/>
+        </w:rPr>
         <w:t>to implement an algorithm to solve the Navier-Stokes equations to an acceptable degree of accuracy</w:t>
       </w:r>
       <w:r>
+        <w:rPr>
+          <w:sz w:val="20"/>
+          <w:szCs w:val="20"/>
+        </w:rPr>
         <w:t>, as other fluid simulations have used in the past</w:t>
       </w:r>
       <w:r>
+        <w:rPr>
+          <w:sz w:val="20"/>
+          <w:szCs w:val="20"/>
+        </w:rPr>
         <w:t xml:space="preserve"> (</w:t>
       </w:r>
       <w:hyperlink r:id="rId15" w:history="1">
         <w:r>
           <w:rPr>
             <w:rStyle w:val="Hyperlink"/>
+            <w:sz w:val="20"/>
+            <w:szCs w:val="20"/>
           </w:rPr>
           <w:t>https://ep.liu.se/ecp/034/010/ecp083410.pdf</w:t>
         </w:r>
       </w:hyperlink>
       <w:r>
+        <w:rPr>
+          <w:sz w:val="20"/>
+          <w:szCs w:val="20"/>
+        </w:rPr>
         <w:t>)</w:t>
       </w:r>
       <w:r>
+        <w:rPr>
+          <w:sz w:val="20"/>
+          <w:szCs w:val="20"/>
+        </w:rPr>
         <w:t xml:space="preserve">. </w:t>
       </w:r>
       <w:r>
+        <w:rPr>
+          <w:sz w:val="20"/>
+          <w:szCs w:val="20"/>
+        </w:rPr>
         <w:t xml:space="preserve">However, when paired with the larger-scale of the environments </w:t>
       </w:r>
       <w:r>
+        <w:rPr>
+          <w:sz w:val="20"/>
+          <w:szCs w:val="20"/>
+        </w:rPr>
         <w:t>of the planned simulation area</w:t>
       </w:r>
       <w:r>
+        <w:rPr>
+          <w:sz w:val="20"/>
+          <w:szCs w:val="20"/>
+        </w:rPr>
         <w:t xml:space="preserve"> (estimating one km^2)</w:t>
       </w:r>
       <w:r>
+        <w:rPr>
+          <w:sz w:val="20"/>
+          <w:szCs w:val="20"/>
+        </w:rPr>
         <w:t xml:space="preserve">, preliminary testing revealed that the performance would be unacceptable. The solutions would be either far too </w:t>
       </w:r>
       <w:r>
+        <w:rPr>
+          <w:sz w:val="20"/>
+          <w:szCs w:val="20"/>
+        </w:rPr>
         <w:t>inaccurate or</w:t>
       </w:r>
       <w:r>
+        <w:rPr>
+          <w:sz w:val="20"/>
+          <w:szCs w:val="20"/>
+        </w:rPr>
         <w:t xml:space="preserve"> take such a significant amount of time that the program would be impractical, potentially running for </w:t>
       </w:r>
       <w:r>
+        <w:rPr>
+          <w:sz w:val="20"/>
+          <w:szCs w:val="20"/>
+        </w:rPr>
         <w:t>several minutes</w:t>
       </w:r>
       <w:r>
+        <w:rPr>
+          <w:sz w:val="20"/>
+          <w:szCs w:val="20"/>
+        </w:rPr>
         <w:t xml:space="preserve"> to simulate a single year of fluid movement.</w:t>
       </w:r>
       <w:r>
+        <w:rPr>
+          <w:sz w:val="20"/>
+          <w:szCs w:val="20"/>
+        </w:rPr>
         <w:t xml:space="preserve"> While acceptable for a flooding-avoidance program or </w:t>
       </w:r>
       <w:r>
+        <w:rPr>
+          <w:sz w:val="20"/>
+          <w:szCs w:val="20"/>
+        </w:rPr>
         <w:t xml:space="preserve">smaller-scale </w:t>
       </w:r>
       <w:r>
+        <w:rPr>
+          <w:sz w:val="20"/>
+          <w:szCs w:val="20"/>
+        </w:rPr>
         <w:t>animation render, this would be impractical for my program’s purposes</w:t>
       </w:r>
       <w:r>
+        <w:rPr>
+          <w:sz w:val="20"/>
+          <w:szCs w:val="20"/>
+        </w:rPr>
         <w:t>, which should allow landscape deformation in a reasonable amount of time (under an hour</w:t>
       </w:r>
       <w:r>
+        <w:rPr>
+          <w:sz w:val="20"/>
+          <w:szCs w:val="20"/>
+        </w:rPr>
         <w:t>.</w:t>
       </w:r>
       <w:r>
+        <w:rPr>
+          <w:sz w:val="20"/>
+          <w:szCs w:val="20"/>
+        </w:rPr>
         <w:t>)</w:t>
       </w:r>
     </w:p>
     <w:p>
-      <w:r>
+      <w:pPr>
+        <w:rPr>
+          <w:sz w:val="20"/>
+          <w:szCs w:val="20"/>
+        </w:rPr>
+      </w:pPr>
+      <w:r>
+        <w:rPr>
+          <w:sz w:val="20"/>
+          <w:szCs w:val="20"/>
+        </w:rPr>
+        <w:lastRenderedPageBreak/>
         <w:t xml:space="preserve">A study by Nicholas McDonald into the movement of water </w:t>
       </w:r>
       <w:r>
+        <w:rPr>
+          <w:sz w:val="20"/>
+          <w:szCs w:val="20"/>
+        </w:rPr>
         <w:t>through a simulated particle on a grid</w:t>
       </w:r>
       <w:r>
+        <w:rPr>
+          <w:sz w:val="20"/>
+          <w:szCs w:val="20"/>
+        </w:rPr>
         <w:t>, called the “Hydraulic Erosion Algorithm”,</w:t>
       </w:r>
       <w:r>
-        <w:t xml:space="preserve"> proved a better basis for my study(citation). Using a previous study of sedimentation and mass transfer, a simple demonstration of water moving as a particle to form a river was developed, allowing streams to form in the terrain (</w:t>
+        <w:rPr>
+          <w:sz w:val="20"/>
+          <w:szCs w:val="20"/>
+        </w:rPr>
+        <w:t xml:space="preserve"> proved a better basis for </w:t>
+      </w:r>
+      <w:r>
+        <w:rPr>
+          <w:sz w:val="20"/>
+          <w:szCs w:val="20"/>
+        </w:rPr>
+        <w:t>this</w:t>
+      </w:r>
+      <w:r>
+        <w:rPr>
+          <w:sz w:val="20"/>
+          <w:szCs w:val="20"/>
+        </w:rPr>
+        <w:t xml:space="preserve"> study(citation). Using a previous study of sedimentation and mass transfer, a simple demonstration of water moving as a particle to form a river was developed, allowing streams to form in the terrain (</w:t>
       </w:r>
       <w:hyperlink r:id="rId16" w:history="1">
         <w:r>
           <w:rPr>
             <w:rStyle w:val="Hyperlink"/>
+            <w:sz w:val="20"/>
+            <w:szCs w:val="20"/>
           </w:rPr>
           <w:t>https://nickmcd.me/2020/04/10/simple-particle-based-hydraulic-erosion</w:t>
         </w:r>
       </w:hyperlink>
       <w:r>
+        <w:rPr>
+          <w:sz w:val="20"/>
+          <w:szCs w:val="20"/>
+        </w:rPr>
         <w:t>.</w:t>
       </w:r>
       <w:r>
+        <w:rPr>
+          <w:sz w:val="20"/>
+          <w:szCs w:val="20"/>
+        </w:rPr>
         <w:t>)</w:t>
       </w:r>
       <w:r>
+        <w:rPr>
+          <w:sz w:val="20"/>
+          <w:szCs w:val="20"/>
+        </w:rPr>
         <w:t xml:space="preserve"> Although</w:t>
       </w:r>
       <w:r>
+        <w:rPr>
+          <w:sz w:val="20"/>
+          <w:szCs w:val="20"/>
+        </w:rPr>
         <w:t xml:space="preserve"> more rooted in classical mechanics than traditional fluid simulation, it could provide an </w:t>
       </w:r>
       <w:r>
+        <w:rPr>
+          <w:sz w:val="20"/>
+          <w:szCs w:val="20"/>
+        </w:rPr>
         <w:t xml:space="preserve">acceptably </w:t>
       </w:r>
       <w:r>
+        <w:rPr>
+          <w:sz w:val="20"/>
+          <w:szCs w:val="20"/>
+        </w:rPr>
         <w:t>accurate representation of water moving through a landscape, while keeping computational time reasonable.</w:t>
       </w:r>
       <w:r>
+        <w:rPr>
+          <w:sz w:val="20"/>
+          <w:szCs w:val="20"/>
+        </w:rPr>
         <w:t xml:space="preserve"> </w:t>
       </w:r>
       <w:r>
+        <w:rPr>
+          <w:sz w:val="20"/>
+          <w:szCs w:val="20"/>
+        </w:rPr>
+        <w:t xml:space="preserve">It also provided a </w:t>
+      </w:r>
+      <w:r>
+        <w:rPr>
+          <w:sz w:val="20"/>
+          <w:szCs w:val="20"/>
+        </w:rPr>
+        <w:t xml:space="preserve">basis for a </w:t>
+      </w:r>
+      <w:r>
+        <w:rPr>
+          <w:sz w:val="20"/>
+          <w:szCs w:val="20"/>
+        </w:rPr>
+        <w:t xml:space="preserve">realistic representation of sediment pick up and deposit, a key focus in this project. </w:t>
+      </w:r>
+      <w:r>
+        <w:rPr>
+          <w:sz w:val="20"/>
+          <w:szCs w:val="20"/>
+        </w:rPr>
         <w:t>McDonald’s pooling system, while effective on a smaller scale, proved to be computationally intensive on a large scale, so a custom flooding method was developed for this project.</w:t>
       </w:r>
     </w:p>
     <w:p>
-      <w:r>
-        <w:t xml:space="preserve">As well as this, </w:t>
-      </w:r>
-      <w:r>
-        <w:t>the program features</w:t>
-      </w:r>
-      <w:r>
+      <w:pPr>
+        <w:rPr>
+          <w:sz w:val="20"/>
+          <w:szCs w:val="20"/>
+        </w:rPr>
+      </w:pPr>
+      <w:r>
+        <w:rPr>
+          <w:sz w:val="20"/>
+          <w:szCs w:val="20"/>
+        </w:rPr>
+        <w:t>Alongside the Hydraulic Erosion Algorithm</w:t>
+      </w:r>
+      <w:r>
+        <w:rPr>
+          <w:sz w:val="20"/>
+          <w:szCs w:val="20"/>
+        </w:rPr>
+        <w:t xml:space="preserve">, </w:t>
+      </w:r>
+      <w:r>
+        <w:rPr>
+          <w:sz w:val="20"/>
+          <w:szCs w:val="20"/>
+        </w:rPr>
+        <w:t xml:space="preserve">the program </w:t>
+      </w:r>
+      <w:r>
+        <w:rPr>
+          <w:sz w:val="20"/>
+          <w:szCs w:val="20"/>
+        </w:rPr>
+        <w:t>aims to implement</w:t>
+      </w:r>
+      <w:r>
+        <w:rPr>
+          <w:sz w:val="20"/>
+          <w:szCs w:val="20"/>
+        </w:rPr>
         <w:t xml:space="preserve"> additional </w:t>
       </w:r>
       <w:r>
+        <w:rPr>
+          <w:sz w:val="20"/>
+          <w:szCs w:val="20"/>
+        </w:rPr>
         <w:t xml:space="preserve">handling for a </w:t>
       </w:r>
       <w:r>
-        <w:t xml:space="preserve">soil map for the landscape. Instead of treating it as a deformed plane, </w:t>
-      </w:r>
-      <w:r>
+        <w:rPr>
+          <w:sz w:val="20"/>
+          <w:szCs w:val="20"/>
+        </w:rPr>
+        <w:t xml:space="preserve">soil map for the landscape. Instead of treating </w:t>
+      </w:r>
+      <w:r>
+        <w:rPr>
+          <w:sz w:val="20"/>
+          <w:szCs w:val="20"/>
+        </w:rPr>
+        <w:t>a heightmap</w:t>
+      </w:r>
+      <w:r>
+        <w:rPr>
+          <w:sz w:val="20"/>
+          <w:szCs w:val="20"/>
+        </w:rPr>
+        <w:t xml:space="preserve"> as a deformed plane, </w:t>
+      </w:r>
+      <w:r>
+        <w:rPr>
+          <w:sz w:val="20"/>
+          <w:szCs w:val="20"/>
+        </w:rPr>
         <w:t xml:space="preserve">it </w:t>
       </w:r>
       <w:r>
-        <w:t>would</w:t>
-      </w:r>
-      <w:r>
+        <w:rPr>
+          <w:sz w:val="20"/>
+          <w:szCs w:val="20"/>
+        </w:rPr>
+        <w:t>will</w:t>
+      </w:r>
+      <w:r>
+        <w:rPr>
+          <w:sz w:val="20"/>
+          <w:szCs w:val="20"/>
+        </w:rPr>
         <w:t xml:space="preserve"> use</w:t>
       </w:r>
       <w:r>
+        <w:rPr>
+          <w:sz w:val="20"/>
+          <w:szCs w:val="20"/>
+        </w:rPr>
         <w:t xml:space="preserve"> information about the terrain type and underground structure of the landscape, allowing for “true” erosion in which rocks and differing kinds of soil can be unearthed</w:t>
       </w:r>
       <w:r>
+        <w:rPr>
+          <w:sz w:val="20"/>
+          <w:szCs w:val="20"/>
+        </w:rPr>
         <w:t>, as well as deposits developing on the edge of rivers</w:t>
       </w:r>
       <w:r>
+        <w:rPr>
+          <w:sz w:val="20"/>
+          <w:szCs w:val="20"/>
+        </w:rPr>
         <w:t>.</w:t>
       </w:r>
       <w:r>
+        <w:rPr>
+          <w:sz w:val="20"/>
+          <w:szCs w:val="20"/>
+        </w:rPr>
         <w:t xml:space="preserve"> </w:t>
       </w:r>
       <w:r>
+        <w:rPr>
+          <w:sz w:val="20"/>
+          <w:szCs w:val="20"/>
+        </w:rPr>
         <w:t>This would allow for a far more accurate representation of a river bank, which could be used as artistic reference</w:t>
       </w:r>
       <w:r>
+        <w:rPr>
+          <w:sz w:val="20"/>
+          <w:szCs w:val="20"/>
+        </w:rPr>
         <w:t xml:space="preserve"> during</w:t>
       </w:r>
       <w:r>
+        <w:rPr>
+          <w:sz w:val="20"/>
+          <w:szCs w:val="20"/>
+        </w:rPr>
         <w:t xml:space="preserve"> map creation for a game. </w:t>
       </w:r>
       <w:r>
-        <w:t>Soil maps are often used in real life, when taking samples of farmland or geographical surveys</w:t>
-      </w:r>
-      <w:r>
+        <w:rPr>
+          <w:sz w:val="20"/>
+          <w:szCs w:val="20"/>
+        </w:rPr>
+        <w:t xml:space="preserve">Soil maps are often used in real life, when taking samples of farmland </w:t>
+      </w:r>
+      <w:r>
+        <w:rPr>
+          <w:sz w:val="20"/>
+          <w:szCs w:val="20"/>
+        </w:rPr>
+        <w:t xml:space="preserve">(citation) </w:t>
+      </w:r>
+      <w:r>
+        <w:rPr>
+          <w:sz w:val="20"/>
+          <w:szCs w:val="20"/>
+        </w:rPr>
+        <w:t>or geographical surveys</w:t>
+      </w:r>
+      <w:r>
+        <w:rPr>
+          <w:sz w:val="20"/>
+          <w:szCs w:val="20"/>
+        </w:rPr>
         <w:t xml:space="preserve"> (citation)</w:t>
       </w:r>
       <w:r>
+        <w:rPr>
+          <w:sz w:val="20"/>
+          <w:szCs w:val="20"/>
+        </w:rPr>
         <w:t xml:space="preserve">, allowing </w:t>
       </w:r>
       <w:r>
+        <w:rPr>
+          <w:sz w:val="20"/>
+          <w:szCs w:val="20"/>
+        </w:rPr>
         <w:t>easy comparison</w:t>
       </w:r>
       <w:r>
+        <w:rPr>
+          <w:sz w:val="20"/>
+          <w:szCs w:val="20"/>
+        </w:rPr>
         <w:t xml:space="preserve"> of</w:t>
       </w:r>
       <w:r>
+        <w:rPr>
+          <w:sz w:val="20"/>
+          <w:szCs w:val="20"/>
+        </w:rPr>
         <w:t xml:space="preserve"> simulation results to those in real</w:t>
       </w:r>
       <w:r>
+        <w:rPr>
+          <w:sz w:val="20"/>
+          <w:szCs w:val="20"/>
+        </w:rPr>
         <w:t xml:space="preserve"> </w:t>
       </w:r>
       <w:r>
-        <w:t>scenarios.</w:t>
-      </w:r>
-    </w:p>
-    <w:p>
-      <w:r>
-        <w:t>The Hydraulic Erosion algorithm also considered the behaviour of foliage on the landscape, simulating tree spread and growth. However, McDonald’s study was on a smaller scale than what</w:t>
-      </w:r>
-      <w:r>
+        <w:rPr>
+          <w:sz w:val="20"/>
+          <w:szCs w:val="20"/>
+        </w:rPr>
+        <w:t>scenarios</w:t>
+      </w:r>
+      <w:r>
+        <w:rPr>
+          <w:sz w:val="20"/>
+          <w:szCs w:val="20"/>
+        </w:rPr>
+        <w:t>, using publicly-available data such as the SSURGO dataset</w:t>
+      </w:r>
+      <w:r>
+        <w:rPr>
+          <w:sz w:val="20"/>
+          <w:szCs w:val="20"/>
+        </w:rPr>
+        <w:t xml:space="preserve"> (citation)</w:t>
+      </w:r>
+      <w:r>
+        <w:rPr>
+          <w:sz w:val="20"/>
+          <w:szCs w:val="20"/>
+        </w:rPr>
+        <w:t>.</w:t>
+      </w:r>
+    </w:p>
+    <w:p>
+      <w:pPr>
+        <w:rPr>
+          <w:sz w:val="20"/>
+          <w:szCs w:val="20"/>
+        </w:rPr>
+      </w:pPr>
+      <w:r>
+        <w:rPr>
+          <w:sz w:val="20"/>
+          <w:szCs w:val="20"/>
+        </w:rPr>
+        <w:t>The Hydraulic Erosion algorithm also consider</w:t>
+      </w:r>
+      <w:r>
+        <w:rPr>
+          <w:sz w:val="20"/>
+          <w:szCs w:val="20"/>
+        </w:rPr>
+        <w:t xml:space="preserve">s </w:t>
+      </w:r>
+      <w:r>
+        <w:rPr>
+          <w:sz w:val="20"/>
+          <w:szCs w:val="20"/>
+        </w:rPr>
+        <w:t>the behaviour of foliage on the landscape, simulating tree spread and growth. However, McDonald’s study was on a smaller scale than what</w:t>
+      </w:r>
+      <w:r>
+        <w:rPr>
+          <w:sz w:val="20"/>
+          <w:szCs w:val="20"/>
+        </w:rPr>
         <w:t xml:space="preserve"> </w:t>
       </w:r>
       <w:r>
-        <w:lastRenderedPageBreak/>
-        <w:t>was planned</w:t>
-      </w:r>
-      <w:r>
+        <w:rPr>
+          <w:sz w:val="20"/>
+          <w:szCs w:val="20"/>
+        </w:rPr>
+        <w:t>is</w:t>
+      </w:r>
+      <w:r>
+        <w:rPr>
+          <w:sz w:val="20"/>
+          <w:szCs w:val="20"/>
+        </w:rPr>
+        <w:t xml:space="preserve"> planned</w:t>
+      </w:r>
+      <w:r>
+        <w:rPr>
+          <w:sz w:val="20"/>
+          <w:szCs w:val="20"/>
+        </w:rPr>
         <w:t xml:space="preserve"> to simulate, and the computational cost of simulating individual trees</w:t>
       </w:r>
       <w:r>
+        <w:rPr>
+          <w:sz w:val="20"/>
+          <w:szCs w:val="20"/>
+        </w:rPr>
         <w:t xml:space="preserve"> independent to the map’s node-based </w:t>
       </w:r>
       <w:r>
+        <w:rPr>
+          <w:sz w:val="20"/>
+          <w:szCs w:val="20"/>
+        </w:rPr>
         <w:t xml:space="preserve">system </w:t>
       </w:r>
       <w:r>
-        <w:t>seemed too high. The program would instead</w:t>
-      </w:r>
-      <w:r>
+        <w:rPr>
+          <w:sz w:val="20"/>
+          <w:szCs w:val="20"/>
+        </w:rPr>
+        <w:t>is</w:t>
+      </w:r>
+      <w:r>
+        <w:rPr>
+          <w:sz w:val="20"/>
+          <w:szCs w:val="20"/>
+        </w:rPr>
+        <w:t xml:space="preserve"> too high. The program</w:t>
+      </w:r>
+      <w:r>
+        <w:rPr>
+          <w:sz w:val="20"/>
+          <w:szCs w:val="20"/>
+        </w:rPr>
+        <w:t xml:space="preserve"> will</w:t>
+      </w:r>
+      <w:r>
+        <w:rPr>
+          <w:sz w:val="20"/>
+          <w:szCs w:val="20"/>
+        </w:rPr>
+        <w:t xml:space="preserve"> instead</w:t>
+      </w:r>
+      <w:r>
+        <w:rPr>
+          <w:sz w:val="20"/>
+          <w:szCs w:val="20"/>
+        </w:rPr>
         <w:t xml:space="preserve"> use a less dynamic method of</w:t>
       </w:r>
       <w:r>
+        <w:rPr>
+          <w:sz w:val="20"/>
+          <w:szCs w:val="20"/>
+        </w:rPr>
         <w:t xml:space="preserve"> vegetation</w:t>
       </w:r>
       <w:r>
+        <w:rPr>
+          <w:sz w:val="20"/>
+          <w:szCs w:val="20"/>
+        </w:rPr>
         <w:t xml:space="preserve"> representation, using a foliage coverage percentage per meter squared.</w:t>
       </w:r>
     </w:p>
     <w:p>
       <w:pPr>
         <w:pStyle w:val="Heading1"/>
-      </w:pPr>
-      <w:r>
+        <w:rPr>
+          <w:sz w:val="20"/>
+          <w:szCs w:val="20"/>
+        </w:rPr>
+      </w:pPr>
+      <w:r>
+        <w:rPr>
+          <w:sz w:val="28"/>
+          <w:szCs w:val="28"/>
+        </w:rPr>
         <w:t>Methodology</w:t>
       </w:r>
     </w:p>
     <w:p>
-      <w:r>
-        <w:t>Planning</w:t>
-      </w:r>
-    </w:p>
-    <w:p>
-      <w:r>
-        <w:t>Class Structure</w:t>
-      </w:r>
-    </w:p>
-    <w:p>
-      <w:r>
+      <w:pPr>
+        <w:rPr>
+          <w:sz w:val="20"/>
+          <w:szCs w:val="20"/>
+        </w:rPr>
+      </w:pPr>
+      <w:r>
+        <w:rPr>
+          <w:sz w:val="20"/>
+          <w:szCs w:val="20"/>
+        </w:rPr>
+        <w:t>The Map class is the access point of the simulation- it is used to house all the geographical and hydrological data of each square meter in a two-dimensional array of data structures called Nodes. Each of these Nodes houses the individual soil map for the given area, any particle and foliage levels, and pooling data for fluid simulation. They can function as a 2D height map or mesh coordinate values for a renderer, storing colour and height values for each layer of the soil map</w:t>
+      </w:r>
+      <w:r>
+        <w:rPr>
+          <w:sz w:val="20"/>
+          <w:szCs w:val="20"/>
+        </w:rPr>
+        <w:t xml:space="preserve"> in NodeMarker structs</w:t>
+      </w:r>
+      <w:r>
+        <w:rPr>
+          <w:sz w:val="20"/>
+          <w:szCs w:val="20"/>
+        </w:rPr>
+        <w:t>. These are frequently manipulated by Plant and Drop classes that are created during the simulation runtime. The fluid simulation is performed in the Drop class, directly modifying map nodes that surround simulated particles with amounts of sediment pick up and deposit. Functions in the Plant class are then used to modify foliage values on affected nodes, destroying and creating plant life dependant on water movement.</w:t>
+      </w:r>
+      <w:r>
+        <w:rPr>
+          <w:sz w:val="20"/>
+          <w:szCs w:val="20"/>
+        </w:rPr>
+        <w:t xml:space="preserve"> The map also stores known definitions of soils, allowing easy comparison and determination of soil types at runtime.</w:t>
+      </w:r>
+    </w:p>
+    <w:p>
+      <w:pPr>
+        <w:rPr>
+          <w:sz w:val="20"/>
+          <w:szCs w:val="20"/>
+        </w:rPr>
+      </w:pPr>
+      <w:r>
+        <w:rPr>
+          <w:sz w:val="20"/>
+          <w:szCs w:val="20"/>
+        </w:rPr>
+        <w:t xml:space="preserve">A MapRenderer class houses the accessing of data for visual representation, as well as an OpenGL wrapper that visually displays results to the user. This uses several OpenGL Shaders, stored as ShaderProgram classes. Interaction with the program uses the SDL event system and usage of the console, to access individual coordinate data. </w:t>
+      </w:r>
+    </w:p>
+    <w:p>
+      <w:pPr>
+        <w:rPr>
+          <w:sz w:val="20"/>
+          <w:szCs w:val="20"/>
+        </w:rPr>
+      </w:pPr>
+    </w:p>
+    <w:p>
+      <w:pPr>
+        <w:rPr>
+          <w:sz w:val="20"/>
+          <w:szCs w:val="20"/>
+        </w:rPr>
+      </w:pPr>
+      <w:r>
+        <w:rPr>
+          <w:sz w:val="20"/>
+          <w:szCs w:val="20"/>
+        </w:rPr>
+        <w:br w:type="page"/>
+      </w:r>
+    </w:p>
+    <w:p>
+      <w:pPr>
+        <w:rPr>
+          <w:sz w:val="20"/>
+          <w:szCs w:val="20"/>
+        </w:rPr>
+      </w:pPr>
+    </w:p>
+    <w:p>
+      <w:pPr>
+        <w:rPr>
+          <w:sz w:val="20"/>
+          <w:szCs w:val="20"/>
+        </w:rPr>
+      </w:pPr>
+      <w:r>
+        <w:rPr>
+          <w:sz w:val="20"/>
+          <w:szCs w:val="20"/>
+        </w:rPr>
+        <w:drawing>
+          <wp:anchor distT="0" distB="0" distL="114300" distR="114300" simplePos="0" relativeHeight="251658240" behindDoc="0" locked="0" layoutInCell="1" allowOverlap="1" wp14:anchorId="4D91C02A" wp14:editId="5B1BBA5D">
+            <wp:simplePos x="0" y="0"/>
+            <wp:positionH relativeFrom="margin">
+              <wp:posOffset>-2333625</wp:posOffset>
+            </wp:positionH>
+            <wp:positionV relativeFrom="paragraph">
+              <wp:posOffset>780627</wp:posOffset>
+            </wp:positionV>
+            <wp:extent cx="10272046" cy="6630980"/>
+            <wp:effectExtent l="0" t="8255" r="6985" b="6985"/>
+            <wp:wrapNone/>
+            <wp:docPr id="1" name="Picture 1" descr="Diagram&#10;&#10;Description automatically generated with medium confidence"/>
+            <wp:cNvGraphicFramePr>
+              <a:graphicFrameLocks xmlns:a="http://schemas.openxmlformats.org/drawingml/2006/main" noChangeAspect="1"/>
+            </wp:cNvGraphicFramePr>
+            <a:graphic xmlns:a="http://schemas.openxmlformats.org/drawingml/2006/main">
+              <a:graphicData uri="http://schemas.openxmlformats.org/drawingml/2006/picture">
+                <pic:pic xmlns:pic="http://schemas.openxmlformats.org/drawingml/2006/picture">
+                  <pic:nvPicPr>
+                    <pic:cNvPr id="1" name="Picture 1" descr="Diagram&#10;&#10;Description automatically generated with medium confidence"/>
+                    <pic:cNvPicPr/>
+                  </pic:nvPicPr>
+                  <pic:blipFill>
+                    <a:blip r:embed="rId17">
+                      <a:extLst>
+                        <a:ext uri="{28A0092B-C50C-407E-A947-70E740481C1C}">
+                          <a14:useLocalDpi xmlns:a14="http://schemas.microsoft.com/office/drawing/2010/main" val="0"/>
+                        </a:ext>
+                      </a:extLst>
+                    </a:blip>
+                    <a:stretch>
+                      <a:fillRect/>
+                    </a:stretch>
+                  </pic:blipFill>
+                  <pic:spPr>
+                    <a:xfrm rot="5400000">
+                      <a:off x="0" y="0"/>
+                      <a:ext cx="10272046" cy="6630980"/>
+                    </a:xfrm>
+                    <a:prstGeom prst="rect">
+                      <a:avLst/>
+                    </a:prstGeom>
+                  </pic:spPr>
+                </pic:pic>
+              </a:graphicData>
+            </a:graphic>
+            <wp14:sizeRelH relativeFrom="page">
+              <wp14:pctWidth>0</wp14:pctWidth>
+            </wp14:sizeRelH>
+            <wp14:sizeRelV relativeFrom="page">
+              <wp14:pctHeight>0</wp14:pctHeight>
+            </wp14:sizeRelV>
+          </wp:anchor>
+        </w:drawing>
+      </w:r>
+      <w:r>
+        <w:rPr>
+          <w:sz w:val="20"/>
+          <w:szCs w:val="20"/>
+        </w:rPr>
+        <w:br w:type="page"/>
+      </w:r>
+    </w:p>
+    <w:p>
+      <w:pPr>
+        <w:rPr>
+          <w:sz w:val="20"/>
+          <w:szCs w:val="20"/>
+        </w:rPr>
+      </w:pPr>
+    </w:p>
+    <w:p>
+      <w:pPr>
+        <w:rPr>
+          <w:sz w:val="20"/>
+          <w:szCs w:val="20"/>
+        </w:rPr>
+      </w:pPr>
+      <w:r>
+        <w:rPr>
+          <w:sz w:val="20"/>
+          <w:szCs w:val="20"/>
+        </w:rPr>
         <w:t>Noise &amp; Heightmap Generation</w:t>
       </w:r>
     </w:p>
     <w:p>
-      <w:r>
+      <w:pPr>
+        <w:rPr>
+          <w:sz w:val="20"/>
+          <w:szCs w:val="20"/>
+        </w:rPr>
+      </w:pPr>
+      <w:r>
+        <w:rPr>
+          <w:sz w:val="20"/>
+          <w:szCs w:val="20"/>
+        </w:rPr>
         <w:t>Soil map</w:t>
       </w:r>
       <w:r>
+        <w:rPr>
+          <w:sz w:val="20"/>
+          <w:szCs w:val="20"/>
+        </w:rPr>
         <w:t xml:space="preserve"> Generation</w:t>
       </w:r>
     </w:p>
     <w:p>
-      <w:r>
+      <w:pPr>
+        <w:rPr>
+          <w:sz w:val="20"/>
+          <w:szCs w:val="20"/>
+        </w:rPr>
+      </w:pPr>
+      <w:r>
+        <w:rPr>
+          <w:sz w:val="20"/>
+          <w:szCs w:val="20"/>
+        </w:rPr>
         <w:t>OpenGL visuals</w:t>
       </w:r>
     </w:p>
     <w:p>
-      <w:r>
+      <w:pPr>
+        <w:rPr>
+          <w:sz w:val="20"/>
+          <w:szCs w:val="20"/>
+        </w:rPr>
+      </w:pPr>
+      <w:r>
+        <w:rPr>
+          <w:sz w:val="20"/>
+          <w:szCs w:val="20"/>
+        </w:rPr>
         <w:tab/>
         <w:t>Mesh deformation</w:t>
       </w:r>
     </w:p>
     <w:p>
-      <w:r>
+      <w:pPr>
+        <w:rPr>
+          <w:sz w:val="20"/>
+          <w:szCs w:val="20"/>
+        </w:rPr>
+      </w:pPr>
+      <w:r>
+        <w:rPr>
+          <w:sz w:val="20"/>
+          <w:szCs w:val="20"/>
+        </w:rPr>
         <w:tab/>
         <w:t>Visualization of fluid behaviour- pools</w:t>
       </w:r>
     </w:p>
     <w:p>
-      <w:r>
+      <w:pPr>
+        <w:rPr>
+          <w:sz w:val="20"/>
+          <w:szCs w:val="20"/>
+        </w:rPr>
+      </w:pPr>
+      <w:r>
+        <w:rPr>
+          <w:sz w:val="20"/>
+          <w:szCs w:val="20"/>
+        </w:rPr>
         <w:tab/>
         <w:t>Visualisation of fluid behaviour- particles</w:t>
       </w:r>
       <w:r>
+        <w:rPr>
+          <w:sz w:val="20"/>
+          <w:szCs w:val="20"/>
+        </w:rPr>
         <w:t xml:space="preserve"> &amp; foliage</w:t>
       </w:r>
     </w:p>
     <w:p>
-      <w:r>
+      <w:pPr>
+        <w:rPr>
+          <w:sz w:val="20"/>
+          <w:szCs w:val="20"/>
+        </w:rPr>
+      </w:pPr>
+      <w:r>
+        <w:rPr>
+          <w:sz w:val="20"/>
+          <w:szCs w:val="20"/>
+        </w:rPr>
         <w:t>Drop &amp; fluid as a particle</w:t>
       </w:r>
     </w:p>
     <w:p>
       <w:pPr>
         <w:ind w:firstLine="720"/>
-      </w:pPr>
-      <w:r>
+        <w:rPr>
+          <w:sz w:val="20"/>
+          <w:szCs w:val="20"/>
+        </w:rPr>
+      </w:pPr>
+      <w:r>
+        <w:rPr>
+          <w:sz w:val="20"/>
+          <w:szCs w:val="20"/>
+        </w:rPr>
         <w:t>Descend</w:t>
       </w:r>
     </w:p>
     <w:p>
       <w:pPr>
         <w:ind w:left="720"/>
-      </w:pPr>
-      <w:r>
+        <w:rPr>
+          <w:sz w:val="20"/>
+          <w:szCs w:val="20"/>
+        </w:rPr>
+      </w:pPr>
+      <w:r>
+        <w:rPr>
+          <w:sz w:val="20"/>
+          <w:szCs w:val="20"/>
+        </w:rPr>
         <w:t>Cascade</w:t>
       </w:r>
     </w:p>
     <w:p>
       <w:pPr>
         <w:ind w:firstLine="720"/>
-      </w:pPr>
-      <w:r>
+        <w:rPr>
+          <w:sz w:val="20"/>
+          <w:szCs w:val="20"/>
+        </w:rPr>
+      </w:pPr>
+      <w:r>
+        <w:rPr>
+          <w:sz w:val="20"/>
+          <w:szCs w:val="20"/>
+        </w:rPr>
         <w:t>Flood</w:t>
       </w:r>
     </w:p>
     <w:p>
-      <w:r>
+      <w:pPr>
+        <w:rPr>
+          <w:sz w:val="20"/>
+          <w:szCs w:val="20"/>
+        </w:rPr>
+      </w:pPr>
+      <w:r>
+        <w:rPr>
+          <w:sz w:val="20"/>
+          <w:szCs w:val="20"/>
+        </w:rPr>
         <w:t>Foliage &amp; plant representation</w:t>
       </w:r>
     </w:p>
-    <w:p/>
-    <w:p>
-      <w:r>
+    <w:p>
+      <w:pPr>
+        <w:rPr>
+          <w:sz w:val="20"/>
+          <w:szCs w:val="20"/>
+        </w:rPr>
+      </w:pPr>
+    </w:p>
+    <w:p>
+      <w:pPr>
+        <w:rPr>
+          <w:sz w:val="20"/>
+          <w:szCs w:val="20"/>
+        </w:rPr>
+      </w:pPr>
+      <w:r>
+        <w:rPr>
+          <w:sz w:val="20"/>
+          <w:szCs w:val="20"/>
+        </w:rPr>
         <w:t>Potential advantages/disadvantages of th</w:t>
       </w:r>
       <w:r>
+        <w:rPr>
+          <w:sz w:val="20"/>
+          <w:szCs w:val="20"/>
+        </w:rPr>
         <w:t>ese</w:t>
       </w:r>
       <w:r>
+        <w:rPr>
+          <w:sz w:val="20"/>
+          <w:szCs w:val="20"/>
+        </w:rPr>
         <w:t xml:space="preserve"> approach</w:t>
       </w:r>
       <w:r>
+        <w:rPr>
+          <w:sz w:val="20"/>
+          <w:szCs w:val="20"/>
+        </w:rPr>
         <w:t>es</w:t>
       </w:r>
       <w:r>
+        <w:rPr>
+          <w:sz w:val="20"/>
+          <w:szCs w:val="20"/>
+        </w:rPr>
         <w:t xml:space="preserve"> compared to traditional methods</w:t>
       </w:r>
     </w:p>
-    <w:p/>
-    <w:p>
-      <w:r>
+    <w:p>
+      <w:pPr>
+        <w:rPr>
+          <w:sz w:val="20"/>
+          <w:szCs w:val="20"/>
+        </w:rPr>
+      </w:pPr>
+    </w:p>
+    <w:p>
+      <w:pPr>
+        <w:rPr>
+          <w:sz w:val="20"/>
+          <w:szCs w:val="20"/>
+        </w:rPr>
+      </w:pPr>
+      <w:r>
+        <w:rPr>
+          <w:sz w:val="20"/>
+          <w:szCs w:val="20"/>
+        </w:rPr>
         <w:t>Equations used for fluid dynamics- this is a focus as I’ve been modifying these for the program’s behaviour. Show working and approach to these problems.</w:t>
       </w:r>
     </w:p>
     <w:p>
       <w:pPr>
         <w:pStyle w:val="Heading1"/>
-      </w:pPr>
-      <w:r>
+        <w:rPr>
+          <w:sz w:val="28"/>
+          <w:szCs w:val="28"/>
+        </w:rPr>
+      </w:pPr>
+      <w:r>
+        <w:rPr>
+          <w:sz w:val="28"/>
+          <w:szCs w:val="28"/>
+        </w:rPr>
         <w:t>Critical Reflection</w:t>
       </w:r>
     </w:p>
     <w:p>
-      <w:r>
+      <w:pPr>
+        <w:rPr>
+          <w:sz w:val="20"/>
+          <w:szCs w:val="20"/>
+        </w:rPr>
+      </w:pPr>
+      <w:r>
+        <w:rPr>
+          <w:sz w:val="20"/>
+          <w:szCs w:val="20"/>
+        </w:rPr>
         <w:t>How I actually implemented the program. Explain development cycle, any potential issues (discuss mesh deformation tech and plan changes there)</w:t>
       </w:r>
     </w:p>
     <w:p>
-      <w:r>
+      <w:pPr>
+        <w:rPr>
+          <w:sz w:val="20"/>
+          <w:szCs w:val="20"/>
+        </w:rPr>
+      </w:pPr>
+      <w:r>
+        <w:rPr>
+          <w:sz w:val="20"/>
+          <w:szCs w:val="20"/>
+        </w:rPr>
         <w:t>Talk about any scope changes (cut back on the CPU vs GPU focus and more on simulation?)</w:t>
       </w:r>
     </w:p>
     <w:p>
-      <w:r>
+      <w:pPr>
+        <w:rPr>
+          <w:sz w:val="20"/>
+          <w:szCs w:val="20"/>
+        </w:rPr>
+      </w:pPr>
+      <w:r>
+        <w:rPr>
+          <w:sz w:val="20"/>
+          <w:szCs w:val="20"/>
+        </w:rPr>
         <w:t>And tech/mathematical changes to methodology?</w:t>
       </w:r>
     </w:p>
     <w:p>
-      <w:r>
+      <w:pPr>
+        <w:rPr>
+          <w:sz w:val="20"/>
+          <w:szCs w:val="20"/>
+        </w:rPr>
+      </w:pPr>
+      <w:r>
+        <w:rPr>
+          <w:sz w:val="20"/>
+          <w:szCs w:val="20"/>
+        </w:rPr>
         <w:t xml:space="preserve">Explain final implementation and how it came to be. Screenshots of program </w:t>
       </w:r>
-      <w:proofErr w:type="gramStart"/>
-      <w:r>
+      <w:r>
+        <w:rPr>
+          <w:sz w:val="20"/>
+          <w:szCs w:val="20"/>
+        </w:rPr>
         <w:t>running,</w:t>
       </w:r>
-      <w:proofErr w:type="gramEnd"/>
-      <w:r>
+      <w:r>
+        <w:rPr>
+          <w:sz w:val="20"/>
+          <w:szCs w:val="20"/>
+        </w:rPr>
         <w:t xml:space="preserve"> potential code snippets of mathematical implementation</w:t>
       </w:r>
       <w:r>
+        <w:rPr>
+          <w:sz w:val="20"/>
+          <w:szCs w:val="20"/>
+        </w:rPr>
         <w:t xml:space="preserve"> in C++</w:t>
       </w:r>
       <w:r>
+        <w:rPr>
+          <w:sz w:val="20"/>
+          <w:szCs w:val="20"/>
+        </w:rPr>
         <w:t xml:space="preserve">. </w:t>
       </w:r>
       <w:r>
+        <w:rPr>
+          <w:sz w:val="20"/>
+          <w:szCs w:val="20"/>
+        </w:rPr>
         <w:t>How to convert from series of equations into readable code?</w:t>
       </w:r>
     </w:p>
     <w:p>
-      <w:r>
+      <w:pPr>
+        <w:rPr>
+          <w:sz w:val="20"/>
+          <w:szCs w:val="20"/>
+        </w:rPr>
+      </w:pPr>
+      <w:r>
+        <w:rPr>
+          <w:sz w:val="20"/>
+          <w:szCs w:val="20"/>
+        </w:rPr>
         <w:t>Results of final implementation- look at the simulation in depth and probe for any particular strengths or weak points</w:t>
       </w:r>
       <w:r>
+        <w:rPr>
+          <w:sz w:val="20"/>
+          <w:szCs w:val="20"/>
+        </w:rPr>
         <w:t>. Examples of landscapes with varying properties and the effects of water on them.</w:t>
       </w:r>
     </w:p>
     <w:p>
-      <w:r>
+      <w:pPr>
+        <w:rPr>
+          <w:sz w:val="20"/>
+          <w:szCs w:val="20"/>
+        </w:rPr>
+      </w:pPr>
+      <w:r>
+        <w:rPr>
+          <w:sz w:val="20"/>
+          <w:szCs w:val="20"/>
+        </w:rPr>
         <w:t>Lots of diagrams, examples, code snippets, etc.</w:t>
       </w:r>
       <w:r>
+        <w:rPr>
+          <w:sz w:val="20"/>
+          <w:szCs w:val="20"/>
+        </w:rPr>
         <w:t xml:space="preserve"> </w:t>
       </w:r>
     </w:p>
     <w:p>
-      <w:r>
-        <w:lastRenderedPageBreak/>
+      <w:pPr>
+        <w:rPr>
+          <w:sz w:val="20"/>
+          <w:szCs w:val="20"/>
+        </w:rPr>
+      </w:pPr>
+      <w:r>
+        <w:rPr>
+          <w:sz w:val="20"/>
+          <w:szCs w:val="20"/>
+        </w:rPr>
         <w:t>What have I accomplished? Compare with existing models &amp; simulations in terms of realism &amp; representation. Looking back, would I use a node-based or particle-based simulation?</w:t>
       </w:r>
     </w:p>
     <w:p>
-      <w:r>
+      <w:pPr>
+        <w:rPr>
+          <w:sz w:val="20"/>
+          <w:szCs w:val="20"/>
+        </w:rPr>
+      </w:pPr>
+      <w:r>
+        <w:rPr>
+          <w:sz w:val="20"/>
+          <w:szCs w:val="20"/>
+        </w:rPr>
         <w:t>Did I hit my targets? Can I simulate an ox-bow lake?</w:t>
       </w:r>
     </w:p>
     <w:p>
       <w:pPr>
         <w:pStyle w:val="Heading1"/>
-      </w:pPr>
-      <w:r>
+        <w:rPr>
+          <w:sz w:val="28"/>
+          <w:szCs w:val="28"/>
+        </w:rPr>
+      </w:pPr>
+      <w:r>
+        <w:rPr>
+          <w:sz w:val="28"/>
+          <w:szCs w:val="28"/>
+        </w:rPr>
         <w:t>Conclusions</w:t>
       </w:r>
     </w:p>
     <w:p>
-      <w:r>
+      <w:pPr>
+        <w:rPr>
+          <w:sz w:val="20"/>
+          <w:szCs w:val="20"/>
+        </w:rPr>
+      </w:pPr>
+      <w:r>
+        <w:rPr>
+          <w:sz w:val="20"/>
+          <w:szCs w:val="20"/>
+        </w:rPr>
         <w:t>Improvements/time constraints. What could I add? (Temperature, more varying sediment types, complex foliage, etc.)</w:t>
       </w:r>
     </w:p>
     <w:p>
-      <w:r>
+      <w:pPr>
+        <w:rPr>
+          <w:sz w:val="20"/>
+          <w:szCs w:val="20"/>
+        </w:rPr>
+      </w:pPr>
+      <w:r>
+        <w:rPr>
+          <w:sz w:val="20"/>
+          <w:szCs w:val="20"/>
+        </w:rPr>
         <w:t xml:space="preserve">Analysis of results and </w:t>
       </w:r>
       <w:r>
         <w:rPr>
           <w:b/>
           <w:bCs/>
+          <w:sz w:val="20"/>
+          <w:szCs w:val="20"/>
         </w:rPr>
         <w:t>comparison with real life data.</w:t>
       </w:r>
       <w:r>
+        <w:rPr>
+          <w:sz w:val="20"/>
+          <w:szCs w:val="20"/>
+        </w:rPr>
         <w:t xml:space="preserve"> This will require additional research into real events &amp; geographical features.</w:t>
       </w:r>
     </w:p>
     <w:p>
       <w:pPr>
         <w:pStyle w:val="Heading1"/>
-      </w:pPr>
-      <w:r>
+        <w:rPr>
+          <w:sz w:val="28"/>
+          <w:szCs w:val="28"/>
+        </w:rPr>
+      </w:pPr>
+      <w:r>
+        <w:rPr>
+          <w:sz w:val="28"/>
+          <w:szCs w:val="28"/>
+        </w:rPr>
+        <w:lastRenderedPageBreak/>
         <w:t xml:space="preserve">References &amp; </w:t>
       </w:r>
       <w:r>
+        <w:rPr>
+          <w:sz w:val="28"/>
+          <w:szCs w:val="28"/>
+        </w:rPr>
         <w:t>Appendices</w:t>
       </w:r>
     </w:p>
-    <w:p/>
+    <w:p>
+      <w:pPr>
+        <w:rPr>
+          <w:sz w:val="20"/>
+          <w:szCs w:val="20"/>
+        </w:rPr>
+      </w:pPr>
+    </w:p>
     <w:p>
       <w:pPr>
         <w:pStyle w:val="Heading1"/>
-      </w:pPr>
-    </w:p>
-    <w:p/>
+        <w:rPr>
+          <w:sz w:val="28"/>
+          <w:szCs w:val="28"/>
+        </w:rPr>
+      </w:pPr>
+    </w:p>
+    <w:p>
+      <w:pPr>
+        <w:rPr>
+          <w:sz w:val="20"/>
+          <w:szCs w:val="20"/>
+        </w:rPr>
+      </w:pPr>
+    </w:p>
     <w:sectPr>
       <w:pgSz w:w="11906" w:h="16838"/>
       <w:pgMar w:top="1440" w:right="1440" w:bottom="1440" w:left="1440" w:header="708" w:footer="708" w:gutter="0"/>
@@ -1524,7 +3672,7 @@
 </file>
 
 <file path=word/numbering.xml><?xml version="1.0" encoding="utf-8"?>
-<w:numbering xmlns:wpc="http://schemas.microsoft.com/office/word/2010/wordprocessingCanvas" xmlns:cx="http://schemas.microsoft.com/office/drawing/2014/chartex" xmlns:cx1="http://schemas.microsoft.com/office/drawing/2015/9/8/chartex" xmlns:cx2="http://schemas.microsoft.com/office/drawing/2015/10/21/chartex" xmlns:cx3="http://schemas.microsoft.com/office/drawing/2016/5/9/chartex" xmlns:cx4="http://schemas.microsoft.com/office/drawing/2016/5/10/chartex" xmlns:cx5="http://schemas.microsoft.com/office/drawing/2016/5/11/chartex" xmlns:cx6="http://schemas.microsoft.com/office/drawing/2016/5/12/chartex" xmlns:cx7="http://schemas.microsoft.com/office/drawing/2016/5/13/chartex" xmlns:cx8="http://schemas.microsoft.com/office/drawing/2016/5/14/chartex" xmlns:mc="http://schemas.openxmlformats.org/markup-compatibility/2006" xmlns:aink="http://schemas.microsoft.com/office/drawing/2016/ink" xmlns:am3d="http://schemas.microsoft.com/office/drawing/2017/model3d" xmlns:o="urn:schemas-microsoft-com:office:office" xmlns:r="http://schemas.openxmlformats.org/officeDocument/2006/relationships" xmlns:m="http://schemas.openxmlformats.org/officeDocument/2006/math" xmlns:v="urn:schemas-microsoft-com:vml" xmlns:wp14="http://schemas.microsoft.com/office/word/2010/wordprocessingDrawing" xmlns:wp="http://schemas.openxmlformats.org/drawingml/2006/wordprocessingDrawing" xmlns:w10="urn:schemas-microsoft-com:office:word" xmlns:w="http://schemas.openxmlformats.org/wordprocessingml/2006/main" xmlns:w14="http://schemas.microsoft.com/office/word/2010/wordml" xmlns:w15="http://schemas.microsoft.com/office/word/2012/wordml" xmlns:w16cex="http://schemas.microsoft.com/office/word/2018/wordml/cex" xmlns:w16cid="http://schemas.microsoft.com/office/word/2016/wordml/cid" xmlns:w16="http://schemas.microsoft.com/office/word/2018/wordml" xmlns:w16sdtdh="http://schemas.microsoft.com/office/word/2020/wordml/sdtdatahash" xmlns:w16se="http://schemas.microsoft.com/office/word/2015/wordml/symex" xmlns:wpg="http://schemas.microsoft.com/office/word/2010/wordprocessingGroup" xmlns:wpi="http://schemas.microsoft.com/office/word/2010/wordprocessingInk" xmlns:wne="http://schemas.microsoft.com/office/word/2006/wordml" xmlns:wps="http://schemas.microsoft.com/office/word/2010/wordprocessingShape" mc:Ignorable="w14 w15 w16se w16cid w16 w16cex w16sdtdh wp14">
+<w:numbering xmlns:wpc="http://schemas.microsoft.com/office/word/2010/wordprocessingCanvas" xmlns:cx="http://schemas.microsoft.com/office/drawing/2014/chartex" xmlns:cx1="http://schemas.microsoft.com/office/drawing/2015/9/8/chartex" xmlns:cx2="http://schemas.microsoft.com/office/drawing/2015/10/21/chartex" xmlns:cx3="http://schemas.microsoft.com/office/drawing/2016/5/9/chartex" xmlns:cx4="http://schemas.microsoft.com/office/drawing/2016/5/10/chartex" xmlns:cx5="http://schemas.microsoft.com/office/drawing/2016/5/11/chartex" xmlns:cx6="http://schemas.microsoft.com/office/drawing/2016/5/12/chartex" xmlns:cx7="http://schemas.microsoft.com/office/drawing/2016/5/13/chartex" xmlns:cx8="http://schemas.microsoft.com/office/drawing/2016/5/14/chartex" xmlns:mc="http://schemas.openxmlformats.org/markup-compatibility/2006" xmlns:aink="http://schemas.microsoft.com/office/drawing/2016/ink" xmlns:am3d="http://schemas.microsoft.com/office/drawing/2017/model3d" xmlns:o="urn:schemas-microsoft-com:office:office" xmlns:oel="http://schemas.microsoft.com/office/2019/extlst" xmlns:r="http://schemas.openxmlformats.org/officeDocument/2006/relationships" xmlns:m="http://schemas.openxmlformats.org/officeDocument/2006/math" xmlns:v="urn:schemas-microsoft-com:vml" xmlns:wp14="http://schemas.microsoft.com/office/word/2010/wordprocessingDrawing" xmlns:wp="http://schemas.openxmlformats.org/drawingml/2006/wordprocessingDrawing" xmlns:w10="urn:schemas-microsoft-com:office:word" xmlns:w="http://schemas.openxmlformats.org/wordprocessingml/2006/main" xmlns:w14="http://schemas.microsoft.com/office/word/2010/wordml" xmlns:w15="http://schemas.microsoft.com/office/word/2012/wordml" xmlns:w16cex="http://schemas.microsoft.com/office/word/2018/wordml/cex" xmlns:w16cid="http://schemas.microsoft.com/office/word/2016/wordml/cid" xmlns:w16="http://schemas.microsoft.com/office/word/2018/wordml" xmlns:w16sdtdh="http://schemas.microsoft.com/office/word/2020/wordml/sdtdatahash" xmlns:w16se="http://schemas.microsoft.com/office/word/2015/wordml/symex" xmlns:wpg="http://schemas.microsoft.com/office/word/2010/wordprocessingGroup" xmlns:wpi="http://schemas.microsoft.com/office/word/2010/wordprocessingInk" xmlns:wne="http://schemas.microsoft.com/office/word/2006/wordml" xmlns:wps="http://schemas.microsoft.com/office/word/2010/wordprocessingShape" mc:Ignorable="w14 w15 w16se w16cid w16 w16cex w16sdtdh wp14">
   <w:abstractNum w:abstractNumId="0" w15:restartNumberingAfterBreak="0">
     <w:nsid w:val="48577601"/>
     <w:multiLevelType w:val="hybridMultilevel"/>

</xml_diff>

<commit_message>
drop and erosion fixes, more diss
</commit_message>
<xml_diff>
--- a/Dissertation Draft.docx
+++ b/Dissertation Draft.docx
@@ -1269,6 +1269,7 @@
         </w:rPr>
         <w:t xml:space="preserve">neglect reference to such behaviour, in favour of performance instead. Games such as </w:t>
       </w:r>
+      <w:proofErr w:type="spellStart"/>
       <w:r>
         <w:rPr>
           <w:sz w:val="20"/>
@@ -1276,6 +1277,7 @@
         </w:rPr>
         <w:t>Rimworld</w:t>
       </w:r>
+      <w:proofErr w:type="spellEnd"/>
       <w:r>
         <w:rPr>
           <w:sz w:val="20"/>
@@ -2153,7 +2155,23 @@
           <w:sz w:val="20"/>
           <w:szCs w:val="20"/>
         </w:rPr>
-        <w:t>he Lattice-Boltzman algorithms</w:t>
+        <w:t>he Lattice-</w:t>
+      </w:r>
+      <w:proofErr w:type="spellStart"/>
+      <w:r>
+        <w:rPr>
+          <w:sz w:val="20"/>
+          <w:szCs w:val="20"/>
+        </w:rPr>
+        <w:t>Boltzman</w:t>
+      </w:r>
+      <w:proofErr w:type="spellEnd"/>
+      <w:r>
+        <w:rPr>
+          <w:sz w:val="20"/>
+          <w:szCs w:val="20"/>
+        </w:rPr>
+        <w:t xml:space="preserve"> algorithms</w:t>
       </w:r>
       <w:r>
         <w:rPr>
@@ -2933,7 +2951,23 @@
           <w:sz w:val="20"/>
           <w:szCs w:val="20"/>
         </w:rPr>
-        <w:t xml:space="preserve"> in NodeMarker structs</w:t>
+        <w:t xml:space="preserve"> in </w:t>
+      </w:r>
+      <w:proofErr w:type="spellStart"/>
+      <w:r>
+        <w:rPr>
+          <w:sz w:val="20"/>
+          <w:szCs w:val="20"/>
+        </w:rPr>
+        <w:t>NodeMarker</w:t>
+      </w:r>
+      <w:proofErr w:type="spellEnd"/>
+      <w:r>
+        <w:rPr>
+          <w:sz w:val="20"/>
+          <w:szCs w:val="20"/>
+        </w:rPr>
+        <w:t xml:space="preserve"> structs</w:t>
       </w:r>
       <w:r>
         <w:rPr>
@@ -2976,7 +3010,39 @@
           <w:sz w:val="20"/>
           <w:szCs w:val="20"/>
         </w:rPr>
-        <w:t xml:space="preserve">A MapRenderer class houses the accessing of data for visual representation, as well as an OpenGL wrapper that visually displays results to the user. This uses several OpenGL Shaders, stored as ShaderProgram classes. Interaction with the program uses the SDL event system and usage of the console, to access individual coordinate data. </w:t>
+        <w:t xml:space="preserve">A </w:t>
+      </w:r>
+      <w:proofErr w:type="spellStart"/>
+      <w:r>
+        <w:rPr>
+          <w:sz w:val="20"/>
+          <w:szCs w:val="20"/>
+        </w:rPr>
+        <w:t>MapRenderer</w:t>
+      </w:r>
+      <w:proofErr w:type="spellEnd"/>
+      <w:r>
+        <w:rPr>
+          <w:sz w:val="20"/>
+          <w:szCs w:val="20"/>
+        </w:rPr>
+        <w:t xml:space="preserve"> class houses the accessing of data for visual representation, as well as an OpenGL wrapper that visually displays results to the user. This uses several OpenGL Shaders, stored as </w:t>
+      </w:r>
+      <w:proofErr w:type="spellStart"/>
+      <w:r>
+        <w:rPr>
+          <w:sz w:val="20"/>
+          <w:szCs w:val="20"/>
+        </w:rPr>
+        <w:t>ShaderProgram</w:t>
+      </w:r>
+      <w:proofErr w:type="spellEnd"/>
+      <w:r>
+        <w:rPr>
+          <w:sz w:val="20"/>
+          <w:szCs w:val="20"/>
+        </w:rPr>
+        <w:t xml:space="preserve"> classes. Interaction with the program uses the SDL event system and usage of the console, to access individual coordinate data. </w:t>
       </w:r>
     </w:p>
     <w:p>
@@ -3143,7 +3209,71 @@
           <w:sz w:val="20"/>
           <w:szCs w:val="20"/>
         </w:rPr>
-        <w:t>Generation of a terrain heightmap uses various properties defined in a MapParams struct, provided in the map constructor. MapParams contain all tweakable values that can be used by the program, controlling rarities for terrain types, the scale of the map, rates of change for soil and rock types and foliage spread chances (among many more options.) This allows the program user to generate a terrain matching their specifications- for example, a 10km*10km terrain with steep inclines could be generated by decreasing the hillRarity, increasing the hillHeight and increasing the scale.</w:t>
+        <w:t xml:space="preserve">Generation of a terrain heightmap uses various properties defined in a </w:t>
+      </w:r>
+      <w:proofErr w:type="spellStart"/>
+      <w:r>
+        <w:rPr>
+          <w:sz w:val="20"/>
+          <w:szCs w:val="20"/>
+        </w:rPr>
+        <w:t>MapParams</w:t>
+      </w:r>
+      <w:proofErr w:type="spellEnd"/>
+      <w:r>
+        <w:rPr>
+          <w:sz w:val="20"/>
+          <w:szCs w:val="20"/>
+        </w:rPr>
+        <w:t xml:space="preserve"> struct, provided in the map constructor. </w:t>
+      </w:r>
+      <w:proofErr w:type="spellStart"/>
+      <w:r>
+        <w:rPr>
+          <w:sz w:val="20"/>
+          <w:szCs w:val="20"/>
+        </w:rPr>
+        <w:t>MapParams</w:t>
+      </w:r>
+      <w:proofErr w:type="spellEnd"/>
+      <w:r>
+        <w:rPr>
+          <w:sz w:val="20"/>
+          <w:szCs w:val="20"/>
+        </w:rPr>
+        <w:t xml:space="preserve"> contain all tweakable values that can be used by the program, controlling rarities for terrain types, the scale of the map, rates of change for soil and rock types and foliage spread chances (among many more options.) This allows the program user to generate a terrain matching their specifications- for example, a 10km*10km terrain with steep inclines could be generated by decreasing the </w:t>
+      </w:r>
+      <w:proofErr w:type="spellStart"/>
+      <w:r>
+        <w:rPr>
+          <w:sz w:val="20"/>
+          <w:szCs w:val="20"/>
+        </w:rPr>
+        <w:t>hillRarity</w:t>
+      </w:r>
+      <w:proofErr w:type="spellEnd"/>
+      <w:r>
+        <w:rPr>
+          <w:sz w:val="20"/>
+          <w:szCs w:val="20"/>
+        </w:rPr>
+        <w:t xml:space="preserve">, increasing the </w:t>
+      </w:r>
+      <w:proofErr w:type="spellStart"/>
+      <w:r>
+        <w:rPr>
+          <w:sz w:val="20"/>
+          <w:szCs w:val="20"/>
+        </w:rPr>
+        <w:t>hillHeight</w:t>
+      </w:r>
+      <w:proofErr w:type="spellEnd"/>
+      <w:r>
+        <w:rPr>
+          <w:sz w:val="20"/>
+          <w:szCs w:val="20"/>
+        </w:rPr>
+        <w:t xml:space="preserve"> and increasing the scale.</w:t>
       </w:r>
       <w:r>
         <w:rPr>
@@ -3458,7 +3588,23 @@
           <w:sz w:val="20"/>
           <w:szCs w:val="20"/>
         </w:rPr>
-        <w:t xml:space="preserve"> make significant effect on the terrain when they are generated. Mountains can be generated more frequently by changing the MapParams.</w:t>
+        <w:t xml:space="preserve"> make significant effect on the terrain when they are generated. Mountains can be generated more frequently by changing the </w:t>
+      </w:r>
+      <w:proofErr w:type="spellStart"/>
+      <w:r>
+        <w:rPr>
+          <w:sz w:val="20"/>
+          <w:szCs w:val="20"/>
+        </w:rPr>
+        <w:t>MapParams</w:t>
+      </w:r>
+      <w:proofErr w:type="spellEnd"/>
+      <w:r>
+        <w:rPr>
+          <w:sz w:val="20"/>
+          <w:szCs w:val="20"/>
+        </w:rPr>
+        <w:t>.</w:t>
       </w:r>
     </w:p>
     <w:p>
@@ -3618,8 +3764,25 @@
           <w:sz w:val="20"/>
           <w:szCs w:val="20"/>
         </w:rPr>
-        <w:t xml:space="preserve">Each node consists of various NodeMarker structs, which define the soil properties at that given level. These are populated in the </w:t>
-      </w:r>
+        <w:t xml:space="preserve">Each node consists of various </w:t>
+      </w:r>
+      <w:proofErr w:type="spellStart"/>
+      <w:r>
+        <w:rPr>
+          <w:sz w:val="20"/>
+          <w:szCs w:val="20"/>
+        </w:rPr>
+        <w:t>NodeMarker</w:t>
+      </w:r>
+      <w:proofErr w:type="spellEnd"/>
+      <w:r>
+        <w:rPr>
+          <w:sz w:val="20"/>
+          <w:szCs w:val="20"/>
+        </w:rPr>
+        <w:t xml:space="preserve"> structs, which define the soil properties at that given level. These are populated in the </w:t>
+      </w:r>
+      <w:proofErr w:type="spellStart"/>
       <w:r>
         <w:rPr>
           <w:sz w:val="20"/>
@@ -3627,6 +3790,7 @@
         </w:rPr>
         <w:t>addRocksAndDirt</w:t>
       </w:r>
+      <w:proofErr w:type="spellEnd"/>
       <w:r>
         <w:rPr>
           <w:sz w:val="20"/>
@@ -3810,6 +3974,7 @@
         </w:rPr>
         <w:t xml:space="preserve"> </w:t>
       </w:r>
+      <w:proofErr w:type="spellStart"/>
       <w:r>
         <w:rPr>
           <w:sz w:val="20"/>
@@ -3817,6 +3982,7 @@
         </w:rPr>
         <w:t>parmeters</w:t>
       </w:r>
+      <w:proofErr w:type="spellEnd"/>
       <w:r>
         <w:rPr>
           <w:sz w:val="20"/>
@@ -3904,7 +4070,23 @@
           <w:sz w:val="20"/>
           <w:szCs w:val="20"/>
         </w:rPr>
-        <w:t xml:space="preserve">The values of soil can also be analysed using the getSoilType function. This iterates through all known soil types for the map and finds the best match at the given node. If a loam (top layer of deposit that is different to the bulk of soil for that node) is present, </w:t>
+        <w:t xml:space="preserve">The values of soil can also be analysed using the </w:t>
+      </w:r>
+      <w:proofErr w:type="spellStart"/>
+      <w:r>
+        <w:rPr>
+          <w:sz w:val="20"/>
+          <w:szCs w:val="20"/>
+        </w:rPr>
+        <w:t>getSoilType</w:t>
+      </w:r>
+      <w:proofErr w:type="spellEnd"/>
+      <w:r>
+        <w:rPr>
+          <w:sz w:val="20"/>
+          <w:szCs w:val="20"/>
+        </w:rPr>
+        <w:t xml:space="preserve"> function. This iterates through all known soil types for the map and finds the best match at the given node. If a loam (top layer of deposit that is different to the bulk of soil for that node) is present, </w:t>
       </w:r>
       <w:r>
         <w:rPr>
@@ -4598,7 +4780,7 @@
         </w:rPr>
         <w:lastRenderedPageBreak/>
         <w:drawing>
-          <wp:inline distT="0" distB="0" distL="0" distR="0" wp14:anchorId="58BAE57D" wp14:editId="337FA367">
+          <wp:inline distT="0" distB="0" distL="0" distR="0" wp14:anchorId="58BAE57D" wp14:editId="7438888C">
             <wp:extent cx="5731510" cy="3646170"/>
             <wp:effectExtent l="0" t="0" r="2540" b="0"/>
             <wp:docPr id="7" name="Picture 7" descr="A picture containing nature, dark, clouds&#10;&#10;Description automatically generated"/>
@@ -4620,6 +4802,9 @@
                             <a14:imgLayer r:embed="rId25">
                               <a14:imgEffect>
                                 <a14:saturation sat="300000"/>
+                              </a14:imgEffect>
+                              <a14:imgEffect>
+                                <a14:brightnessContrast bright="66000"/>
                               </a14:imgEffect>
                             </a14:imgLayer>
                           </a14:imgProps>
@@ -4974,6 +5159,773 @@
           <w:sz w:val="20"/>
           <w:szCs w:val="20"/>
         </w:rPr>
+        <w:t xml:space="preserve">Initially, several checks are made to ensure the particle is not behaving in any unrealistic manner. If it has little or no volume, has moved off the map, or is trying to descend through a body of water, it is immediately terminated, and simulation for that particle ends. Any carried sediment is immediately deposited, and it attempts to disperse itself. </w:t>
+      </w:r>
+    </w:p>
+    <w:p>
+      <w:pPr>
+        <w:rPr>
+          <w:sz w:val="20"/>
+          <w:szCs w:val="20"/>
+        </w:rPr>
+      </w:pPr>
+      <w:r>
+        <w:rPr>
+          <w:sz w:val="20"/>
+          <w:szCs w:val="20"/>
+        </w:rPr>
+        <w:t>If the particle is capable of movement, it checks surrounding nodes for any existing water flow. If possible, it will join an existing stream of water, obeying the flow of other water particles in the same area. Frictional forces are</w:t>
+      </w:r>
+      <w:r>
+        <w:rPr>
+          <w:sz w:val="20"/>
+          <w:szCs w:val="20"/>
+        </w:rPr>
+        <w:t xml:space="preserve"> then</w:t>
+      </w:r>
+      <w:r>
+        <w:rPr>
+          <w:sz w:val="20"/>
+          <w:szCs w:val="20"/>
+        </w:rPr>
+        <w:t xml:space="preserve"> applied based on the particle’s initial velocity using</w:t>
+      </w:r>
+      <w:r>
+        <w:rPr>
+          <w:sz w:val="20"/>
+          <w:szCs w:val="20"/>
+        </w:rPr>
+        <w:t xml:space="preserve"> mechanical frictional </w:t>
+      </w:r>
+      <w:r>
+        <w:rPr>
+          <w:sz w:val="20"/>
+          <w:szCs w:val="20"/>
+        </w:rPr>
+        <w:t xml:space="preserve">formulae where m is the particle mass, g is the gravitational constant, </w:t>
+      </w:r>
+      <w:r>
+        <w:rPr>
+          <w:sz w:val="20"/>
+          <w:szCs w:val="20"/>
+        </w:rPr>
+        <w:t>μ</w:t>
+      </w:r>
+      <w:r>
+        <w:rPr>
+          <w:sz w:val="20"/>
+          <w:szCs w:val="20"/>
+        </w:rPr>
+        <w:t xml:space="preserve"> is the frictional coefficient (determined using the foliage coverage), n is the normal force of the surface and </w:t>
+      </w:r>
+      <w:r>
+        <w:rPr>
+          <w:sz w:val="20"/>
+          <w:szCs w:val="20"/>
+        </w:rPr>
+        <w:t>Θ</w:t>
+      </w:r>
+      <w:r>
+        <w:rPr>
+          <w:sz w:val="20"/>
+          <w:szCs w:val="20"/>
+        </w:rPr>
+        <w:t xml:space="preserve"> is the terrain normal angle.</w:t>
+      </w:r>
+    </w:p>
+    <w:p>
+      <w:pPr>
+        <w:jc w:val="center"/>
+        <w:rPr>
+          <w:sz w:val="20"/>
+          <w:szCs w:val="20"/>
+        </w:rPr>
+      </w:pPr>
+      <w:r>
+        <w:rPr>
+          <w:sz w:val="20"/>
+          <w:szCs w:val="20"/>
+        </w:rPr>
+        <w:drawing>
+          <wp:inline distT="0" distB="0" distL="0" distR="0" wp14:anchorId="67F2D9D5" wp14:editId="4F6987BC">
+            <wp:extent cx="2428875" cy="1998134"/>
+            <wp:effectExtent l="0" t="0" r="0" b="2540"/>
+            <wp:docPr id="10" name="Picture 10" descr="Text&#10;&#10;Description automatically generated"/>
+            <wp:cNvGraphicFramePr>
+              <a:graphicFrameLocks xmlns:a="http://schemas.openxmlformats.org/drawingml/2006/main" noChangeAspect="1"/>
+            </wp:cNvGraphicFramePr>
+            <a:graphic xmlns:a="http://schemas.openxmlformats.org/drawingml/2006/main">
+              <a:graphicData uri="http://schemas.openxmlformats.org/drawingml/2006/picture">
+                <pic:pic xmlns:pic="http://schemas.openxmlformats.org/drawingml/2006/picture">
+                  <pic:nvPicPr>
+                    <pic:cNvPr id="10" name="Picture 10" descr="Text&#10;&#10;Description automatically generated"/>
+                    <pic:cNvPicPr/>
+                  </pic:nvPicPr>
+                  <pic:blipFill rotWithShape="1">
+                    <a:blip r:embed="rId27"/>
+                    <a:srcRect b="58542"/>
+                    <a:stretch/>
+                  </pic:blipFill>
+                  <pic:spPr bwMode="auto">
+                    <a:xfrm>
+                      <a:off x="0" y="0"/>
+                      <a:ext cx="2429214" cy="1998413"/>
+                    </a:xfrm>
+                    <a:prstGeom prst="rect">
+                      <a:avLst/>
+                    </a:prstGeom>
+                    <a:ln>
+                      <a:noFill/>
+                    </a:ln>
+                    <a:extLst>
+                      <a:ext uri="{53640926-AAD7-44D8-BBD7-CCE9431645EC}">
+                        <a14:shadowObscured xmlns:a14="http://schemas.microsoft.com/office/drawing/2010/main"/>
+                      </a:ext>
+                    </a:extLst>
+                  </pic:spPr>
+                </pic:pic>
+              </a:graphicData>
+            </a:graphic>
+          </wp:inline>
+        </w:drawing>
+      </w:r>
+    </w:p>
+    <w:p>
+      <w:pPr>
+        <w:jc w:val="center"/>
+        <w:rPr>
+          <w:i/>
+          <w:iCs/>
+          <w:sz w:val="20"/>
+          <w:szCs w:val="20"/>
+        </w:rPr>
+      </w:pPr>
+      <w:r>
+        <w:rPr>
+          <w:i/>
+          <w:iCs/>
+          <w:sz w:val="20"/>
+          <w:szCs w:val="20"/>
+        </w:rPr>
+        <w:t>Mechanical friction calculation</w:t>
+      </w:r>
+    </w:p>
+    <w:p>
+      <w:pPr>
+        <w:rPr>
+          <w:sz w:val="20"/>
+          <w:szCs w:val="20"/>
+        </w:rPr>
+      </w:pPr>
+      <w:r>
+        <w:rPr>
+          <w:sz w:val="20"/>
+          <w:szCs w:val="20"/>
+        </w:rPr>
+        <w:t xml:space="preserve">The force of gravity is then applied to the particle, accelerating it down any slope that it may be travelling on. </w:t>
+      </w:r>
+      <w:r>
+        <w:rPr>
+          <w:sz w:val="20"/>
+          <w:szCs w:val="20"/>
+        </w:rPr>
+        <w:t>The calculation and parameters are similar to that of the frictional calculation, as they are both calculated from the normal force.</w:t>
+      </w:r>
+    </w:p>
+    <w:p>
+      <w:pPr>
+        <w:jc w:val="center"/>
+        <w:rPr>
+          <w:sz w:val="20"/>
+          <w:szCs w:val="20"/>
+        </w:rPr>
+      </w:pPr>
+      <w:r>
+        <w:rPr>
+          <w:sz w:val="20"/>
+          <w:szCs w:val="20"/>
+        </w:rPr>
+        <w:drawing>
+          <wp:inline distT="0" distB="0" distL="0" distR="0" wp14:anchorId="4605E678" wp14:editId="6B675379">
+            <wp:extent cx="2762636" cy="1105054"/>
+            <wp:effectExtent l="0" t="0" r="0" b="0"/>
+            <wp:docPr id="12" name="Picture 12" descr="Text, letter&#10;&#10;Description automatically generated"/>
+            <wp:cNvGraphicFramePr>
+              <a:graphicFrameLocks xmlns:a="http://schemas.openxmlformats.org/drawingml/2006/main" noChangeAspect="1"/>
+            </wp:cNvGraphicFramePr>
+            <a:graphic xmlns:a="http://schemas.openxmlformats.org/drawingml/2006/main">
+              <a:graphicData uri="http://schemas.openxmlformats.org/drawingml/2006/picture">
+                <pic:pic xmlns:pic="http://schemas.openxmlformats.org/drawingml/2006/picture">
+                  <pic:nvPicPr>
+                    <pic:cNvPr id="12" name="Picture 12" descr="Text, letter&#10;&#10;Description automatically generated"/>
+                    <pic:cNvPicPr/>
+                  </pic:nvPicPr>
+                  <pic:blipFill>
+                    <a:blip r:embed="rId28"/>
+                    <a:stretch>
+                      <a:fillRect/>
+                    </a:stretch>
+                  </pic:blipFill>
+                  <pic:spPr>
+                    <a:xfrm>
+                      <a:off x="0" y="0"/>
+                      <a:ext cx="2762636" cy="1105054"/>
+                    </a:xfrm>
+                    <a:prstGeom prst="rect">
+                      <a:avLst/>
+                    </a:prstGeom>
+                  </pic:spPr>
+                </pic:pic>
+              </a:graphicData>
+            </a:graphic>
+          </wp:inline>
+        </w:drawing>
+      </w:r>
+    </w:p>
+    <w:p>
+      <w:pPr>
+        <w:jc w:val="center"/>
+        <w:rPr>
+          <w:i/>
+          <w:iCs/>
+          <w:sz w:val="20"/>
+          <w:szCs w:val="20"/>
+        </w:rPr>
+      </w:pPr>
+      <w:r>
+        <w:rPr>
+          <w:i/>
+          <w:iCs/>
+          <w:sz w:val="20"/>
+          <w:szCs w:val="20"/>
+        </w:rPr>
+        <w:t>Acceleration from normal force</w:t>
+      </w:r>
+    </w:p>
+    <w:p>
+      <w:pPr>
+        <w:rPr>
+          <w:sz w:val="20"/>
+          <w:szCs w:val="20"/>
+        </w:rPr>
+      </w:pPr>
+      <w:r>
+        <w:rPr>
+          <w:sz w:val="20"/>
+          <w:szCs w:val="20"/>
+        </w:rPr>
+        <w:t>These calculated acceleration values are for a fixed timescale of 1 second. These need to be multiplied and scaled to apply to the extended period of time at which it is assumed the particle is descending</w:t>
+      </w:r>
+      <w:r>
+        <w:rPr>
+          <w:sz w:val="20"/>
+          <w:szCs w:val="20"/>
+        </w:rPr>
+        <w:t xml:space="preserve"> for an accurate representation</w:t>
+      </w:r>
+      <w:r>
+        <w:rPr>
+          <w:sz w:val="20"/>
+          <w:szCs w:val="20"/>
+        </w:rPr>
+        <w:t>, to ensure it visits every node</w:t>
+      </w:r>
+      <w:r>
+        <w:rPr>
+          <w:sz w:val="20"/>
+          <w:szCs w:val="20"/>
+        </w:rPr>
+        <w:t xml:space="preserve"> on its path</w:t>
+      </w:r>
+      <w:r>
+        <w:rPr>
+          <w:sz w:val="20"/>
+          <w:szCs w:val="20"/>
+        </w:rPr>
+        <w:t>.</w:t>
+      </w:r>
+    </w:p>
+    <w:p>
+      <w:pPr>
+        <w:rPr>
+          <w:sz w:val="20"/>
+          <w:szCs w:val="20"/>
+        </w:rPr>
+      </w:pPr>
+      <w:r>
+        <w:rPr>
+          <w:sz w:val="20"/>
+          <w:szCs w:val="20"/>
+        </w:rPr>
+        <w:t>Once the particle has descended, it cascades.</w:t>
+      </w:r>
+      <w:r>
+        <w:rPr>
+          <w:sz w:val="20"/>
+          <w:szCs w:val="20"/>
+        </w:rPr>
+        <w:t xml:space="preserve"> This is a representation of the pick up and deposit of sediment around the area of particle movement</w:t>
+      </w:r>
+      <w:r>
+        <w:rPr>
+          <w:sz w:val="20"/>
+          <w:szCs w:val="20"/>
+        </w:rPr>
+        <w:t xml:space="preserve"> due to changes in velocity.</w:t>
+      </w:r>
+      <w:r>
+        <w:rPr>
+          <w:sz w:val="20"/>
+          <w:szCs w:val="20"/>
+        </w:rPr>
+        <w:t xml:space="preserve"> Van Rijn’s </w:t>
+      </w:r>
+      <w:r>
+        <w:rPr>
+          <w:sz w:val="20"/>
+          <w:szCs w:val="20"/>
+        </w:rPr>
+        <w:t>suspended</w:t>
+      </w:r>
+      <w:r>
+        <w:rPr>
+          <w:sz w:val="20"/>
+          <w:szCs w:val="20"/>
+        </w:rPr>
+        <w:t xml:space="preserve"> load transport formula </w:t>
+      </w:r>
+      <w:r>
+        <w:rPr>
+          <w:sz w:val="20"/>
+          <w:szCs w:val="20"/>
+        </w:rPr>
+        <w:t>(</w:t>
+      </w:r>
+      <w:r>
+        <w:rPr>
+          <w:sz w:val="20"/>
+          <w:szCs w:val="20"/>
+        </w:rPr>
+        <w:t>https://www.leovanrijn-sediment.com/papers/Formulaesandtransport.pdf</w:t>
+      </w:r>
+      <w:r>
+        <w:rPr>
+          <w:sz w:val="20"/>
+          <w:szCs w:val="20"/>
+        </w:rPr>
+        <w:t xml:space="preserve"> </w:t>
+      </w:r>
+      <w:r>
+        <w:rPr>
+          <w:sz w:val="20"/>
+          <w:szCs w:val="20"/>
+        </w:rPr>
+        <w:t xml:space="preserve">) </w:t>
+      </w:r>
+      <w:r>
+        <w:rPr>
+          <w:sz w:val="20"/>
+          <w:szCs w:val="20"/>
+        </w:rPr>
+        <w:t xml:space="preserve">can be used to calculate the average pick up and deposit of sediment in any given particle movement, where </w:t>
+      </w:r>
+      <w:proofErr w:type="spellStart"/>
+      <w:r>
+        <w:rPr>
+          <w:sz w:val="20"/>
+          <w:szCs w:val="20"/>
+        </w:rPr>
+        <w:t>q</w:t>
+      </w:r>
+      <w:r>
+        <w:rPr>
+          <w:sz w:val="20"/>
+          <w:szCs w:val="20"/>
+          <w:vertAlign w:val="subscript"/>
+        </w:rPr>
+        <w:t>s</w:t>
+      </w:r>
+      <w:proofErr w:type="spellEnd"/>
+      <w:r>
+        <w:rPr>
+          <w:sz w:val="20"/>
+          <w:szCs w:val="20"/>
+        </w:rPr>
+        <w:t xml:space="preserve"> is </w:t>
+      </w:r>
+      <w:r>
+        <w:rPr>
+          <w:sz w:val="20"/>
+          <w:szCs w:val="20"/>
+        </w:rPr>
+        <w:t>suspended</w:t>
+      </w:r>
+      <w:r>
+        <w:rPr>
+          <w:sz w:val="20"/>
+          <w:szCs w:val="20"/>
+        </w:rPr>
+        <w:t>-load transport (pick up of sediment in kg/m</w:t>
+      </w:r>
+      <w:r>
+        <w:rPr>
+          <w:sz w:val="20"/>
+          <w:szCs w:val="20"/>
+          <w:vertAlign w:val="superscript"/>
+        </w:rPr>
+        <w:t>2</w:t>
+      </w:r>
+      <w:r>
+        <w:rPr>
+          <w:sz w:val="20"/>
+          <w:szCs w:val="20"/>
+        </w:rPr>
+        <w:t xml:space="preserve">), </w:t>
+      </w:r>
+      <w:r>
+        <w:rPr>
+          <w:sz w:val="20"/>
+          <w:szCs w:val="20"/>
+        </w:rPr>
+        <w:t>α</w:t>
+      </w:r>
+      <w:r>
+        <w:rPr>
+          <w:sz w:val="20"/>
+          <w:szCs w:val="20"/>
+          <w:vertAlign w:val="subscript"/>
+        </w:rPr>
+        <w:t xml:space="preserve">s </w:t>
+      </w:r>
+      <w:r>
+        <w:rPr>
+          <w:sz w:val="20"/>
+          <w:szCs w:val="20"/>
+        </w:rPr>
+        <w:t>is the acquisition coefficient</w:t>
+      </w:r>
+      <w:r>
+        <w:rPr>
+          <w:sz w:val="20"/>
+          <w:szCs w:val="20"/>
+        </w:rPr>
+        <w:t xml:space="preserve"> (0.012)</w:t>
+      </w:r>
+      <w:r>
+        <w:rPr>
+          <w:sz w:val="20"/>
+          <w:szCs w:val="20"/>
+        </w:rPr>
+        <w:t xml:space="preserve">, </w:t>
+      </w:r>
+      <w:proofErr w:type="spellStart"/>
+      <w:r>
+        <w:rPr>
+          <w:sz w:val="20"/>
+          <w:szCs w:val="20"/>
+        </w:rPr>
+        <w:t>ρ</w:t>
+      </w:r>
+      <w:r>
+        <w:rPr>
+          <w:sz w:val="20"/>
+          <w:szCs w:val="20"/>
+          <w:vertAlign w:val="subscript"/>
+        </w:rPr>
+        <w:t>s</w:t>
+      </w:r>
+      <w:proofErr w:type="spellEnd"/>
+      <w:r>
+        <w:rPr>
+          <w:sz w:val="20"/>
+          <w:szCs w:val="20"/>
+          <w:vertAlign w:val="subscript"/>
+        </w:rPr>
+        <w:t xml:space="preserve"> </w:t>
+      </w:r>
+      <w:r>
+        <w:rPr>
+          <w:sz w:val="20"/>
+          <w:szCs w:val="20"/>
+        </w:rPr>
+        <w:t>is the relative density of the solid (</w:t>
+      </w:r>
+      <w:r>
+        <w:rPr>
+          <w:sz w:val="20"/>
+          <w:szCs w:val="20"/>
+        </w:rPr>
+        <w:t xml:space="preserve">a </w:t>
+      </w:r>
+      <w:r>
+        <w:rPr>
+          <w:sz w:val="20"/>
+          <w:szCs w:val="20"/>
+        </w:rPr>
+        <w:lastRenderedPageBreak/>
+        <w:t>derivative of</w:t>
+      </w:r>
+      <w:r>
+        <w:rPr>
+          <w:sz w:val="20"/>
+          <w:szCs w:val="20"/>
+        </w:rPr>
+        <w:t xml:space="preserve"> resistive force in this model)</w:t>
+      </w:r>
+      <w:r>
+        <w:rPr>
+          <w:sz w:val="20"/>
+          <w:szCs w:val="20"/>
+        </w:rPr>
+        <w:t xml:space="preserve">, </w:t>
+      </w:r>
+      <w:r>
+        <w:rPr>
+          <w:sz w:val="20"/>
+          <w:szCs w:val="20"/>
+        </w:rPr>
+        <w:t xml:space="preserve">U is the </w:t>
+      </w:r>
+      <w:r>
+        <w:rPr>
+          <w:sz w:val="20"/>
+          <w:szCs w:val="20"/>
+        </w:rPr>
+        <w:t xml:space="preserve">force required for the current </w:t>
+      </w:r>
+      <w:r>
+        <w:rPr>
+          <w:sz w:val="20"/>
+          <w:szCs w:val="20"/>
+        </w:rPr>
+        <w:t>change in velocity of the given particle, d</w:t>
+      </w:r>
+      <w:r>
+        <w:rPr>
+          <w:sz w:val="20"/>
+          <w:szCs w:val="20"/>
+          <w:vertAlign w:val="subscript"/>
+        </w:rPr>
+        <w:t xml:space="preserve">50 </w:t>
+      </w:r>
+      <w:r>
+        <w:rPr>
+          <w:sz w:val="20"/>
+          <w:szCs w:val="20"/>
+        </w:rPr>
+        <w:t xml:space="preserve">is the particle size (assumed at </w:t>
+      </w:r>
+      <w:r>
+        <w:rPr>
+          <w:sz w:val="20"/>
+          <w:szCs w:val="20"/>
+        </w:rPr>
+        <w:t>30000 microns</w:t>
+      </w:r>
+      <w:r>
+        <w:rPr>
+          <w:sz w:val="20"/>
+          <w:szCs w:val="20"/>
+        </w:rPr>
+        <w:t>, average for dirt &amp; sand</w:t>
+      </w:r>
+      <w:r>
+        <w:rPr>
+          <w:sz w:val="20"/>
+          <w:szCs w:val="20"/>
+        </w:rPr>
+        <w:t>)</w:t>
+      </w:r>
+      <w:r>
+        <w:rPr>
+          <w:sz w:val="20"/>
+          <w:szCs w:val="20"/>
+        </w:rPr>
+        <w:t xml:space="preserve">, </w:t>
+      </w:r>
+      <w:r>
+        <w:rPr>
+          <w:sz w:val="20"/>
+          <w:szCs w:val="20"/>
+        </w:rPr>
+        <w:t>g is the gravitational constant, and D* is the dimensionless particle size (</w:t>
+      </w:r>
+      <w:r>
+        <w:rPr>
+          <w:sz w:val="20"/>
+          <w:szCs w:val="20"/>
+        </w:rPr>
+        <w:t>once again, assumed at 30000 microns)</w:t>
+      </w:r>
+    </w:p>
+    <w:p>
+      <w:pPr>
+        <w:jc w:val="center"/>
+        <w:rPr>
+          <w:noProof/>
+        </w:rPr>
+      </w:pPr>
+      <w:r>
+        <w:rPr>
+          <w:noProof/>
+        </w:rPr>
+        <w:drawing>
+          <wp:inline distT="0" distB="0" distL="0" distR="0" wp14:anchorId="5B21CC6B" wp14:editId="6EFE7071">
+            <wp:extent cx="2914650" cy="435938"/>
+            <wp:effectExtent l="0" t="0" r="0" b="2540"/>
+            <wp:docPr id="14" name="Picture 14" descr="Logo&#10;&#10;Description automatically generated with medium confidence"/>
+            <wp:cNvGraphicFramePr>
+              <a:graphicFrameLocks xmlns:a="http://schemas.openxmlformats.org/drawingml/2006/main" noChangeAspect="1"/>
+            </wp:cNvGraphicFramePr>
+            <a:graphic xmlns:a="http://schemas.openxmlformats.org/drawingml/2006/main">
+              <a:graphicData uri="http://schemas.openxmlformats.org/drawingml/2006/picture">
+                <pic:pic xmlns:pic="http://schemas.openxmlformats.org/drawingml/2006/picture">
+                  <pic:nvPicPr>
+                    <pic:cNvPr id="14" name="Picture 14" descr="Logo&#10;&#10;Description automatically generated with medium confidence"/>
+                    <pic:cNvPicPr/>
+                  </pic:nvPicPr>
+                  <pic:blipFill>
+                    <a:blip r:embed="rId29"/>
+                    <a:stretch>
+                      <a:fillRect/>
+                    </a:stretch>
+                  </pic:blipFill>
+                  <pic:spPr>
+                    <a:xfrm>
+                      <a:off x="0" y="0"/>
+                      <a:ext cx="2932809" cy="438654"/>
+                    </a:xfrm>
+                    <a:prstGeom prst="rect">
+                      <a:avLst/>
+                    </a:prstGeom>
+                  </pic:spPr>
+                </pic:pic>
+              </a:graphicData>
+            </a:graphic>
+          </wp:inline>
+        </w:drawing>
+      </w:r>
+      <w:r>
+        <w:rPr>
+          <w:noProof/>
+        </w:rPr>
+        <w:t xml:space="preserve"> </w:t>
+      </w:r>
+    </w:p>
+    <w:p>
+      <w:pPr>
+        <w:jc w:val="center"/>
+        <w:rPr>
+          <w:sz w:val="20"/>
+          <w:szCs w:val="20"/>
+        </w:rPr>
+      </w:pPr>
+      <w:r>
+        <w:rPr>
+          <w:noProof/>
+        </w:rPr>
+        <w:drawing>
+          <wp:inline distT="0" distB="0" distL="0" distR="0" wp14:anchorId="77CDC0AA" wp14:editId="2B652668">
+            <wp:extent cx="2676899" cy="438211"/>
+            <wp:effectExtent l="0" t="0" r="9525" b="0"/>
+            <wp:docPr id="19" name="Picture 19"/>
+            <wp:cNvGraphicFramePr>
+              <a:graphicFrameLocks xmlns:a="http://schemas.openxmlformats.org/drawingml/2006/main" noChangeAspect="1"/>
+            </wp:cNvGraphicFramePr>
+            <a:graphic xmlns:a="http://schemas.openxmlformats.org/drawingml/2006/main">
+              <a:graphicData uri="http://schemas.openxmlformats.org/drawingml/2006/picture">
+                <pic:pic xmlns:pic="http://schemas.openxmlformats.org/drawingml/2006/picture">
+                  <pic:nvPicPr>
+                    <pic:cNvPr id="1" name=""/>
+                    <pic:cNvPicPr/>
+                  </pic:nvPicPr>
+                  <pic:blipFill>
+                    <a:blip r:embed="rId30"/>
+                    <a:stretch>
+                      <a:fillRect/>
+                    </a:stretch>
+                  </pic:blipFill>
+                  <pic:spPr>
+                    <a:xfrm>
+                      <a:off x="0" y="0"/>
+                      <a:ext cx="2676899" cy="438211"/>
+                    </a:xfrm>
+                    <a:prstGeom prst="rect">
+                      <a:avLst/>
+                    </a:prstGeom>
+                  </pic:spPr>
+                </pic:pic>
+              </a:graphicData>
+            </a:graphic>
+          </wp:inline>
+        </w:drawing>
+      </w:r>
+    </w:p>
+    <w:p>
+      <w:pPr>
+        <w:jc w:val="center"/>
+        <w:rPr>
+          <w:i/>
+          <w:iCs/>
+          <w:sz w:val="20"/>
+          <w:szCs w:val="20"/>
+        </w:rPr>
+      </w:pPr>
+      <w:r>
+        <w:rPr>
+          <w:i/>
+          <w:iCs/>
+          <w:sz w:val="20"/>
+          <w:szCs w:val="20"/>
+        </w:rPr>
+        <w:t>Van Ri</w:t>
+      </w:r>
+      <w:r>
+        <w:rPr>
+          <w:i/>
+          <w:iCs/>
+          <w:sz w:val="20"/>
+          <w:szCs w:val="20"/>
+        </w:rPr>
+        <w:t>jn’s suspended-load transport formula (with velocity simplification)</w:t>
+      </w:r>
+      <w:r>
+        <w:rPr>
+          <w:i/>
+          <w:iCs/>
+          <w:sz w:val="20"/>
+          <w:szCs w:val="20"/>
+        </w:rPr>
+        <w:t xml:space="preserve"> </w:t>
+      </w:r>
+    </w:p>
+    <w:p>
+      <w:pPr>
+        <w:rPr>
+          <w:sz w:val="20"/>
+          <w:szCs w:val="20"/>
+        </w:rPr>
+      </w:pPr>
+      <w:r>
+        <w:rPr>
+          <w:sz w:val="20"/>
+          <w:szCs w:val="20"/>
+        </w:rPr>
+        <w:t xml:space="preserve">Using an assumed standard particle size and </w:t>
+      </w:r>
+    </w:p>
+    <w:p>
+      <w:pPr>
+        <w:rPr>
+          <w:sz w:val="20"/>
+          <w:szCs w:val="20"/>
+        </w:rPr>
+      </w:pPr>
+      <w:r>
+        <w:rPr>
+          <w:sz w:val="20"/>
+          <w:szCs w:val="20"/>
+        </w:rPr>
         <w:t>Drop &amp; fluid as a particle</w:t>
       </w:r>
     </w:p>
@@ -5189,6 +6141,7 @@
         </w:rPr>
         <w:t xml:space="preserve">Explain final implementation and how it came to be. Screenshots of program </w:t>
       </w:r>
+      <w:proofErr w:type="gramStart"/>
       <w:r>
         <w:rPr>
           <w:sz w:val="20"/>
@@ -5196,6 +6149,7 @@
         </w:rPr>
         <w:t>running,</w:t>
       </w:r>
+      <w:proofErr w:type="gramEnd"/>
       <w:r>
         <w:rPr>
           <w:sz w:val="20"/>
@@ -5342,6 +6296,7 @@
           <w:sz w:val="20"/>
           <w:szCs w:val="20"/>
         </w:rPr>
+        <w:lastRenderedPageBreak/>
         <w:t xml:space="preserve">Analysis of results and </w:t>
       </w:r>
       <w:r>

</xml_diff>

<commit_message>
water-explained. Minor bugs- fixed
</commit_message>
<xml_diff>
--- a/Dissertation Draft.docx
+++ b/Dissertation Draft.docx
@@ -5610,19 +5610,18 @@
       <w:pPr>
         <w:jc w:val="center"/>
         <w:rPr>
-          <w:sz w:val="20"/>
-          <w:szCs w:val="20"/>
-        </w:rPr>
-      </w:pPr>
-      <w:r>
-        <w:rPr>
           <w:noProof/>
         </w:rPr>
+      </w:pPr>
+      <w:r>
+        <w:rPr>
+          <w:noProof/>
+        </w:rPr>
         <w:drawing>
-          <wp:inline distT="0" distB="0" distL="0" distR="0" wp14:anchorId="77CDC0AA" wp14:editId="2B652668">
-            <wp:extent cx="2676899" cy="438211"/>
-            <wp:effectExtent l="0" t="0" r="9525" b="0"/>
-            <wp:docPr id="19" name="Picture 19"/>
+          <wp:inline distT="0" distB="0" distL="0" distR="0" wp14:anchorId="1045E0BB" wp14:editId="63CB0F84">
+            <wp:extent cx="2781688" cy="838317"/>
+            <wp:effectExtent l="0" t="0" r="0" b="0"/>
+            <wp:docPr id="17" name="Picture 17" descr="A picture containing text&#10;&#10;Description automatically generated"/>
             <wp:cNvGraphicFramePr>
               <a:graphicFrameLocks xmlns:a="http://schemas.openxmlformats.org/drawingml/2006/main" noChangeAspect="1"/>
             </wp:cNvGraphicFramePr>
@@ -5630,7 +5629,7 @@
               <a:graphicData uri="http://schemas.openxmlformats.org/drawingml/2006/picture">
                 <pic:pic xmlns:pic="http://schemas.openxmlformats.org/drawingml/2006/picture">
                   <pic:nvPicPr>
-                    <pic:cNvPr id="1" name=""/>
+                    <pic:cNvPr id="17" name="Picture 17" descr="A picture containing text&#10;&#10;Description automatically generated"/>
                     <pic:cNvPicPr/>
                   </pic:nvPicPr>
                   <pic:blipFill>
@@ -5642,7 +5641,7 @@
                   <pic:spPr>
                     <a:xfrm>
                       <a:off x="0" y="0"/>
-                      <a:ext cx="2676899" cy="438211"/>
+                      <a:ext cx="2781688" cy="838317"/>
                     </a:xfrm>
                     <a:prstGeom prst="rect">
                       <a:avLst/>
@@ -6226,7 +6225,15 @@
           <w:sz w:val="20"/>
           <w:szCs w:val="20"/>
         </w:rPr>
-        <w:t xml:space="preserve">) Stokes’ law states that the settle time for a particle suspended in a fluid can be calculated using the following formula where u = settle time for a single particle, d is the diameter of a single particle, g is the gravitational constant, </w:t>
+        <w:t xml:space="preserve">) Stokes’ law states that the settle time for a particle suspended in a fluid can be calculated using the following formula where u = settle time for a single particle, d is the diameter of a single </w:t>
+      </w:r>
+      <w:r>
+        <w:rPr>
+          <w:sz w:val="20"/>
+          <w:szCs w:val="20"/>
+        </w:rPr>
+        <w:lastRenderedPageBreak/>
+        <w:t xml:space="preserve">particle, g is the gravitational constant, </w:t>
       </w:r>
       <w:r>
         <w:rPr>
@@ -6333,14 +6340,6 @@
     </w:p>
     <w:p>
       <w:pPr>
-        <w:rPr>
-          <w:sz w:val="20"/>
-          <w:szCs w:val="20"/>
-        </w:rPr>
-      </w:pPr>
-    </w:p>
-    <w:p>
-      <w:pPr>
         <w:jc w:val="center"/>
         <w:rPr>
           <w:sz w:val="20"/>
@@ -6352,7 +6351,6 @@
           <w:sz w:val="20"/>
           <w:szCs w:val="20"/>
         </w:rPr>
-        <w:lastRenderedPageBreak/>
         <w:drawing>
           <wp:inline distT="0" distB="0" distL="0" distR="0" wp14:anchorId="77DACC9E" wp14:editId="45A095D3">
             <wp:extent cx="2857500" cy="830254"/>
@@ -6522,78 +6520,514 @@
           <w:sz w:val="20"/>
           <w:szCs w:val="20"/>
         </w:rPr>
-        <w:t>This sediment is placed at the surrounding nodes to the particle position with every descent, placing small amounts of sediment build up as the fluid travels.</w:t>
-      </w:r>
-    </w:p>
-    <w:p>
-      <w:pPr>
-        <w:rPr>
-          <w:sz w:val="20"/>
-          <w:szCs w:val="20"/>
-        </w:rPr>
-      </w:pPr>
-    </w:p>
-    <w:p>
-      <w:pPr>
-        <w:rPr>
-          <w:sz w:val="20"/>
-          <w:szCs w:val="20"/>
-        </w:rPr>
-      </w:pPr>
-      <w:r>
-        <w:rPr>
-          <w:sz w:val="20"/>
-          <w:szCs w:val="20"/>
-        </w:rPr>
-        <w:t>Drop &amp; fluid as a particle</w:t>
-      </w:r>
-    </w:p>
-    <w:p>
-      <w:pPr>
-        <w:ind w:firstLine="720"/>
-        <w:rPr>
-          <w:sz w:val="20"/>
-          <w:szCs w:val="20"/>
-        </w:rPr>
-      </w:pPr>
-      <w:r>
-        <w:rPr>
-          <w:sz w:val="20"/>
-          <w:szCs w:val="20"/>
-        </w:rPr>
-        <w:t>Descend</w:t>
-      </w:r>
-    </w:p>
-    <w:p>
-      <w:pPr>
-        <w:ind w:left="720"/>
-        <w:rPr>
-          <w:sz w:val="20"/>
-          <w:szCs w:val="20"/>
-        </w:rPr>
-      </w:pPr>
-      <w:r>
-        <w:rPr>
-          <w:sz w:val="20"/>
-          <w:szCs w:val="20"/>
-        </w:rPr>
-        <w:t>Cascade</w:t>
-      </w:r>
-    </w:p>
-    <w:p>
-      <w:pPr>
-        <w:ind w:firstLine="720"/>
-        <w:rPr>
-          <w:sz w:val="20"/>
-          <w:szCs w:val="20"/>
-        </w:rPr>
-      </w:pPr>
-      <w:r>
-        <w:rPr>
-          <w:sz w:val="20"/>
-          <w:szCs w:val="20"/>
-        </w:rPr>
-        <w:t>Flood</w:t>
+        <w:t>This sediment is placed at the surrounding nodes to the particle position with every descent, placing small amounts of sediment build up as the fluid travels</w:t>
+      </w:r>
+      <w:r>
+        <w:rPr>
+          <w:sz w:val="20"/>
+          <w:szCs w:val="20"/>
+        </w:rPr>
+        <w:t xml:space="preserve"> and creating river banks alongside frequently-travelled streams.</w:t>
+      </w:r>
+      <w:r>
+        <w:rPr>
+          <w:sz w:val="20"/>
+          <w:szCs w:val="20"/>
+        </w:rPr>
+        <w:t xml:space="preserve"> All visited </w:t>
+      </w:r>
+      <w:r>
+        <w:rPr>
+          <w:sz w:val="20"/>
+          <w:szCs w:val="20"/>
+        </w:rPr>
+        <w:t>nodes</w:t>
+      </w:r>
+      <w:r>
+        <w:rPr>
+          <w:sz w:val="20"/>
+          <w:szCs w:val="20"/>
+        </w:rPr>
+        <w:t xml:space="preserve"> are added to a “track” array, increasing their chance of usage by future particles.</w:t>
+      </w:r>
+    </w:p>
+    <w:p>
+      <w:pPr>
+        <w:rPr>
+          <w:sz w:val="20"/>
+          <w:szCs w:val="20"/>
+        </w:rPr>
+      </w:pPr>
+      <w:r>
+        <w:rPr>
+          <w:sz w:val="20"/>
+          <w:szCs w:val="20"/>
+        </w:rPr>
+        <w:t>When a particle has stopped moving</w:t>
+      </w:r>
+      <w:r>
+        <w:rPr>
+          <w:sz w:val="20"/>
+          <w:szCs w:val="20"/>
+        </w:rPr>
+        <w:t xml:space="preserve"> for any reason, or has entered another pool, it floods. </w:t>
+      </w:r>
+      <w:r>
+        <w:rPr>
+          <w:sz w:val="20"/>
+          <w:szCs w:val="20"/>
+        </w:rPr>
+        <w:t xml:space="preserve">Flooding is a particle either forming or increasing the volume of a pool of water at its location. A “plane” value is calculated, which is equal to the height of the node the particle is stopped at, plus </w:t>
+      </w:r>
+      <w:r>
+        <w:rPr>
+          <w:sz w:val="20"/>
+          <w:szCs w:val="20"/>
+        </w:rPr>
+        <w:t>an additional increase height</w:t>
+      </w:r>
+      <w:r>
+        <w:rPr>
+          <w:sz w:val="20"/>
+          <w:szCs w:val="20"/>
+        </w:rPr>
+        <w:t xml:space="preserve">. </w:t>
+      </w:r>
+      <w:r>
+        <w:rPr>
+          <w:sz w:val="20"/>
+          <w:szCs w:val="20"/>
+        </w:rPr>
+        <w:t>A flood fill (</w:t>
+      </w:r>
+      <w:hyperlink r:id="rId38" w:history="1">
+        <w:r>
+          <w:rPr>
+            <w:rStyle w:val="Hyperlink"/>
+            <w:sz w:val="20"/>
+            <w:szCs w:val="20"/>
+          </w:rPr>
+          <w:t>https://en.wikipedia.org/wiki/Flood_fill</w:t>
+        </w:r>
+      </w:hyperlink>
+      <w:r>
+        <w:rPr>
+          <w:sz w:val="20"/>
+          <w:szCs w:val="20"/>
+        </w:rPr>
+        <w:t>) is then performed at the plane value</w:t>
+      </w:r>
+      <w:r>
+        <w:rPr>
+          <w:sz w:val="20"/>
+          <w:szCs w:val="20"/>
+        </w:rPr>
+        <w:t>, using a stack and list of accessed nodes for storage</w:t>
+      </w:r>
+      <w:r>
+        <w:rPr>
+          <w:sz w:val="20"/>
+          <w:szCs w:val="20"/>
+        </w:rPr>
+        <w:t xml:space="preserve">, encapsulating the whole area that could potentially be filled with water. This is then compared to the volume of the particle. If the particle can successfully fill the area, all nodes within the set are filled to the plane’s height value. If the particle’s volume is incapable of filling the area, then </w:t>
+      </w:r>
+      <w:r>
+        <w:rPr>
+          <w:sz w:val="20"/>
+          <w:szCs w:val="20"/>
+        </w:rPr>
+        <w:t>the algorithm is repeated, decreasing the increase height.</w:t>
+      </w:r>
+      <w:r>
+        <w:rPr>
+          <w:sz w:val="20"/>
+          <w:szCs w:val="20"/>
+        </w:rPr>
+        <w:t xml:space="preserve"> If the particle’s volume is capable of filling the area, the algorithm is repeated until the volume of the particle is fully used</w:t>
+      </w:r>
+      <w:r>
+        <w:rPr>
+          <w:sz w:val="20"/>
+          <w:szCs w:val="20"/>
+        </w:rPr>
+        <w:t>, decreasing the increase height if needed</w:t>
+      </w:r>
+      <w:r>
+        <w:rPr>
+          <w:sz w:val="20"/>
+          <w:szCs w:val="20"/>
+        </w:rPr>
+        <w:t>.</w:t>
+      </w:r>
+      <w:r>
+        <w:rPr>
+          <w:sz w:val="20"/>
+          <w:szCs w:val="20"/>
+        </w:rPr>
+        <w:t xml:space="preserve"> If the increase height is sufficiently low</w:t>
+      </w:r>
+      <w:r>
+        <w:rPr>
+          <w:sz w:val="20"/>
+          <w:szCs w:val="20"/>
+        </w:rPr>
+        <w:t xml:space="preserve"> at the end of a cycle</w:t>
+      </w:r>
+      <w:r>
+        <w:rPr>
+          <w:sz w:val="20"/>
+          <w:szCs w:val="20"/>
+        </w:rPr>
+        <w:t>, several outcomes may occur.</w:t>
+      </w:r>
+      <w:r>
+        <w:rPr>
+          <w:sz w:val="20"/>
+          <w:szCs w:val="20"/>
+        </w:rPr>
+        <w:t xml:space="preserve"> </w:t>
+      </w:r>
+    </w:p>
+    <w:p>
+      <w:pPr>
+        <w:rPr>
+          <w:sz w:val="20"/>
+          <w:szCs w:val="20"/>
+        </w:rPr>
+      </w:pPr>
+      <w:r>
+        <w:rPr>
+          <w:sz w:val="20"/>
+          <w:szCs w:val="20"/>
+        </w:rPr>
+        <w:lastRenderedPageBreak/>
+        <w:drawing>
+          <wp:inline distT="0" distB="0" distL="0" distR="0" wp14:anchorId="12B5803F" wp14:editId="2D9E2220">
+            <wp:extent cx="6250747" cy="3775347"/>
+            <wp:effectExtent l="0" t="0" r="0" b="0"/>
+            <wp:docPr id="18" name="Picture 18" descr="A picture containing diagram&#10;&#10;Description automatically generated"/>
+            <wp:cNvGraphicFramePr>
+              <a:graphicFrameLocks xmlns:a="http://schemas.openxmlformats.org/drawingml/2006/main" noChangeAspect="1"/>
+            </wp:cNvGraphicFramePr>
+            <a:graphic xmlns:a="http://schemas.openxmlformats.org/drawingml/2006/main">
+              <a:graphicData uri="http://schemas.openxmlformats.org/drawingml/2006/picture">
+                <pic:pic xmlns:pic="http://schemas.openxmlformats.org/drawingml/2006/picture">
+                  <pic:nvPicPr>
+                    <pic:cNvPr id="18" name="Picture 18" descr="A picture containing diagram&#10;&#10;Description automatically generated"/>
+                    <pic:cNvPicPr/>
+                  </pic:nvPicPr>
+                  <pic:blipFill rotWithShape="1">
+                    <a:blip r:embed="rId39"/>
+                    <a:srcRect t="28872" r="11684"/>
+                    <a:stretch/>
+                  </pic:blipFill>
+                  <pic:spPr bwMode="auto">
+                    <a:xfrm>
+                      <a:off x="0" y="0"/>
+                      <a:ext cx="6262197" cy="3782262"/>
+                    </a:xfrm>
+                    <a:prstGeom prst="rect">
+                      <a:avLst/>
+                    </a:prstGeom>
+                    <a:ln>
+                      <a:noFill/>
+                    </a:ln>
+                    <a:extLst>
+                      <a:ext uri="{53640926-AAD7-44D8-BBD7-CCE9431645EC}">
+                        <a14:shadowObscured xmlns:a14="http://schemas.microsoft.com/office/drawing/2010/main"/>
+                      </a:ext>
+                    </a:extLst>
+                  </pic:spPr>
+                </pic:pic>
+              </a:graphicData>
+            </a:graphic>
+          </wp:inline>
+        </w:drawing>
+      </w:r>
+    </w:p>
+    <w:p>
+      <w:pPr>
+        <w:jc w:val="center"/>
+        <w:rPr>
+          <w:i/>
+          <w:iCs/>
+          <w:sz w:val="20"/>
+          <w:szCs w:val="20"/>
+        </w:rPr>
+      </w:pPr>
+      <w:r>
+        <w:rPr>
+          <w:i/>
+          <w:iCs/>
+          <w:sz w:val="20"/>
+          <w:szCs w:val="20"/>
+        </w:rPr>
+        <w:t>A two-dimensional representation of the filling algorithm</w:t>
+      </w:r>
+    </w:p>
+    <w:p>
+      <w:pPr>
+        <w:pStyle w:val="ListParagraph"/>
+        <w:numPr>
+          <w:ilvl w:val="0"/>
+          <w:numId w:val="3"/>
+        </w:numPr>
+        <w:rPr>
+          <w:sz w:val="20"/>
+          <w:szCs w:val="20"/>
+        </w:rPr>
+      </w:pPr>
+      <w:r>
+        <w:rPr>
+          <w:sz w:val="20"/>
+          <w:szCs w:val="20"/>
+        </w:rPr>
+        <w:t xml:space="preserve">If the particle has </w:t>
+      </w:r>
+      <w:r>
+        <w:rPr>
+          <w:sz w:val="20"/>
+          <w:szCs w:val="20"/>
+        </w:rPr>
+        <w:t>created a new pool</w:t>
+      </w:r>
+      <w:r>
+        <w:rPr>
+          <w:sz w:val="20"/>
+          <w:szCs w:val="20"/>
+        </w:rPr>
+        <w:t xml:space="preserve"> and used most of its volume, it is accepted as a “good enough” fill, and the excess volume is lost to evaporation.</w:t>
+      </w:r>
+    </w:p>
+    <w:p>
+      <w:pPr>
+        <w:pStyle w:val="ListParagraph"/>
+        <w:numPr>
+          <w:ilvl w:val="0"/>
+          <w:numId w:val="3"/>
+        </w:numPr>
+        <w:rPr>
+          <w:sz w:val="20"/>
+          <w:szCs w:val="20"/>
+        </w:rPr>
+      </w:pPr>
+      <w:r>
+        <w:rPr>
+          <w:sz w:val="20"/>
+          <w:szCs w:val="20"/>
+        </w:rPr>
+        <w:t>If the particle is trying to fill off the map, it is assumed that it is unable and it is immediately lost to evaporation.</w:t>
+      </w:r>
+    </w:p>
+    <w:p>
+      <w:pPr>
+        <w:pStyle w:val="ListParagraph"/>
+        <w:numPr>
+          <w:ilvl w:val="0"/>
+          <w:numId w:val="3"/>
+        </w:numPr>
+        <w:rPr>
+          <w:sz w:val="20"/>
+          <w:szCs w:val="20"/>
+        </w:rPr>
+      </w:pPr>
+      <w:r>
+        <w:rPr>
+          <w:sz w:val="20"/>
+          <w:szCs w:val="20"/>
+        </w:rPr>
+        <w:t xml:space="preserve">If the particle has </w:t>
+      </w:r>
+      <w:r>
+        <w:rPr>
+          <w:sz w:val="20"/>
+          <w:szCs w:val="20"/>
+        </w:rPr>
+        <w:t>failed to create a new pool and cannot increase the current water height even a slight amount (such as if it expired on a large cliff and tried to fill the whole landscape) it is assumed to be a trickle of water leading to a location at which it evaporates, so is ignored, and treated as a stream.</w:t>
+      </w:r>
+    </w:p>
+    <w:p>
+      <w:pPr>
+        <w:pStyle w:val="ListParagraph"/>
+        <w:numPr>
+          <w:ilvl w:val="0"/>
+          <w:numId w:val="3"/>
+        </w:numPr>
+        <w:rPr>
+          <w:sz w:val="20"/>
+          <w:szCs w:val="20"/>
+        </w:rPr>
+      </w:pPr>
+      <w:r>
+        <w:rPr>
+          <w:sz w:val="20"/>
+          <w:szCs w:val="20"/>
+        </w:rPr>
+        <w:t>If the particle has entered a larger pool of water and used its volume to increase the pool, it is accepted as part of the pool and its volume is lost.</w:t>
+      </w:r>
+    </w:p>
+    <w:p>
+      <w:pPr>
+        <w:pStyle w:val="ListParagraph"/>
+        <w:numPr>
+          <w:ilvl w:val="0"/>
+          <w:numId w:val="3"/>
+        </w:numPr>
+        <w:rPr>
+          <w:sz w:val="20"/>
+          <w:szCs w:val="20"/>
+        </w:rPr>
+      </w:pPr>
+      <w:r>
+        <w:rPr>
+          <w:sz w:val="20"/>
+          <w:szCs w:val="20"/>
+        </w:rPr>
+        <w:t>If the particle has entered a larger pool of water and failed to increase the pool volume, an overflow occurs.</w:t>
+      </w:r>
+    </w:p>
+    <w:p>
+      <w:pPr>
+        <w:ind w:left="360"/>
+        <w:rPr>
+          <w:sz w:val="20"/>
+          <w:szCs w:val="20"/>
+        </w:rPr>
+      </w:pPr>
+      <w:r>
+        <w:rPr>
+          <w:sz w:val="20"/>
+          <w:szCs w:val="20"/>
+        </w:rPr>
+        <w:t>An overflow is a particle exiting a pool from a drainage point, as the pool’s value can no longer be increased. The pool will not stagnate, as it is receiving a steady flow of water, but due to the limits of its supply, it will never increase in size significantly. Any water entering the pool will simply be assumed to drain out the lowest border of the pool</w:t>
+      </w:r>
+      <w:r>
+        <w:rPr>
+          <w:sz w:val="20"/>
+          <w:szCs w:val="20"/>
+        </w:rPr>
+        <w:t xml:space="preserve"> as a particle</w:t>
+      </w:r>
+      <w:r>
+        <w:rPr>
+          <w:sz w:val="20"/>
+          <w:szCs w:val="20"/>
+        </w:rPr>
+        <w:t>.</w:t>
+      </w:r>
+      <w:r>
+        <w:rPr>
+          <w:sz w:val="20"/>
+          <w:szCs w:val="20"/>
+        </w:rPr>
+        <w:t xml:space="preserve"> The border is slightly eroded through the steady stream of water exiting it, which can decrease pool capacity for future simulation ticks.</w:t>
+      </w:r>
+      <w:r>
+        <w:rPr>
+          <w:sz w:val="20"/>
+          <w:szCs w:val="20"/>
+        </w:rPr>
+        <w:t xml:space="preserve"> The whole pool will be filled to the drainage point as soon as an overflow occurs.</w:t>
+      </w:r>
+    </w:p>
+    <w:p>
+      <w:pPr>
+        <w:jc w:val="center"/>
+        <w:rPr>
+          <w:sz w:val="20"/>
+          <w:szCs w:val="20"/>
+        </w:rPr>
+      </w:pPr>
+      <w:r>
+        <w:rPr>
+          <w:sz w:val="20"/>
+          <w:szCs w:val="20"/>
+        </w:rPr>
+        <w:lastRenderedPageBreak/>
+        <w:drawing>
+          <wp:inline distT="0" distB="0" distL="0" distR="0" wp14:anchorId="362060AA" wp14:editId="08AC7470">
+            <wp:extent cx="5787462" cy="3331029"/>
+            <wp:effectExtent l="0" t="0" r="3810" b="3175"/>
+            <wp:docPr id="23" name="Picture 23" descr="Shape, polygon&#10;&#10;Description automatically generated"/>
+            <wp:cNvGraphicFramePr>
+              <a:graphicFrameLocks xmlns:a="http://schemas.openxmlformats.org/drawingml/2006/main" noChangeAspect="1"/>
+            </wp:cNvGraphicFramePr>
+            <a:graphic xmlns:a="http://schemas.openxmlformats.org/drawingml/2006/main">
+              <a:graphicData uri="http://schemas.openxmlformats.org/drawingml/2006/picture">
+                <pic:pic xmlns:pic="http://schemas.openxmlformats.org/drawingml/2006/picture">
+                  <pic:nvPicPr>
+                    <pic:cNvPr id="23" name="Picture 23" descr="Shape, polygon&#10;&#10;Description automatically generated"/>
+                    <pic:cNvPicPr/>
+                  </pic:nvPicPr>
+                  <pic:blipFill>
+                    <a:blip r:embed="rId40"/>
+                    <a:stretch>
+                      <a:fillRect/>
+                    </a:stretch>
+                  </pic:blipFill>
+                  <pic:spPr>
+                    <a:xfrm>
+                      <a:off x="0" y="0"/>
+                      <a:ext cx="5799902" cy="3338189"/>
+                    </a:xfrm>
+                    <a:prstGeom prst="rect">
+                      <a:avLst/>
+                    </a:prstGeom>
+                  </pic:spPr>
+                </pic:pic>
+              </a:graphicData>
+            </a:graphic>
+          </wp:inline>
+        </w:drawing>
+      </w:r>
+    </w:p>
+    <w:p>
+      <w:pPr>
+        <w:jc w:val="center"/>
+        <w:rPr>
+          <w:i/>
+          <w:iCs/>
+          <w:sz w:val="20"/>
+          <w:szCs w:val="20"/>
+        </w:rPr>
+      </w:pPr>
+      <w:r>
+        <w:rPr>
+          <w:i/>
+          <w:iCs/>
+          <w:sz w:val="20"/>
+          <w:szCs w:val="20"/>
+        </w:rPr>
+        <w:t>A two-dimensional representation of an overflow</w:t>
+      </w:r>
+    </w:p>
+    <w:p>
+      <w:pPr>
+        <w:rPr>
+          <w:sz w:val="20"/>
+          <w:szCs w:val="20"/>
+        </w:rPr>
+      </w:pPr>
+      <w:r>
+        <w:rPr>
+          <w:sz w:val="20"/>
+          <w:szCs w:val="20"/>
+        </w:rPr>
+        <w:t>Should the particle immediately re-enter the pool, it is assumed to be lost to evaporation, as it would enter a loop until its volume was fully decreased.</w:t>
+      </w:r>
+      <w:r>
+        <w:rPr>
+          <w:sz w:val="20"/>
+          <w:szCs w:val="20"/>
+        </w:rPr>
+        <w:t xml:space="preserve"> Combining both the fill and overflow algorithms can allow for large hydrological structures to develop, such as multiple pools down a mountainside, all overflowing and feeding into the next. </w:t>
+      </w:r>
+      <w:r>
+        <w:rPr>
+          <w:sz w:val="20"/>
+          <w:szCs w:val="20"/>
+        </w:rPr>
+        <w:t>The combined particle-and-pool based structure allows these to behave as they would in real life, providing insight into how fluid might behave on the generated landscape.</w:t>
       </w:r>
     </w:p>
     <w:p>
@@ -7219,11 +7653,127 @@
       </w:rPr>
     </w:lvl>
   </w:abstractNum>
+  <w:abstractNum w:abstractNumId="2" w15:restartNumberingAfterBreak="0">
+    <w:nsid w:val="7A88736D"/>
+    <w:multiLevelType w:val="hybridMultilevel"/>
+    <w:tmpl w:val="BF8CFC82"/>
+    <w:lvl w:ilvl="0" w:tplc="08090001">
+      <w:start w:val="1"/>
+      <w:numFmt w:val="bullet"/>
+      <w:lvlText w:val=""/>
+      <w:lvlJc w:val="left"/>
+      <w:pPr>
+        <w:ind w:left="720" w:hanging="360"/>
+      </w:pPr>
+      <w:rPr>
+        <w:rFonts w:ascii="Symbol" w:hAnsi="Symbol" w:hint="default"/>
+      </w:rPr>
+    </w:lvl>
+    <w:lvl w:ilvl="1" w:tplc="08090003" w:tentative="1">
+      <w:start w:val="1"/>
+      <w:numFmt w:val="bullet"/>
+      <w:lvlText w:val="o"/>
+      <w:lvlJc w:val="left"/>
+      <w:pPr>
+        <w:ind w:left="1440" w:hanging="360"/>
+      </w:pPr>
+      <w:rPr>
+        <w:rFonts w:ascii="Courier New" w:hAnsi="Courier New" w:cs="Courier New" w:hint="default"/>
+      </w:rPr>
+    </w:lvl>
+    <w:lvl w:ilvl="2" w:tplc="08090005" w:tentative="1">
+      <w:start w:val="1"/>
+      <w:numFmt w:val="bullet"/>
+      <w:lvlText w:val=""/>
+      <w:lvlJc w:val="left"/>
+      <w:pPr>
+        <w:ind w:left="2160" w:hanging="360"/>
+      </w:pPr>
+      <w:rPr>
+        <w:rFonts w:ascii="Wingdings" w:hAnsi="Wingdings" w:hint="default"/>
+      </w:rPr>
+    </w:lvl>
+    <w:lvl w:ilvl="3" w:tplc="08090001" w:tentative="1">
+      <w:start w:val="1"/>
+      <w:numFmt w:val="bullet"/>
+      <w:lvlText w:val=""/>
+      <w:lvlJc w:val="left"/>
+      <w:pPr>
+        <w:ind w:left="2880" w:hanging="360"/>
+      </w:pPr>
+      <w:rPr>
+        <w:rFonts w:ascii="Symbol" w:hAnsi="Symbol" w:hint="default"/>
+      </w:rPr>
+    </w:lvl>
+    <w:lvl w:ilvl="4" w:tplc="08090003" w:tentative="1">
+      <w:start w:val="1"/>
+      <w:numFmt w:val="bullet"/>
+      <w:lvlText w:val="o"/>
+      <w:lvlJc w:val="left"/>
+      <w:pPr>
+        <w:ind w:left="3600" w:hanging="360"/>
+      </w:pPr>
+      <w:rPr>
+        <w:rFonts w:ascii="Courier New" w:hAnsi="Courier New" w:cs="Courier New" w:hint="default"/>
+      </w:rPr>
+    </w:lvl>
+    <w:lvl w:ilvl="5" w:tplc="08090005" w:tentative="1">
+      <w:start w:val="1"/>
+      <w:numFmt w:val="bullet"/>
+      <w:lvlText w:val=""/>
+      <w:lvlJc w:val="left"/>
+      <w:pPr>
+        <w:ind w:left="4320" w:hanging="360"/>
+      </w:pPr>
+      <w:rPr>
+        <w:rFonts w:ascii="Wingdings" w:hAnsi="Wingdings" w:hint="default"/>
+      </w:rPr>
+    </w:lvl>
+    <w:lvl w:ilvl="6" w:tplc="08090001" w:tentative="1">
+      <w:start w:val="1"/>
+      <w:numFmt w:val="bullet"/>
+      <w:lvlText w:val=""/>
+      <w:lvlJc w:val="left"/>
+      <w:pPr>
+        <w:ind w:left="5040" w:hanging="360"/>
+      </w:pPr>
+      <w:rPr>
+        <w:rFonts w:ascii="Symbol" w:hAnsi="Symbol" w:hint="default"/>
+      </w:rPr>
+    </w:lvl>
+    <w:lvl w:ilvl="7" w:tplc="08090003" w:tentative="1">
+      <w:start w:val="1"/>
+      <w:numFmt w:val="bullet"/>
+      <w:lvlText w:val="o"/>
+      <w:lvlJc w:val="left"/>
+      <w:pPr>
+        <w:ind w:left="5760" w:hanging="360"/>
+      </w:pPr>
+      <w:rPr>
+        <w:rFonts w:ascii="Courier New" w:hAnsi="Courier New" w:cs="Courier New" w:hint="default"/>
+      </w:rPr>
+    </w:lvl>
+    <w:lvl w:ilvl="8" w:tplc="08090005" w:tentative="1">
+      <w:start w:val="1"/>
+      <w:numFmt w:val="bullet"/>
+      <w:lvlText w:val=""/>
+      <w:lvlJc w:val="left"/>
+      <w:pPr>
+        <w:ind w:left="6480" w:hanging="360"/>
+      </w:pPr>
+      <w:rPr>
+        <w:rFonts w:ascii="Wingdings" w:hAnsi="Wingdings" w:hint="default"/>
+      </w:rPr>
+    </w:lvl>
+  </w:abstractNum>
   <w:num w:numId="1" w16cid:durableId="1979871844">
     <w:abstractNumId w:val="1"/>
   </w:num>
   <w:num w:numId="2" w16cid:durableId="2128545225">
     <w:abstractNumId w:val="0"/>
+  </w:num>
+  <w:num w:numId="3" w16cid:durableId="1627271600">
+    <w:abstractNumId w:val="2"/>
   </w:num>
 </w:numbering>
 </file>

</xml_diff>

<commit_message>
Minor todos and more diss writing- methodology first draft nearly complete. Lost most of the day to driving theory
</commit_message>
<xml_diff>
--- a/Dissertation Draft.docx
+++ b/Dissertation Draft.docx
@@ -1269,6 +1269,7 @@
         </w:rPr>
         <w:t xml:space="preserve">neglect reference to such behaviour, in favour of performance instead. Games such as </w:t>
       </w:r>
+      <w:proofErr w:type="spellStart"/>
       <w:r>
         <w:rPr>
           <w:sz w:val="20"/>
@@ -1276,6 +1277,7 @@
         </w:rPr>
         <w:t>Rimworld</w:t>
       </w:r>
+      <w:proofErr w:type="spellEnd"/>
       <w:r>
         <w:rPr>
           <w:sz w:val="20"/>
@@ -2153,7 +2155,23 @@
           <w:sz w:val="20"/>
           <w:szCs w:val="20"/>
         </w:rPr>
-        <w:t>he Lattice-Boltzman algorithms</w:t>
+        <w:t>he Lattice-</w:t>
+      </w:r>
+      <w:proofErr w:type="spellStart"/>
+      <w:r>
+        <w:rPr>
+          <w:sz w:val="20"/>
+          <w:szCs w:val="20"/>
+        </w:rPr>
+        <w:t>Boltzman</w:t>
+      </w:r>
+      <w:proofErr w:type="spellEnd"/>
+      <w:r>
+        <w:rPr>
+          <w:sz w:val="20"/>
+          <w:szCs w:val="20"/>
+        </w:rPr>
+        <w:t xml:space="preserve"> algorithms</w:t>
       </w:r>
       <w:r>
         <w:rPr>
@@ -2933,7 +2951,23 @@
           <w:sz w:val="20"/>
           <w:szCs w:val="20"/>
         </w:rPr>
-        <w:t xml:space="preserve"> in NodeMarker structs</w:t>
+        <w:t xml:space="preserve"> in </w:t>
+      </w:r>
+      <w:proofErr w:type="spellStart"/>
+      <w:r>
+        <w:rPr>
+          <w:sz w:val="20"/>
+          <w:szCs w:val="20"/>
+        </w:rPr>
+        <w:t>NodeMarker</w:t>
+      </w:r>
+      <w:proofErr w:type="spellEnd"/>
+      <w:r>
+        <w:rPr>
+          <w:sz w:val="20"/>
+          <w:szCs w:val="20"/>
+        </w:rPr>
+        <w:t xml:space="preserve"> structs</w:t>
       </w:r>
       <w:r>
         <w:rPr>
@@ -2976,7 +3010,39 @@
           <w:sz w:val="20"/>
           <w:szCs w:val="20"/>
         </w:rPr>
-        <w:t xml:space="preserve">A MapRenderer class houses the accessing of data for visual representation, as well as an OpenGL wrapper that visually displays results to the user. This uses several OpenGL Shaders, stored as ShaderProgram classes. Interaction with the program uses the SDL event system and usage of the console, to access individual coordinate data. </w:t>
+        <w:t xml:space="preserve">A </w:t>
+      </w:r>
+      <w:proofErr w:type="spellStart"/>
+      <w:r>
+        <w:rPr>
+          <w:sz w:val="20"/>
+          <w:szCs w:val="20"/>
+        </w:rPr>
+        <w:t>MapRenderer</w:t>
+      </w:r>
+      <w:proofErr w:type="spellEnd"/>
+      <w:r>
+        <w:rPr>
+          <w:sz w:val="20"/>
+          <w:szCs w:val="20"/>
+        </w:rPr>
+        <w:t xml:space="preserve"> class houses the accessing of data for visual representation, as well as an OpenGL wrapper that visually displays results to the user. This uses several OpenGL Shaders, stored as </w:t>
+      </w:r>
+      <w:proofErr w:type="spellStart"/>
+      <w:r>
+        <w:rPr>
+          <w:sz w:val="20"/>
+          <w:szCs w:val="20"/>
+        </w:rPr>
+        <w:t>ShaderProgram</w:t>
+      </w:r>
+      <w:proofErr w:type="spellEnd"/>
+      <w:r>
+        <w:rPr>
+          <w:sz w:val="20"/>
+          <w:szCs w:val="20"/>
+        </w:rPr>
+        <w:t xml:space="preserve"> classes. Interaction with the program uses the SDL event system and usage of the console, to access individual coordinate data. </w:t>
       </w:r>
     </w:p>
     <w:p>
@@ -3143,7 +3209,71 @@
           <w:sz w:val="20"/>
           <w:szCs w:val="20"/>
         </w:rPr>
-        <w:t>Generation of a terrain heightmap uses various properties defined in a MapParams struct, provided in the map constructor. MapParams contain all tweakable values that can be used by the program, controlling rarities for terrain types, the scale of the map, rates of change for soil and rock types and foliage spread chances (among many more options.) This allows the program user to generate a terrain matching their specifications- for example, a 10km*10km terrain with steep inclines could be generated by decreasing the hillRarity, increasing the hillHeight and increasing the scale.</w:t>
+        <w:t xml:space="preserve">Generation of a terrain heightmap uses various properties defined in a </w:t>
+      </w:r>
+      <w:proofErr w:type="spellStart"/>
+      <w:r>
+        <w:rPr>
+          <w:sz w:val="20"/>
+          <w:szCs w:val="20"/>
+        </w:rPr>
+        <w:t>MapParams</w:t>
+      </w:r>
+      <w:proofErr w:type="spellEnd"/>
+      <w:r>
+        <w:rPr>
+          <w:sz w:val="20"/>
+          <w:szCs w:val="20"/>
+        </w:rPr>
+        <w:t xml:space="preserve"> struct, provided in the map constructor. </w:t>
+      </w:r>
+      <w:proofErr w:type="spellStart"/>
+      <w:r>
+        <w:rPr>
+          <w:sz w:val="20"/>
+          <w:szCs w:val="20"/>
+        </w:rPr>
+        <w:t>MapParams</w:t>
+      </w:r>
+      <w:proofErr w:type="spellEnd"/>
+      <w:r>
+        <w:rPr>
+          <w:sz w:val="20"/>
+          <w:szCs w:val="20"/>
+        </w:rPr>
+        <w:t xml:space="preserve"> contain all tweakable values that can be used by the program, controlling rarities for terrain types, the scale of the map, rates of change for soil and rock types and foliage spread chances (among many more options.) This allows the program user to generate a terrain matching their specifications- for example, a 10km*10km terrain with steep inclines could be generated by decreasing the </w:t>
+      </w:r>
+      <w:proofErr w:type="spellStart"/>
+      <w:r>
+        <w:rPr>
+          <w:sz w:val="20"/>
+          <w:szCs w:val="20"/>
+        </w:rPr>
+        <w:t>hillRarity</w:t>
+      </w:r>
+      <w:proofErr w:type="spellEnd"/>
+      <w:r>
+        <w:rPr>
+          <w:sz w:val="20"/>
+          <w:szCs w:val="20"/>
+        </w:rPr>
+        <w:t xml:space="preserve">, increasing the </w:t>
+      </w:r>
+      <w:proofErr w:type="spellStart"/>
+      <w:r>
+        <w:rPr>
+          <w:sz w:val="20"/>
+          <w:szCs w:val="20"/>
+        </w:rPr>
+        <w:t>hillHeight</w:t>
+      </w:r>
+      <w:proofErr w:type="spellEnd"/>
+      <w:r>
+        <w:rPr>
+          <w:sz w:val="20"/>
+          <w:szCs w:val="20"/>
+        </w:rPr>
+        <w:t xml:space="preserve"> and increasing the scale.</w:t>
       </w:r>
       <w:r>
         <w:rPr>
@@ -3458,7 +3588,23 @@
           <w:sz w:val="20"/>
           <w:szCs w:val="20"/>
         </w:rPr>
-        <w:t xml:space="preserve"> make significant effect on the terrain when they are generated. Mountains can be generated more frequently by changing the MapParams.</w:t>
+        <w:t xml:space="preserve"> make significant effect on the terrain when they are generated. Mountains can be generated more frequently by changing the </w:t>
+      </w:r>
+      <w:proofErr w:type="spellStart"/>
+      <w:r>
+        <w:rPr>
+          <w:sz w:val="20"/>
+          <w:szCs w:val="20"/>
+        </w:rPr>
+        <w:t>MapParams</w:t>
+      </w:r>
+      <w:proofErr w:type="spellEnd"/>
+      <w:r>
+        <w:rPr>
+          <w:sz w:val="20"/>
+          <w:szCs w:val="20"/>
+        </w:rPr>
+        <w:t>.</w:t>
       </w:r>
     </w:p>
     <w:p>
@@ -3618,8 +3764,25 @@
           <w:sz w:val="20"/>
           <w:szCs w:val="20"/>
         </w:rPr>
-        <w:t xml:space="preserve">Each node consists of various NodeMarker structs, which define the soil properties at that given level. These are populated in the </w:t>
-      </w:r>
+        <w:t xml:space="preserve">Each node consists of various </w:t>
+      </w:r>
+      <w:proofErr w:type="spellStart"/>
+      <w:r>
+        <w:rPr>
+          <w:sz w:val="20"/>
+          <w:szCs w:val="20"/>
+        </w:rPr>
+        <w:t>NodeMarker</w:t>
+      </w:r>
+      <w:proofErr w:type="spellEnd"/>
+      <w:r>
+        <w:rPr>
+          <w:sz w:val="20"/>
+          <w:szCs w:val="20"/>
+        </w:rPr>
+        <w:t xml:space="preserve"> structs, which define the soil properties at that given level. These are populated in the </w:t>
+      </w:r>
+      <w:proofErr w:type="spellStart"/>
       <w:r>
         <w:rPr>
           <w:sz w:val="20"/>
@@ -3627,6 +3790,7 @@
         </w:rPr>
         <w:t>addRocksAndDirt</w:t>
       </w:r>
+      <w:proofErr w:type="spellEnd"/>
       <w:r>
         <w:rPr>
           <w:sz w:val="20"/>
@@ -3810,6 +3974,7 @@
         </w:rPr>
         <w:t xml:space="preserve"> </w:t>
       </w:r>
+      <w:proofErr w:type="spellStart"/>
       <w:r>
         <w:rPr>
           <w:sz w:val="20"/>
@@ -3817,6 +3982,7 @@
         </w:rPr>
         <w:t>parmeters</w:t>
       </w:r>
+      <w:proofErr w:type="spellEnd"/>
       <w:r>
         <w:rPr>
           <w:sz w:val="20"/>
@@ -3904,7 +4070,23 @@
           <w:sz w:val="20"/>
           <w:szCs w:val="20"/>
         </w:rPr>
-        <w:t xml:space="preserve">The values of soil can also be analysed using the getSoilType function. This iterates through all known soil types for the map and finds the best match at the given node. If a loam (top layer of deposit that is different to the bulk of soil for that node) is present, </w:t>
+        <w:t xml:space="preserve">The values of soil can also be analysed using the </w:t>
+      </w:r>
+      <w:proofErr w:type="spellStart"/>
+      <w:r>
+        <w:rPr>
+          <w:sz w:val="20"/>
+          <w:szCs w:val="20"/>
+        </w:rPr>
+        <w:t>getSoilType</w:t>
+      </w:r>
+      <w:proofErr w:type="spellEnd"/>
+      <w:r>
+        <w:rPr>
+          <w:sz w:val="20"/>
+          <w:szCs w:val="20"/>
+        </w:rPr>
+        <w:t xml:space="preserve"> function. This iterates through all known soil types for the map and finds the best match at the given node. If a loam (top layer of deposit that is different to the bulk of soil for that node) is present, </w:t>
       </w:r>
       <w:r>
         <w:rPr>
@@ -4577,7 +4759,28 @@
           <w:sz w:val="20"/>
           <w:szCs w:val="20"/>
         </w:rPr>
-        <w:t>edge pieces can have areas that stick out the water. This creates a simple yet effective method of displaying seamless tiled water.</w:t>
+        <w:t>tiles on the water-land boundary</w:t>
+      </w:r>
+      <w:r>
+        <w:rPr>
+          <w:sz w:val="20"/>
+          <w:szCs w:val="20"/>
+        </w:rPr>
+        <w:t xml:space="preserve"> </w:t>
+      </w:r>
+      <w:r>
+        <w:rPr>
+          <w:sz w:val="20"/>
+          <w:szCs w:val="20"/>
+        </w:rPr>
+        <w:t>can be partially submerged in fluid</w:t>
+      </w:r>
+      <w:r>
+        <w:rPr>
+          <w:sz w:val="20"/>
+          <w:szCs w:val="20"/>
+        </w:rPr>
+        <w:t>. This creates a simple yet effective method of displaying seamless tiled water.</w:t>
       </w:r>
       <w:r>
         <w:rPr>
@@ -5284,7 +5487,21 @@
           <w:sz w:val="20"/>
           <w:szCs w:val="20"/>
         </w:rPr>
-        <w:t xml:space="preserve"> This is a representation of the pick up and deposit of sediment around the area of particle movement</w:t>
+        <w:t xml:space="preserve"> This is a representation of the </w:t>
+      </w:r>
+      <w:r>
+        <w:rPr>
+          <w:sz w:val="20"/>
+          <w:szCs w:val="20"/>
+        </w:rPr>
+        <w:t>pickup</w:t>
+      </w:r>
+      <w:r>
+        <w:rPr>
+          <w:sz w:val="20"/>
+          <w:szCs w:val="20"/>
+        </w:rPr>
+        <w:t xml:space="preserve"> and deposit of sediment around the area of particle movement</w:t>
       </w:r>
       <w:r>
         <w:rPr>
@@ -5340,7 +5557,15 @@
           <w:sz w:val="20"/>
           <w:szCs w:val="20"/>
         </w:rPr>
-        <w:t>can be used to calculate the average pick up and deposit of sediment in any given particle movement, where q</w:t>
+        <w:t xml:space="preserve">can be used to calculate the average pick up and deposit of sediment in any given particle movement, where </w:t>
+      </w:r>
+      <w:proofErr w:type="spellStart"/>
+      <w:r>
+        <w:rPr>
+          <w:sz w:val="20"/>
+          <w:szCs w:val="20"/>
+        </w:rPr>
+        <w:t>q</w:t>
       </w:r>
       <w:r>
         <w:rPr>
@@ -5350,6 +5575,7 @@
         </w:rPr>
         <w:t>s</w:t>
       </w:r>
+      <w:proofErr w:type="spellEnd"/>
       <w:r>
         <w:rPr>
           <w:sz w:val="20"/>
@@ -5384,6 +5610,13 @@
           <w:sz w:val="20"/>
           <w:szCs w:val="20"/>
         </w:rPr>
+        <w:t>/s</w:t>
+      </w:r>
+      <w:r>
+        <w:rPr>
+          <w:sz w:val="20"/>
+          <w:szCs w:val="20"/>
+        </w:rPr>
         <w:t xml:space="preserve">), </w:t>
       </w:r>
       <w:r>
@@ -5422,6 +5655,7 @@
         </w:rPr>
         <w:t xml:space="preserve">, </w:t>
       </w:r>
+      <w:proofErr w:type="spellStart"/>
       <w:r>
         <w:rPr>
           <w:sz w:val="20"/>
@@ -5435,7 +5669,16 @@
           <w:szCs w:val="20"/>
           <w:vertAlign w:val="subscript"/>
         </w:rPr>
-        <w:t xml:space="preserve">s </w:t>
+        <w:t>s</w:t>
+      </w:r>
+      <w:proofErr w:type="spellEnd"/>
+      <w:r>
+        <w:rPr>
+          <w:sz w:val="20"/>
+          <w:szCs w:val="20"/>
+          <w:vertAlign w:val="subscript"/>
+        </w:rPr>
+        <w:t xml:space="preserve"> </w:t>
       </w:r>
       <w:r>
         <w:rPr>
@@ -5711,7 +5954,42 @@
           <w:sz w:val="20"/>
           <w:szCs w:val="20"/>
         </w:rPr>
-        <w:t xml:space="preserve">substituting in values for constants allows this to be reduced to </w:t>
+        <w:t>substituting in values for constant</w:t>
+      </w:r>
+      <w:r>
+        <w:rPr>
+          <w:sz w:val="20"/>
+          <w:szCs w:val="20"/>
+        </w:rPr>
+        <w:t xml:space="preserve"> particle sizes, the acquisition coefficient, particle density, and </w:t>
+      </w:r>
+      <w:r>
+        <w:rPr>
+          <w:sz w:val="20"/>
+          <w:szCs w:val="20"/>
+        </w:rPr>
+        <w:t>gravitational</w:t>
+      </w:r>
+      <w:r>
+        <w:rPr>
+          <w:sz w:val="20"/>
+          <w:szCs w:val="20"/>
+        </w:rPr>
+        <w:t xml:space="preserve"> constant </w:t>
+      </w:r>
+      <w:r>
+        <w:rPr>
+          <w:sz w:val="20"/>
+          <w:szCs w:val="20"/>
+        </w:rPr>
+        <w:t xml:space="preserve">allows this to be reduced to </w:t>
+      </w:r>
+      <w:r>
+        <w:rPr>
+          <w:sz w:val="20"/>
+          <w:szCs w:val="20"/>
+        </w:rPr>
+        <w:t>:</w:t>
       </w:r>
     </w:p>
     <w:p>
@@ -5729,10 +6007,10 @@
           <w:szCs w:val="20"/>
         </w:rPr>
         <w:drawing>
-          <wp:inline distT="0" distB="0" distL="0" distR="0" wp14:anchorId="7EBB5961" wp14:editId="747EE4E6">
-            <wp:extent cx="3607876" cy="409575"/>
+          <wp:inline distT="0" distB="0" distL="0" distR="0" wp14:anchorId="5A64C519" wp14:editId="12221125">
+            <wp:extent cx="4430486" cy="501423"/>
             <wp:effectExtent l="0" t="0" r="0" b="0"/>
-            <wp:docPr id="20" name="Picture 20"/>
+            <wp:docPr id="2" name="Picture 2"/>
             <wp:cNvGraphicFramePr>
               <a:graphicFrameLocks xmlns:a="http://schemas.openxmlformats.org/drawingml/2006/main" noChangeAspect="1"/>
             </wp:cNvGraphicFramePr>
@@ -5752,7 +6030,7 @@
                   <pic:spPr>
                     <a:xfrm>
                       <a:off x="0" y="0"/>
-                      <a:ext cx="3626174" cy="411652"/>
+                      <a:ext cx="4464116" cy="505229"/>
                     </a:xfrm>
                     <a:prstGeom prst="rect">
                       <a:avLst/>
@@ -5857,7 +6135,21 @@
           <w:sz w:val="20"/>
           <w:szCs w:val="20"/>
         </w:rPr>
-        <w:t xml:space="preserve">) however due to the lack of wave simulation and over-simplification of these parameters, Van Rijn’s studies proved to be a better basis. </w:t>
+        <w:t>) however due to the lack of wave simulation and over-simplification of these parameters, Van Rijn’s studies proved to be a better basis</w:t>
+      </w:r>
+      <w:r>
+        <w:rPr>
+          <w:sz w:val="20"/>
+          <w:szCs w:val="20"/>
+        </w:rPr>
+        <w:t xml:space="preserve"> for this simulation</w:t>
+      </w:r>
+      <w:r>
+        <w:rPr>
+          <w:sz w:val="20"/>
+          <w:szCs w:val="20"/>
+        </w:rPr>
+        <w:t xml:space="preserve">. </w:t>
       </w:r>
     </w:p>
     <w:p>
@@ -5873,7 +6165,21 @@
           <w:sz w:val="20"/>
           <w:szCs w:val="20"/>
         </w:rPr>
-        <w:t xml:space="preserve">Any picked up sediment from the node is added to the particle, mixed with whatever sediment was already carried. This is stored as a weighted average of all sediment in the particle, representing a mix of the individual solids stored within. For example, a particle carrying both stone and soil erosive material would be deposited as stony soil, which is both infertile and lower in clay content than the previous two materials. </w:t>
+        <w:t xml:space="preserve">Any picked up sediment from the node is added to the particle, mixed with whatever sediment was already carried. This is stored as a weighted average of all sediment in the particle, representing a mix of the individual solids stored within. For example, a particle carrying both stone and soil erosive material would be deposited as stony soil, which is both infertile and lower in clay content than </w:t>
+      </w:r>
+      <w:r>
+        <w:rPr>
+          <w:sz w:val="20"/>
+          <w:szCs w:val="20"/>
+        </w:rPr>
+        <w:t>usual topsoil</w:t>
+      </w:r>
+      <w:r>
+        <w:rPr>
+          <w:sz w:val="20"/>
+          <w:szCs w:val="20"/>
+        </w:rPr>
+        <w:t xml:space="preserve">. </w:t>
       </w:r>
       <w:r>
         <w:rPr>
@@ -6208,16 +6514,217 @@
           <w:sz w:val="20"/>
           <w:szCs w:val="20"/>
         </w:rPr>
-        <w:t xml:space="preserve"> The amount deposited can be calculated using Stokes’ law (</w:t>
-      </w:r>
-      <w:hyperlink r:id="rId35" w:history="1">
+        <w:t xml:space="preserve"> The amount deposited can be calculated using Stokes’ law</w:t>
+      </w:r>
+      <w:r>
+        <w:rPr>
+          <w:sz w:val="20"/>
+          <w:szCs w:val="20"/>
+        </w:rPr>
+        <w:t xml:space="preserve"> (</w:t>
+      </w:r>
+      <w:r>
+        <w:rPr>
+          <w:sz w:val="20"/>
+          <w:szCs w:val="20"/>
+        </w:rPr>
+        <w:t>https://en.wikipedia.org/wiki/Stokes%27_law</w:t>
+      </w:r>
+      <w:r>
+        <w:rPr>
+          <w:sz w:val="20"/>
+          <w:szCs w:val="20"/>
+        </w:rPr>
+        <w:t>)</w:t>
+      </w:r>
+      <w:r>
+        <w:rPr>
+          <w:sz w:val="20"/>
+          <w:szCs w:val="20"/>
+        </w:rPr>
+        <w:t xml:space="preserve"> Stokes’ law states that</w:t>
+      </w:r>
+      <w:r>
+        <w:rPr>
+          <w:sz w:val="20"/>
+          <w:szCs w:val="20"/>
+        </w:rPr>
+        <w:t xml:space="preserve"> the </w:t>
+      </w:r>
+      <w:r>
+        <w:rPr>
+          <w:sz w:val="20"/>
+          <w:szCs w:val="20"/>
+        </w:rPr>
+        <w:t xml:space="preserve">drag </w:t>
+      </w:r>
+      <w:r>
+        <w:rPr>
+          <w:sz w:val="20"/>
+          <w:szCs w:val="20"/>
+        </w:rPr>
+        <w:t xml:space="preserve">force </w:t>
+      </w:r>
+      <w:r>
+        <w:rPr>
+          <w:sz w:val="20"/>
+          <w:szCs w:val="20"/>
+        </w:rPr>
+        <w:t>a</w:t>
+      </w:r>
+      <w:r>
+        <w:rPr>
+          <w:sz w:val="20"/>
+          <w:szCs w:val="20"/>
+        </w:rPr>
+        <w:t xml:space="preserve">cting on a particle moving through a fluid can be determined by </w:t>
+      </w:r>
+      <w:r>
+        <w:rPr>
+          <w:sz w:val="20"/>
+          <w:szCs w:val="20"/>
+        </w:rPr>
+        <w:t xml:space="preserve">the following </w:t>
+      </w:r>
+      <w:r>
+        <w:rPr>
+          <w:sz w:val="20"/>
+          <w:szCs w:val="20"/>
+        </w:rPr>
+        <w:lastRenderedPageBreak/>
+        <w:t xml:space="preserve">formula, where </w:t>
+      </w:r>
+      <w:proofErr w:type="spellStart"/>
+      <w:r>
+        <w:rPr>
+          <w:sz w:val="20"/>
+          <w:szCs w:val="20"/>
+        </w:rPr>
+        <w:t>F</w:t>
+      </w:r>
+      <w:r>
+        <w:rPr>
+          <w:sz w:val="20"/>
+          <w:szCs w:val="20"/>
+          <w:vertAlign w:val="subscript"/>
+        </w:rPr>
+        <w:t>d</w:t>
+      </w:r>
+      <w:proofErr w:type="spellEnd"/>
+      <w:r>
+        <w:rPr>
+          <w:sz w:val="20"/>
+          <w:szCs w:val="20"/>
+        </w:rPr>
+        <w:t xml:space="preserve"> is drag force, </w:t>
+      </w:r>
+      <w:r>
+        <w:rPr>
+          <w:sz w:val="20"/>
+          <w:szCs w:val="20"/>
+        </w:rPr>
+        <w:t>η</w:t>
+      </w:r>
+      <w:r>
+        <w:rPr>
+          <w:sz w:val="20"/>
+          <w:szCs w:val="20"/>
+        </w:rPr>
+        <w:t xml:space="preserve"> is fluid viscosity, r is the radius of the particle, and u is the terminal velocity of the particle.</w:t>
+      </w:r>
+    </w:p>
+    <w:p>
+      <w:pPr>
+        <w:jc w:val="center"/>
+        <w:rPr>
+          <w:sz w:val="20"/>
+          <w:szCs w:val="20"/>
+        </w:rPr>
+      </w:pPr>
+      <w:r>
+        <w:rPr>
+          <w:noProof/>
+        </w:rPr>
+        <w:drawing>
+          <wp:inline distT="0" distB="0" distL="0" distR="0" wp14:anchorId="457B8B23" wp14:editId="2F959E26">
+            <wp:extent cx="2324100" cy="542925"/>
+            <wp:effectExtent l="0" t="0" r="0" b="9525"/>
+            <wp:docPr id="15" name="Picture 15" descr="Text&#10;&#10;Description automatically generated with low confidence"/>
+            <wp:cNvGraphicFramePr>
+              <a:graphicFrameLocks xmlns:a="http://schemas.openxmlformats.org/drawingml/2006/main" noChangeAspect="1"/>
+            </wp:cNvGraphicFramePr>
+            <a:graphic xmlns:a="http://schemas.openxmlformats.org/drawingml/2006/main">
+              <a:graphicData uri="http://schemas.openxmlformats.org/drawingml/2006/picture">
+                <pic:pic xmlns:pic="http://schemas.openxmlformats.org/drawingml/2006/picture">
+                  <pic:nvPicPr>
+                    <pic:cNvPr id="15" name="Picture 15" descr="Text&#10;&#10;Description automatically generated with low confidence"/>
+                    <pic:cNvPicPr/>
+                  </pic:nvPicPr>
+                  <pic:blipFill>
+                    <a:blip r:embed="rId35"/>
+                    <a:stretch>
+                      <a:fillRect/>
+                    </a:stretch>
+                  </pic:blipFill>
+                  <pic:spPr>
+                    <a:xfrm>
+                      <a:off x="0" y="0"/>
+                      <a:ext cx="2324100" cy="542925"/>
+                    </a:xfrm>
+                    <a:prstGeom prst="rect">
+                      <a:avLst/>
+                    </a:prstGeom>
+                  </pic:spPr>
+                </pic:pic>
+              </a:graphicData>
+            </a:graphic>
+          </wp:inline>
+        </w:drawing>
+      </w:r>
+    </w:p>
+    <w:p>
+      <w:pPr>
+        <w:rPr>
+          <w:sz w:val="20"/>
+          <w:szCs w:val="20"/>
+        </w:rPr>
+      </w:pPr>
+      <w:r>
+        <w:rPr>
+          <w:sz w:val="20"/>
+          <w:szCs w:val="20"/>
+        </w:rPr>
+        <w:br/>
+      </w:r>
+      <w:r>
+        <w:rPr>
+          <w:sz w:val="20"/>
+          <w:szCs w:val="20"/>
+        </w:rPr>
+        <w:t xml:space="preserve">At terminal velocity, the drag force acting on the particle is equal to the force of gravity. The force of gravity acting on the particle can be determined using </w:t>
+      </w:r>
+      <w:r>
+        <w:rPr>
+          <w:sz w:val="20"/>
+          <w:szCs w:val="20"/>
+        </w:rPr>
+        <w:t xml:space="preserve">Lamb’s calculation of settling velocity </w:t>
+      </w:r>
+      <w:r>
+        <w:rPr>
+          <w:sz w:val="20"/>
+          <w:szCs w:val="20"/>
+        </w:rPr>
+        <w:t>(</w:t>
+      </w:r>
+      <w:hyperlink r:id="rId36" w:history="1">
         <w:r>
           <w:rPr>
             <w:rStyle w:val="Hyperlink"/>
             <w:sz w:val="20"/>
             <w:szCs w:val="20"/>
           </w:rPr>
-          <w:t>https://pdf4pro.com/amp/view/stokes-law-settling-velocity-deposition-37ebeb.html</w:t>
+          <w:t>https://www.abebooks.co.uk/Hydrodynamics-Dover-Books-Physics-Sir-Horace/31164960207/bd?cm_mmc=ggl-_-UK_Shopp_Textbookstandard-_-product_id=UK9780486602561USED-_-keyword=&amp;gclid=Cj0KCQjwpcOTBhCZARIsAEAYLuVH7JO9k55_QXkMXO4-bbA3cNkuqpyzvvJzxuuCBqQplhvz6AECs5MaAr__EALw_wcB</w:t>
         </w:r>
       </w:hyperlink>
       <w:r>
@@ -6225,16 +6732,40 @@
           <w:sz w:val="20"/>
           <w:szCs w:val="20"/>
         </w:rPr>
-        <w:t xml:space="preserve">) Stokes’ law states that the settle time for a particle suspended in a fluid can be calculated using the following formula where u = settle time for a single particle, d is the diameter of a single </w:t>
-      </w:r>
-      <w:r>
-        <w:rPr>
-          <w:sz w:val="20"/>
-          <w:szCs w:val="20"/>
-        </w:rPr>
-        <w:lastRenderedPageBreak/>
-        <w:t xml:space="preserve">particle, g is the gravitational constant, </w:t>
-      </w:r>
+        <w:t>)</w:t>
+      </w:r>
+      <w:r>
+        <w:rPr>
+          <w:sz w:val="20"/>
+          <w:szCs w:val="20"/>
+        </w:rPr>
+        <w:t xml:space="preserve"> where </w:t>
+      </w:r>
+      <w:proofErr w:type="spellStart"/>
+      <w:r>
+        <w:rPr>
+          <w:sz w:val="20"/>
+          <w:szCs w:val="20"/>
+        </w:rPr>
+        <w:t>F</w:t>
+      </w:r>
+      <w:r>
+        <w:rPr>
+          <w:sz w:val="20"/>
+          <w:szCs w:val="20"/>
+          <w:vertAlign w:val="subscript"/>
+        </w:rPr>
+        <w:t>g</w:t>
+      </w:r>
+      <w:proofErr w:type="spellEnd"/>
+      <w:r>
+        <w:rPr>
+          <w:sz w:val="20"/>
+          <w:szCs w:val="20"/>
+        </w:rPr>
+        <w:t xml:space="preserve"> is the acting force of gravity on the object, </w:t>
+      </w:r>
+      <w:proofErr w:type="spellStart"/>
       <w:r>
         <w:rPr>
           <w:sz w:val="20"/>
@@ -6250,6 +6781,7 @@
         </w:rPr>
         <w:t>s</w:t>
       </w:r>
+      <w:proofErr w:type="spellEnd"/>
       <w:r>
         <w:rPr>
           <w:sz w:val="20"/>
@@ -6263,15 +6795,9 @@
           <w:sz w:val="20"/>
           <w:szCs w:val="20"/>
         </w:rPr>
-        <w:t>is the density of the solid</w:t>
-      </w:r>
-      <w:r>
-        <w:rPr>
-          <w:sz w:val="20"/>
-          <w:szCs w:val="20"/>
-        </w:rPr>
-        <w:t xml:space="preserve">, </w:t>
-      </w:r>
+        <w:t xml:space="preserve">is the density of the solid, </w:t>
+      </w:r>
+      <w:proofErr w:type="spellStart"/>
       <w:r>
         <w:rPr>
           <w:sz w:val="20"/>
@@ -6287,6 +6813,7 @@
         </w:rPr>
         <w:t>f</w:t>
       </w:r>
+      <w:proofErr w:type="spellEnd"/>
       <w:r>
         <w:rPr>
           <w:sz w:val="20"/>
@@ -6300,21 +6827,302 @@
           <w:sz w:val="20"/>
           <w:szCs w:val="20"/>
         </w:rPr>
-        <w:t xml:space="preserve">is the density of the </w:t>
-      </w:r>
-      <w:r>
-        <w:rPr>
-          <w:sz w:val="20"/>
-          <w:szCs w:val="20"/>
-        </w:rPr>
-        <w:t>fluid</w:t>
-      </w:r>
-      <w:r>
-        <w:rPr>
-          <w:sz w:val="20"/>
-          <w:szCs w:val="20"/>
-        </w:rPr>
-        <w:t xml:space="preserve">, </w:t>
+        <w:t>is the density of the fluid</w:t>
+      </w:r>
+      <w:r>
+        <w:rPr>
+          <w:sz w:val="20"/>
+          <w:szCs w:val="20"/>
+        </w:rPr>
+        <w:t>, g is the gravitational constant, and R is the radius of the spherical particle.</w:t>
+      </w:r>
+    </w:p>
+    <w:p>
+      <w:pPr>
+        <w:jc w:val="center"/>
+        <w:rPr>
+          <w:sz w:val="20"/>
+          <w:szCs w:val="20"/>
+        </w:rPr>
+      </w:pPr>
+      <w:r>
+        <w:rPr>
+          <w:noProof/>
+        </w:rPr>
+        <w:drawing>
+          <wp:inline distT="0" distB="0" distL="0" distR="0" wp14:anchorId="44D0FB8A" wp14:editId="17ABA361">
+            <wp:extent cx="3222172" cy="746421"/>
+            <wp:effectExtent l="0" t="0" r="0" b="0"/>
+            <wp:docPr id="26" name="Picture 26" descr="Text, letter&#10;&#10;Description automatically generated"/>
+            <wp:cNvGraphicFramePr>
+              <a:graphicFrameLocks xmlns:a="http://schemas.openxmlformats.org/drawingml/2006/main" noChangeAspect="1"/>
+            </wp:cNvGraphicFramePr>
+            <a:graphic xmlns:a="http://schemas.openxmlformats.org/drawingml/2006/main">
+              <a:graphicData uri="http://schemas.openxmlformats.org/drawingml/2006/picture">
+                <pic:pic xmlns:pic="http://schemas.openxmlformats.org/drawingml/2006/picture">
+                  <pic:nvPicPr>
+                    <pic:cNvPr id="26" name="Picture 26" descr="Text, letter&#10;&#10;Description automatically generated"/>
+                    <pic:cNvPicPr/>
+                  </pic:nvPicPr>
+                  <pic:blipFill>
+                    <a:blip r:embed="rId37"/>
+                    <a:stretch>
+                      <a:fillRect/>
+                    </a:stretch>
+                  </pic:blipFill>
+                  <pic:spPr>
+                    <a:xfrm>
+                      <a:off x="0" y="0"/>
+                      <a:ext cx="3245358" cy="751792"/>
+                    </a:xfrm>
+                    <a:prstGeom prst="rect">
+                      <a:avLst/>
+                    </a:prstGeom>
+                  </pic:spPr>
+                </pic:pic>
+              </a:graphicData>
+            </a:graphic>
+          </wp:inline>
+        </w:drawing>
+      </w:r>
+    </w:p>
+    <w:p>
+      <w:pPr>
+        <w:rPr>
+          <w:sz w:val="20"/>
+          <w:szCs w:val="20"/>
+        </w:rPr>
+      </w:pPr>
+      <w:r>
+        <w:rPr>
+          <w:sz w:val="20"/>
+          <w:szCs w:val="20"/>
+        </w:rPr>
+        <w:t>Equating both forces</w:t>
+      </w:r>
+      <w:r>
+        <w:rPr>
+          <w:sz w:val="20"/>
+          <w:szCs w:val="20"/>
+        </w:rPr>
+        <w:t xml:space="preserve"> as </w:t>
+      </w:r>
+      <w:proofErr w:type="spellStart"/>
+      <w:r>
+        <w:rPr>
+          <w:sz w:val="20"/>
+          <w:szCs w:val="20"/>
+        </w:rPr>
+        <w:t>F</w:t>
+      </w:r>
+      <w:r>
+        <w:rPr>
+          <w:sz w:val="20"/>
+          <w:szCs w:val="20"/>
+          <w:vertAlign w:val="subscript"/>
+        </w:rPr>
+        <w:t>g</w:t>
+      </w:r>
+      <w:proofErr w:type="spellEnd"/>
+      <w:r>
+        <w:rPr>
+          <w:sz w:val="20"/>
+          <w:szCs w:val="20"/>
+          <w:vertAlign w:val="subscript"/>
+        </w:rPr>
+        <w:t xml:space="preserve"> </w:t>
+      </w:r>
+      <w:r>
+        <w:rPr>
+          <w:sz w:val="20"/>
+          <w:szCs w:val="20"/>
+        </w:rPr>
+        <w:t>=</w:t>
+      </w:r>
+      <w:r>
+        <w:rPr>
+          <w:sz w:val="20"/>
+          <w:szCs w:val="20"/>
+          <w:vertAlign w:val="subscript"/>
+        </w:rPr>
+        <w:t xml:space="preserve"> </w:t>
+      </w:r>
+      <w:proofErr w:type="spellStart"/>
+      <w:r>
+        <w:rPr>
+          <w:sz w:val="20"/>
+          <w:szCs w:val="20"/>
+        </w:rPr>
+        <w:t>F</w:t>
+      </w:r>
+      <w:r>
+        <w:rPr>
+          <w:sz w:val="20"/>
+          <w:szCs w:val="20"/>
+          <w:vertAlign w:val="subscript"/>
+        </w:rPr>
+        <w:t>d</w:t>
+      </w:r>
+      <w:proofErr w:type="spellEnd"/>
+      <w:r>
+        <w:rPr>
+          <w:sz w:val="20"/>
+          <w:szCs w:val="20"/>
+        </w:rPr>
+        <w:t xml:space="preserve"> and solving for u presents the following formula,</w:t>
+      </w:r>
+      <w:r>
+        <w:rPr>
+          <w:sz w:val="20"/>
+          <w:szCs w:val="20"/>
+        </w:rPr>
+        <w:t xml:space="preserve"> for particle </w:t>
+      </w:r>
+      <w:r>
+        <w:rPr>
+          <w:sz w:val="20"/>
+          <w:szCs w:val="20"/>
+        </w:rPr>
+        <w:t>terminal velocity can be calculated</w:t>
+      </w:r>
+      <w:r>
+        <w:rPr>
+          <w:sz w:val="20"/>
+          <w:szCs w:val="20"/>
+        </w:rPr>
+        <w:t>.</w:t>
+      </w:r>
+      <w:r>
+        <w:rPr>
+          <w:sz w:val="20"/>
+          <w:szCs w:val="20"/>
+        </w:rPr>
+        <w:t xml:space="preserve"> </w:t>
+      </w:r>
+      <w:r>
+        <w:rPr>
+          <w:sz w:val="20"/>
+          <w:szCs w:val="20"/>
+        </w:rPr>
+        <w:t>(</w:t>
+      </w:r>
+      <w:hyperlink r:id="rId38" w:history="1">
+        <w:r>
+          <w:rPr>
+            <w:rStyle w:val="Hyperlink"/>
+            <w:sz w:val="20"/>
+            <w:szCs w:val="20"/>
+          </w:rPr>
+          <w:t>https://pdf4pro.com/amp/view/stokes-law-settling-velocity-deposition-</w:t>
+        </w:r>
+        <w:r>
+          <w:rPr>
+            <w:rStyle w:val="Hyperlink"/>
+            <w:sz w:val="20"/>
+            <w:szCs w:val="20"/>
+          </w:rPr>
+          <w:t>3</w:t>
+        </w:r>
+        <w:r>
+          <w:rPr>
+            <w:rStyle w:val="Hyperlink"/>
+            <w:sz w:val="20"/>
+            <w:szCs w:val="20"/>
+          </w:rPr>
+          <w:t>7ebeb.html</w:t>
+        </w:r>
+      </w:hyperlink>
+      <w:r>
+        <w:rPr>
+          <w:sz w:val="20"/>
+          <w:szCs w:val="20"/>
+        </w:rPr>
+        <w:t>)</w:t>
+      </w:r>
+      <w:r>
+        <w:rPr>
+          <w:sz w:val="20"/>
+          <w:szCs w:val="20"/>
+        </w:rPr>
+        <w:t xml:space="preserve"> u = </w:t>
+      </w:r>
+      <w:r>
+        <w:rPr>
+          <w:sz w:val="20"/>
+          <w:szCs w:val="20"/>
+        </w:rPr>
+        <w:t>terminal velocity of</w:t>
+      </w:r>
+      <w:r>
+        <w:rPr>
+          <w:sz w:val="20"/>
+          <w:szCs w:val="20"/>
+        </w:rPr>
+        <w:t xml:space="preserve"> a single particle, d is the diameter of a single particle, g is the gravitational constant, </w:t>
+      </w:r>
+      <w:proofErr w:type="spellStart"/>
+      <w:r>
+        <w:rPr>
+          <w:sz w:val="20"/>
+          <w:szCs w:val="20"/>
+        </w:rPr>
+        <w:t>ρ</w:t>
+      </w:r>
+      <w:r>
+        <w:rPr>
+          <w:sz w:val="20"/>
+          <w:szCs w:val="20"/>
+          <w:vertAlign w:val="subscript"/>
+        </w:rPr>
+        <w:t>s</w:t>
+      </w:r>
+      <w:proofErr w:type="spellEnd"/>
+      <w:r>
+        <w:rPr>
+          <w:sz w:val="20"/>
+          <w:szCs w:val="20"/>
+          <w:vertAlign w:val="subscript"/>
+        </w:rPr>
+        <w:t xml:space="preserve"> </w:t>
+      </w:r>
+      <w:r>
+        <w:rPr>
+          <w:sz w:val="20"/>
+          <w:szCs w:val="20"/>
+        </w:rPr>
+        <w:t xml:space="preserve">is the density of the solid, </w:t>
+      </w:r>
+      <w:proofErr w:type="spellStart"/>
+      <w:r>
+        <w:rPr>
+          <w:sz w:val="20"/>
+          <w:szCs w:val="20"/>
+        </w:rPr>
+        <w:t>ρ</w:t>
+      </w:r>
+      <w:r>
+        <w:rPr>
+          <w:sz w:val="20"/>
+          <w:szCs w:val="20"/>
+          <w:vertAlign w:val="subscript"/>
+        </w:rPr>
+        <w:t>f</w:t>
+      </w:r>
+      <w:proofErr w:type="spellEnd"/>
+      <w:r>
+        <w:rPr>
+          <w:sz w:val="20"/>
+          <w:szCs w:val="20"/>
+          <w:vertAlign w:val="subscript"/>
+        </w:rPr>
+        <w:t xml:space="preserve"> </w:t>
+      </w:r>
+      <w:r>
+        <w:rPr>
+          <w:sz w:val="20"/>
+          <w:szCs w:val="20"/>
+        </w:rPr>
+        <w:t xml:space="preserve">is the density of the fluid, </w:t>
       </w:r>
       <w:r>
         <w:rPr>
@@ -6335,7 +7143,7 @@
           <w:sz w:val="20"/>
           <w:szCs w:val="20"/>
         </w:rPr>
-        <w:t xml:space="preserve"> is the viscosity of the fluid. </w:t>
+        <w:t xml:space="preserve"> is the viscosity of the fluid.</w:t>
       </w:r>
     </w:p>
     <w:p>
@@ -6348,6 +7156,7 @@
       </w:pPr>
       <w:r>
         <w:rPr>
+          <w:noProof/>
           <w:sz w:val="20"/>
           <w:szCs w:val="20"/>
         </w:rPr>
@@ -6367,7 +7176,7 @@
                     <pic:cNvPicPr/>
                   </pic:nvPicPr>
                   <pic:blipFill>
-                    <a:blip r:embed="rId36"/>
+                    <a:blip r:embed="rId39"/>
                     <a:stretch>
                       <a:fillRect/>
                     </a:stretch>
@@ -6400,28 +7209,56 @@
           <w:sz w:val="20"/>
           <w:szCs w:val="20"/>
         </w:rPr>
-        <w:t>Assuming our particle width and assuming our fluid is rain water (as it will be during the simulation)</w:t>
-      </w:r>
-      <w:r>
-        <w:rPr>
-          <w:sz w:val="20"/>
-          <w:szCs w:val="20"/>
-        </w:rPr>
-        <w:t xml:space="preserve"> this can be simplified </w:t>
-      </w:r>
-      <w:r>
-        <w:rPr>
-          <w:sz w:val="20"/>
-          <w:szCs w:val="20"/>
-        </w:rPr>
-        <w:t>significantly. W</w:t>
-      </w:r>
-      <w:r>
-        <w:rPr>
-          <w:sz w:val="20"/>
-          <w:szCs w:val="20"/>
-        </w:rPr>
-        <w:t>hen modified for the period of time that the travel takes, can express the chance of any given particle in the fluid setting. This can be used to calculate the amount of sediment that would settle at that point in the simulation.</w:t>
+        <w:t xml:space="preserve">Assuming our particle width and assuming our fluid is rain water (as it will be during the simulation) this can be </w:t>
+      </w:r>
+      <w:r>
+        <w:rPr>
+          <w:sz w:val="20"/>
+          <w:szCs w:val="20"/>
+        </w:rPr>
+        <w:t>rearranged to calculate the fall time for any particle at terminal velocity</w:t>
+      </w:r>
+      <w:r>
+        <w:rPr>
+          <w:sz w:val="20"/>
+          <w:szCs w:val="20"/>
+        </w:rPr>
+        <w:t>. This can</w:t>
+      </w:r>
+      <w:r>
+        <w:rPr>
+          <w:sz w:val="20"/>
+          <w:szCs w:val="20"/>
+        </w:rPr>
+        <w:t>, in turn</w:t>
+      </w:r>
+      <w:r>
+        <w:rPr>
+          <w:sz w:val="20"/>
+          <w:szCs w:val="20"/>
+        </w:rPr>
+        <w:t xml:space="preserve"> be</w:t>
+      </w:r>
+      <w:r>
+        <w:rPr>
+          <w:sz w:val="20"/>
+          <w:szCs w:val="20"/>
+        </w:rPr>
+        <w:t xml:space="preserve"> multiplied by a time constant</w:t>
+      </w:r>
+      <w:r>
+        <w:rPr>
+          <w:sz w:val="20"/>
+          <w:szCs w:val="20"/>
+        </w:rPr>
+        <w:t xml:space="preserve"> for the simulation tick</w:t>
+      </w:r>
+      <w:r>
+        <w:rPr>
+          <w:sz w:val="20"/>
+          <w:szCs w:val="20"/>
+        </w:rPr>
+        <w:t xml:space="preserve"> to calculate the amount of sediment that would settle at that point in the simulation.</w:t>
       </w:r>
       <w:r>
         <w:rPr>
@@ -6449,7 +7286,49 @@
           <w:sz w:val="20"/>
           <w:szCs w:val="20"/>
         </w:rPr>
-        <w:t xml:space="preserve"> of sediment stored in the particle, and s is the current particle speed</w:t>
+        <w:t xml:space="preserve"> of sediment stored in the particle</w:t>
+      </w:r>
+      <w:r>
+        <w:rPr>
+          <w:sz w:val="20"/>
+          <w:szCs w:val="20"/>
+        </w:rPr>
+        <w:t xml:space="preserve">, </w:t>
+      </w:r>
+      <w:r>
+        <w:rPr>
+          <w:sz w:val="20"/>
+          <w:szCs w:val="20"/>
+        </w:rPr>
+        <w:t>ρ</w:t>
+      </w:r>
+      <w:r>
+        <w:rPr>
+          <w:sz w:val="20"/>
+          <w:szCs w:val="20"/>
+        </w:rPr>
+        <w:t xml:space="preserve"> is the density of the solid</w:t>
+      </w:r>
+      <w:r>
+        <w:rPr>
+          <w:sz w:val="20"/>
+          <w:szCs w:val="20"/>
+        </w:rPr>
+        <w:t xml:space="preserve">, and </w:t>
+      </w:r>
+      <w:r>
+        <w:rPr>
+          <w:sz w:val="20"/>
+          <w:szCs w:val="20"/>
+        </w:rPr>
+        <w:t>u</w:t>
+      </w:r>
+      <w:r>
+        <w:rPr>
+          <w:sz w:val="20"/>
+          <w:szCs w:val="20"/>
+        </w:rPr>
+        <w:t xml:space="preserve"> is the particle speed</w:t>
       </w:r>
       <w:r>
         <w:rPr>
@@ -6472,10 +7351,10 @@
           <w:noProof/>
         </w:rPr>
         <w:drawing>
-          <wp:inline distT="0" distB="0" distL="0" distR="0" wp14:anchorId="0F40E97E" wp14:editId="484A41D1">
-            <wp:extent cx="3514725" cy="752475"/>
-            <wp:effectExtent l="0" t="0" r="9525" b="9525"/>
-            <wp:docPr id="16" name="Picture 16" descr="A picture containing text&#10;&#10;Description automatically generated"/>
+          <wp:inline distT="0" distB="0" distL="0" distR="0" wp14:anchorId="3389B1AD" wp14:editId="4AB13069">
+            <wp:extent cx="3374572" cy="719363"/>
+            <wp:effectExtent l="0" t="0" r="0" b="5080"/>
+            <wp:docPr id="27" name="Picture 27" descr="Text&#10;&#10;Description automatically generated"/>
             <wp:cNvGraphicFramePr>
               <a:graphicFrameLocks xmlns:a="http://schemas.openxmlformats.org/drawingml/2006/main" noChangeAspect="1"/>
             </wp:cNvGraphicFramePr>
@@ -6483,11 +7362,11 @@
               <a:graphicData uri="http://schemas.openxmlformats.org/drawingml/2006/picture">
                 <pic:pic xmlns:pic="http://schemas.openxmlformats.org/drawingml/2006/picture">
                   <pic:nvPicPr>
-                    <pic:cNvPr id="16" name="Picture 16" descr="A picture containing text&#10;&#10;Description automatically generated"/>
+                    <pic:cNvPr id="27" name="Picture 27" descr="Text&#10;&#10;Description automatically generated"/>
                     <pic:cNvPicPr/>
                   </pic:nvPicPr>
                   <pic:blipFill>
-                    <a:blip r:embed="rId37"/>
+                    <a:blip r:embed="rId40"/>
                     <a:stretch>
                       <a:fillRect/>
                     </a:stretch>
@@ -6495,7 +7374,7 @@
                   <pic:spPr>
                     <a:xfrm>
                       <a:off x="0" y="0"/>
-                      <a:ext cx="3514725" cy="752475"/>
+                      <a:ext cx="3414593" cy="727894"/>
                     </a:xfrm>
                     <a:prstGeom prst="rect">
                       <a:avLst/>
@@ -6600,7 +7479,7 @@
         </w:rPr>
         <w:t>A flood fill (</w:t>
       </w:r>
-      <w:hyperlink r:id="rId38" w:history="1">
+      <w:hyperlink r:id="rId41" w:history="1">
         <w:r>
           <w:rPr>
             <w:rStyle w:val="Hyperlink"/>
@@ -6629,7 +7508,15 @@
           <w:sz w:val="20"/>
           <w:szCs w:val="20"/>
         </w:rPr>
-        <w:t xml:space="preserve">, encapsulating the whole area that could potentially be filled with water. This is then compared to the volume of the particle. If the particle can successfully fill the area, all nodes within the set are filled to the plane’s height value. If the particle’s volume is incapable of filling the area, then </w:t>
+        <w:t xml:space="preserve">, encapsulating the whole area that could potentially be filled with water. This is </w:t>
+      </w:r>
+      <w:r>
+        <w:rPr>
+          <w:sz w:val="20"/>
+          <w:szCs w:val="20"/>
+        </w:rPr>
+        <w:lastRenderedPageBreak/>
+        <w:t xml:space="preserve">then compared to the volume of the particle. If the particle can successfully fill the area, all nodes within the set are filled to the plane’s height value. If the particle’s volume is incapable of filling the area, then </w:t>
       </w:r>
       <w:r>
         <w:rPr>
@@ -6697,10 +7584,10 @@
       </w:pPr>
       <w:r>
         <w:rPr>
-          <w:sz w:val="20"/>
-          <w:szCs w:val="20"/>
-        </w:rPr>
-        <w:lastRenderedPageBreak/>
+          <w:noProof/>
+          <w:sz w:val="20"/>
+          <w:szCs w:val="20"/>
+        </w:rPr>
         <w:drawing>
           <wp:inline distT="0" distB="0" distL="0" distR="0" wp14:anchorId="12B5803F" wp14:editId="2D9E2220">
             <wp:extent cx="6250747" cy="3775347"/>
@@ -6717,7 +7604,7 @@
                     <pic:cNvPicPr/>
                   </pic:nvPicPr>
                   <pic:blipFill rotWithShape="1">
-                    <a:blip r:embed="rId39"/>
+                    <a:blip r:embed="rId42"/>
                     <a:srcRect t="28872" r="11684"/>
                     <a:stretch/>
                   </pic:blipFill>
@@ -6796,7 +7683,21 @@
           <w:sz w:val="20"/>
           <w:szCs w:val="20"/>
         </w:rPr>
-        <w:t xml:space="preserve"> and used most of its volume, it is accepted as a “good enough” fill, and the excess volume is lost to evaporation.</w:t>
+        <w:t xml:space="preserve"> and used </w:t>
+      </w:r>
+      <w:r>
+        <w:rPr>
+          <w:sz w:val="20"/>
+          <w:szCs w:val="20"/>
+        </w:rPr>
+        <w:t>the majority</w:t>
+      </w:r>
+      <w:r>
+        <w:rPr>
+          <w:sz w:val="20"/>
+          <w:szCs w:val="20"/>
+        </w:rPr>
+        <w:t xml:space="preserve"> of its volume, it is accepted as a “good enough” fill, and the excess volume is lost to evaporation.</w:t>
       </w:r>
     </w:p>
     <w:p>
@@ -6940,6 +7841,7 @@
       </w:pPr>
       <w:r>
         <w:rPr>
+          <w:noProof/>
           <w:sz w:val="20"/>
           <w:szCs w:val="20"/>
         </w:rPr>
@@ -6960,7 +7862,7 @@
                     <pic:cNvPicPr/>
                   </pic:nvPicPr>
                   <pic:blipFill>
-                    <a:blip r:embed="rId40"/>
+                    <a:blip r:embed="rId43"/>
                     <a:stretch>
                       <a:fillRect/>
                     </a:stretch>
@@ -7044,14 +7946,295 @@
         </w:rPr>
         <w:t>Foliage &amp; plant representation</w:t>
       </w:r>
-    </w:p>
-    <w:p>
-      <w:pPr>
-        <w:rPr>
-          <w:sz w:val="20"/>
-          <w:szCs w:val="20"/>
-        </w:rPr>
-      </w:pPr>
+      <w:r>
+        <w:rPr>
+          <w:sz w:val="20"/>
+          <w:szCs w:val="20"/>
+        </w:rPr>
+        <w:t xml:space="preserve"> </w:t>
+      </w:r>
+      <w:r>
+        <w:rPr>
+          <w:sz w:val="20"/>
+          <w:szCs w:val="20"/>
+        </w:rPr>
+        <w:t xml:space="preserve">in the application </w:t>
+      </w:r>
+      <w:r>
+        <w:rPr>
+          <w:sz w:val="20"/>
+          <w:szCs w:val="20"/>
+        </w:rPr>
+        <w:t xml:space="preserve">is significantly simpler than fluid simulation, as it is not the focus of the program. Similar applications often use a method of tracking individual plant positions on smaller </w:t>
+      </w:r>
+      <w:r>
+        <w:rPr>
+          <w:sz w:val="20"/>
+          <w:szCs w:val="20"/>
+        </w:rPr>
+        <w:t>areas</w:t>
+      </w:r>
+      <w:r>
+        <w:rPr>
+          <w:sz w:val="20"/>
+          <w:szCs w:val="20"/>
+        </w:rPr>
+        <w:t xml:space="preserve"> for visual fidelity, as individual variations on plant matter can be rendered at each</w:t>
+      </w:r>
+      <w:r>
+        <w:rPr>
+          <w:sz w:val="20"/>
+          <w:szCs w:val="20"/>
+        </w:rPr>
+        <w:t xml:space="preserve"> </w:t>
+      </w:r>
+      <w:r>
+        <w:rPr>
+          <w:sz w:val="20"/>
+          <w:szCs w:val="20"/>
+        </w:rPr>
+        <w:t>position. For simplicity and performance reasons, this proved unfeasible on larger landscapes. Testing with individual plant tracking meant that thousands of entities were being added to a vector at runtime, which slowed simulation times significantly for very little benefit</w:t>
+      </w:r>
+      <w:r>
+        <w:rPr>
+          <w:sz w:val="20"/>
+          <w:szCs w:val="20"/>
+        </w:rPr>
+        <w:t>, often taking up to 10 seconds</w:t>
+      </w:r>
+      <w:r>
+        <w:rPr>
+          <w:sz w:val="20"/>
+          <w:szCs w:val="20"/>
+        </w:rPr>
+        <w:t xml:space="preserve">. Due to this, </w:t>
+      </w:r>
+      <w:r>
+        <w:rPr>
+          <w:sz w:val="20"/>
+          <w:szCs w:val="20"/>
+        </w:rPr>
+        <w:t>a foliage coverage value for each node was used instead.</w:t>
+      </w:r>
+    </w:p>
+    <w:p>
+      <w:pPr>
+        <w:rPr>
+          <w:sz w:val="20"/>
+          <w:szCs w:val="20"/>
+        </w:rPr>
+      </w:pPr>
+      <w:r>
+        <w:rPr>
+          <w:sz w:val="20"/>
+          <w:szCs w:val="20"/>
+        </w:rPr>
+        <w:t>The grow function, called once per simulation tick (representing a calendar year), serves as the basis for modification of foliage coverage. Firstly, long-range fertilization can place plants randomly on the landscape, as a representation of long-distance seed transfer from birds or gusts of wind (</w:t>
+      </w:r>
+      <w:hyperlink r:id="rId44" w:history="1">
+        <w:r>
+          <w:rPr>
+            <w:rStyle w:val="Hyperlink"/>
+            <w:sz w:val="20"/>
+            <w:szCs w:val="20"/>
+          </w:rPr>
+          <w:t>https://besjournals.onlinelibrary.wiley.com/doi/10.1111/1365-2745.12690</w:t>
+        </w:r>
+      </w:hyperlink>
+      <w:r>
+        <w:rPr>
+          <w:sz w:val="20"/>
+          <w:szCs w:val="20"/>
+        </w:rPr>
+        <w:t xml:space="preserve">). Then, </w:t>
+      </w:r>
+      <w:r>
+        <w:rPr>
+          <w:sz w:val="20"/>
+          <w:szCs w:val="20"/>
+        </w:rPr>
+        <w:t>operations</w:t>
+      </w:r>
+      <w:r>
+        <w:rPr>
+          <w:sz w:val="20"/>
+          <w:szCs w:val="20"/>
+        </w:rPr>
+        <w:t xml:space="preserve"> are performed on </w:t>
+      </w:r>
+      <w:r>
+        <w:rPr>
+          <w:sz w:val="20"/>
+          <w:szCs w:val="20"/>
+        </w:rPr>
+        <w:t xml:space="preserve">foliage in </w:t>
+      </w:r>
+      <w:r>
+        <w:rPr>
+          <w:sz w:val="20"/>
+          <w:szCs w:val="20"/>
+        </w:rPr>
+        <w:t>every node on the map.</w:t>
+      </w:r>
+    </w:p>
+    <w:p>
+      <w:pPr>
+        <w:pStyle w:val="ListParagraph"/>
+        <w:numPr>
+          <w:ilvl w:val="0"/>
+          <w:numId w:val="4"/>
+        </w:numPr>
+        <w:rPr>
+          <w:sz w:val="20"/>
+          <w:szCs w:val="20"/>
+        </w:rPr>
+      </w:pPr>
+      <w:r>
+        <w:rPr>
+          <w:sz w:val="20"/>
+          <w:szCs w:val="20"/>
+        </w:rPr>
+        <w:t>If the node is void of foliage, nothing needs to be performed.</w:t>
+      </w:r>
+    </w:p>
+    <w:p>
+      <w:pPr>
+        <w:pStyle w:val="ListParagraph"/>
+        <w:numPr>
+          <w:ilvl w:val="0"/>
+          <w:numId w:val="4"/>
+        </w:numPr>
+        <w:rPr>
+          <w:sz w:val="20"/>
+          <w:szCs w:val="20"/>
+        </w:rPr>
+      </w:pPr>
+      <w:r>
+        <w:rPr>
+          <w:sz w:val="20"/>
+          <w:szCs w:val="20"/>
+        </w:rPr>
+        <w:t xml:space="preserve">If the foliage is sufficiently dense, it has a chance spread to neighbouring nodes, spreading across the map. </w:t>
+      </w:r>
+    </w:p>
+    <w:p>
+      <w:pPr>
+        <w:pStyle w:val="ListParagraph"/>
+        <w:numPr>
+          <w:ilvl w:val="0"/>
+          <w:numId w:val="4"/>
+        </w:numPr>
+        <w:rPr>
+          <w:sz w:val="20"/>
+          <w:szCs w:val="20"/>
+        </w:rPr>
+      </w:pPr>
+      <w:r>
+        <w:rPr>
+          <w:sz w:val="20"/>
+          <w:szCs w:val="20"/>
+        </w:rPr>
+        <w:t xml:space="preserve">If the </w:t>
+      </w:r>
+      <w:r>
+        <w:rPr>
+          <w:sz w:val="20"/>
+          <w:szCs w:val="20"/>
+        </w:rPr>
+        <w:t>foliage</w:t>
+      </w:r>
+      <w:r>
+        <w:rPr>
+          <w:sz w:val="20"/>
+          <w:szCs w:val="20"/>
+        </w:rPr>
+        <w:t xml:space="preserve"> is in a pool or stream of sufficient depth, it is immediately killed, as it cannot grow underwater. </w:t>
+      </w:r>
+      <w:r>
+        <w:rPr>
+          <w:sz w:val="20"/>
+          <w:szCs w:val="20"/>
+        </w:rPr>
+        <w:t>If the foliage is in a stream of very little depth, it can continue growing.</w:t>
+      </w:r>
+      <w:r>
+        <w:rPr>
+          <w:sz w:val="20"/>
+          <w:szCs w:val="20"/>
+        </w:rPr>
+        <w:t xml:space="preserve"> Foliage will grow faster around the borders of fluid.</w:t>
+      </w:r>
+    </w:p>
+    <w:p>
+      <w:pPr>
+        <w:pStyle w:val="ListParagraph"/>
+        <w:numPr>
+          <w:ilvl w:val="0"/>
+          <w:numId w:val="4"/>
+        </w:numPr>
+        <w:rPr>
+          <w:sz w:val="20"/>
+          <w:szCs w:val="20"/>
+        </w:rPr>
+      </w:pPr>
+      <w:r>
+        <w:rPr>
+          <w:sz w:val="20"/>
+          <w:szCs w:val="20"/>
+        </w:rPr>
+        <w:t>Foliage may randomly die off in areas, representing possible blight, wildfire, or effects of animal behaviour.</w:t>
+      </w:r>
+    </w:p>
+    <w:p>
+      <w:pPr>
+        <w:rPr>
+          <w:sz w:val="20"/>
+          <w:szCs w:val="20"/>
+        </w:rPr>
+      </w:pPr>
+      <w:r>
+        <w:rPr>
+          <w:sz w:val="20"/>
+          <w:szCs w:val="20"/>
+        </w:rPr>
+        <w:t>Spreading foliage may fail if the correct conditions aren’t met. These could involve overpopulation, if surrounding density is too high, water presence, or being on an incredibly steep slope.</w:t>
+      </w:r>
+      <w:r>
+        <w:rPr>
+          <w:sz w:val="20"/>
+          <w:szCs w:val="20"/>
+        </w:rPr>
+        <w:t xml:space="preserve"> </w:t>
+      </w:r>
+      <w:r>
+        <w:rPr>
+          <w:sz w:val="20"/>
+          <w:szCs w:val="20"/>
+        </w:rPr>
+        <w:t>While simple, this provides a rough representation of how foliage might behave on the given landscape</w:t>
+      </w:r>
+      <w:r>
+        <w:rPr>
+          <w:sz w:val="20"/>
+          <w:szCs w:val="20"/>
+        </w:rPr>
+        <w:t xml:space="preserve">, and allowing for all </w:t>
+      </w:r>
+      <w:r>
+        <w:rPr>
+          <w:sz w:val="20"/>
+          <w:szCs w:val="20"/>
+        </w:rPr>
+        <w:lastRenderedPageBreak/>
+        <w:t xml:space="preserve">values to be changed by the user (for example, the chance to spread can be modified, or the restrictions on overpopulation or </w:t>
+      </w:r>
+      <w:r>
+        <w:rPr>
+          <w:sz w:val="20"/>
+          <w:szCs w:val="20"/>
+        </w:rPr>
+        <w:t xml:space="preserve">ground slopes can be removed.) </w:t>
+      </w:r>
     </w:p>
     <w:p>
       <w:pPr>
@@ -7286,7 +8469,6 @@
           <w:sz w:val="20"/>
           <w:szCs w:val="20"/>
         </w:rPr>
-        <w:lastRenderedPageBreak/>
         <w:t>What have I accomplished? Compare with existing models &amp; simulations in terms of realism &amp; representation. Looking back, would I use a node-based or particle-based simulation?</w:t>
       </w:r>
     </w:p>
@@ -7654,6 +8836,119 @@
     </w:lvl>
   </w:abstractNum>
   <w:abstractNum w:abstractNumId="2" w15:restartNumberingAfterBreak="0">
+    <w:nsid w:val="5407466F"/>
+    <w:multiLevelType w:val="hybridMultilevel"/>
+    <w:tmpl w:val="BE92A096"/>
+    <w:lvl w:ilvl="0" w:tplc="08090001">
+      <w:start w:val="1"/>
+      <w:numFmt w:val="bullet"/>
+      <w:lvlText w:val=""/>
+      <w:lvlJc w:val="left"/>
+      <w:pPr>
+        <w:ind w:left="720" w:hanging="360"/>
+      </w:pPr>
+      <w:rPr>
+        <w:rFonts w:ascii="Symbol" w:hAnsi="Symbol" w:hint="default"/>
+      </w:rPr>
+    </w:lvl>
+    <w:lvl w:ilvl="1" w:tplc="08090003" w:tentative="1">
+      <w:start w:val="1"/>
+      <w:numFmt w:val="bullet"/>
+      <w:lvlText w:val="o"/>
+      <w:lvlJc w:val="left"/>
+      <w:pPr>
+        <w:ind w:left="1440" w:hanging="360"/>
+      </w:pPr>
+      <w:rPr>
+        <w:rFonts w:ascii="Courier New" w:hAnsi="Courier New" w:cs="Courier New" w:hint="default"/>
+      </w:rPr>
+    </w:lvl>
+    <w:lvl w:ilvl="2" w:tplc="08090005" w:tentative="1">
+      <w:start w:val="1"/>
+      <w:numFmt w:val="bullet"/>
+      <w:lvlText w:val=""/>
+      <w:lvlJc w:val="left"/>
+      <w:pPr>
+        <w:ind w:left="2160" w:hanging="360"/>
+      </w:pPr>
+      <w:rPr>
+        <w:rFonts w:ascii="Wingdings" w:hAnsi="Wingdings" w:hint="default"/>
+      </w:rPr>
+    </w:lvl>
+    <w:lvl w:ilvl="3" w:tplc="08090001" w:tentative="1">
+      <w:start w:val="1"/>
+      <w:numFmt w:val="bullet"/>
+      <w:lvlText w:val=""/>
+      <w:lvlJc w:val="left"/>
+      <w:pPr>
+        <w:ind w:left="2880" w:hanging="360"/>
+      </w:pPr>
+      <w:rPr>
+        <w:rFonts w:ascii="Symbol" w:hAnsi="Symbol" w:hint="default"/>
+      </w:rPr>
+    </w:lvl>
+    <w:lvl w:ilvl="4" w:tplc="08090003" w:tentative="1">
+      <w:start w:val="1"/>
+      <w:numFmt w:val="bullet"/>
+      <w:lvlText w:val="o"/>
+      <w:lvlJc w:val="left"/>
+      <w:pPr>
+        <w:ind w:left="3600" w:hanging="360"/>
+      </w:pPr>
+      <w:rPr>
+        <w:rFonts w:ascii="Courier New" w:hAnsi="Courier New" w:cs="Courier New" w:hint="default"/>
+      </w:rPr>
+    </w:lvl>
+    <w:lvl w:ilvl="5" w:tplc="08090005" w:tentative="1">
+      <w:start w:val="1"/>
+      <w:numFmt w:val="bullet"/>
+      <w:lvlText w:val=""/>
+      <w:lvlJc w:val="left"/>
+      <w:pPr>
+        <w:ind w:left="4320" w:hanging="360"/>
+      </w:pPr>
+      <w:rPr>
+        <w:rFonts w:ascii="Wingdings" w:hAnsi="Wingdings" w:hint="default"/>
+      </w:rPr>
+    </w:lvl>
+    <w:lvl w:ilvl="6" w:tplc="08090001" w:tentative="1">
+      <w:start w:val="1"/>
+      <w:numFmt w:val="bullet"/>
+      <w:lvlText w:val=""/>
+      <w:lvlJc w:val="left"/>
+      <w:pPr>
+        <w:ind w:left="5040" w:hanging="360"/>
+      </w:pPr>
+      <w:rPr>
+        <w:rFonts w:ascii="Symbol" w:hAnsi="Symbol" w:hint="default"/>
+      </w:rPr>
+    </w:lvl>
+    <w:lvl w:ilvl="7" w:tplc="08090003" w:tentative="1">
+      <w:start w:val="1"/>
+      <w:numFmt w:val="bullet"/>
+      <w:lvlText w:val="o"/>
+      <w:lvlJc w:val="left"/>
+      <w:pPr>
+        <w:ind w:left="5760" w:hanging="360"/>
+      </w:pPr>
+      <w:rPr>
+        <w:rFonts w:ascii="Courier New" w:hAnsi="Courier New" w:cs="Courier New" w:hint="default"/>
+      </w:rPr>
+    </w:lvl>
+    <w:lvl w:ilvl="8" w:tplc="08090005" w:tentative="1">
+      <w:start w:val="1"/>
+      <w:numFmt w:val="bullet"/>
+      <w:lvlText w:val=""/>
+      <w:lvlJc w:val="left"/>
+      <w:pPr>
+        <w:ind w:left="6480" w:hanging="360"/>
+      </w:pPr>
+      <w:rPr>
+        <w:rFonts w:ascii="Wingdings" w:hAnsi="Wingdings" w:hint="default"/>
+      </w:rPr>
+    </w:lvl>
+  </w:abstractNum>
+  <w:abstractNum w:abstractNumId="3" w15:restartNumberingAfterBreak="0">
     <w:nsid w:val="7A88736D"/>
     <w:multiLevelType w:val="hybridMultilevel"/>
     <w:tmpl w:val="BF8CFC82"/>
@@ -7773,6 +9068,9 @@
     <w:abstractNumId w:val="0"/>
   </w:num>
   <w:num w:numId="3" w16cid:durableId="1627271600">
+    <w:abstractNumId w:val="3"/>
+  </w:num>
+  <w:num w:numId="4" w16cid:durableId="1071850773">
     <w:abstractNumId w:val="2"/>
   </w:num>
 </w:numbering>
@@ -8306,6 +9604,18 @@
       <w:contextualSpacing/>
     </w:pPr>
   </w:style>
+  <w:style w:type="character" w:styleId="FollowedHyperlink">
+    <w:name w:val="FollowedHyperlink"/>
+    <w:basedOn w:val="DefaultParagraphFont"/>
+    <w:uiPriority w:val="99"/>
+    <w:semiHidden/>
+    <w:unhideWhenUsed/>
+    <w:rsid w:val="002D1252"/>
+    <w:rPr>
+      <w:color w:val="954F72" w:themeColor="followedHyperlink"/>
+      <w:u w:val="single"/>
+    </w:rPr>
+  </w:style>
 </w:styles>
 </file>
 

</xml_diff>

<commit_message>
More very minor water tweaks
</commit_message>
<xml_diff>
--- a/Dissertation Draft.docx
+++ b/Dissertation Draft.docx
@@ -493,6 +493,7 @@
       </w:r>
       <w:r>
         <w:rPr>
+          <w:noProof/>
           <w:sz w:val="24"/>
           <w:szCs w:val="24"/>
         </w:rPr>
@@ -12910,6 +12911,14 @@
     <w:p>
       <w:pPr>
         <w:rPr>
+          <w:sz w:val="20"/>
+          <w:szCs w:val="20"/>
+        </w:rPr>
+      </w:pPr>
+    </w:p>
+    <w:p>
+      <w:pPr>
+        <w:rPr>
           <w:b/>
           <w:bCs/>
           <w:sz w:val="20"/>
@@ -13192,6 +13201,7 @@
           <w:sz w:val="28"/>
           <w:szCs w:val="28"/>
         </w:rPr>
+        <w:lastRenderedPageBreak/>
         <w:t xml:space="preserve">References &amp; </w:t>
       </w:r>
       <w:r>
@@ -15683,6 +15693,7 @@
   <w:style w:type="character" w:default="1" w:styleId="DefaultParagraphFont">
     <w:name w:val="Default Paragraph Font"/>
     <w:uiPriority w:val="1"/>
+    <w:semiHidden/>
     <w:unhideWhenUsed/>
   </w:style>
   <w:style w:type="table" w:default="1" w:styleId="TableNormal">

</xml_diff>

<commit_message>
Water coverage stats to match dataset
</commit_message>
<xml_diff>
--- a/Dissertation Draft.docx
+++ b/Dissertation Draft.docx
@@ -13197,7 +13197,7 @@
           <w:sz w:val="20"/>
           <w:szCs w:val="20"/>
         </w:rPr>
-        <w:t xml:space="preserve"> soil with a higher sand content. Often found as sediment deposit near </w:t>
+        <w:t xml:space="preserve"> soil with a higher sand content. Often found as deposit near </w:t>
       </w:r>
       <w:r>
         <w:rPr>
@@ -13768,14 +13768,28 @@
           <w:sz w:val="20"/>
           <w:szCs w:val="20"/>
         </w:rPr>
-        <w:t xml:space="preserve"> to meet the general classification of </w:t>
-      </w:r>
-      <w:r>
-        <w:rPr>
-          <w:sz w:val="20"/>
-          <w:szCs w:val="20"/>
-        </w:rPr>
-        <w:t>the</w:t>
+        <w:t xml:space="preserve"> to meet the </w:t>
+      </w:r>
+      <w:r>
+        <w:rPr>
+          <w:sz w:val="20"/>
+          <w:szCs w:val="20"/>
+        </w:rPr>
+        <w:t>average</w:t>
+      </w:r>
+      <w:r>
+        <w:rPr>
+          <w:sz w:val="20"/>
+          <w:szCs w:val="20"/>
+        </w:rPr>
+        <w:t xml:space="preserve"> classification of </w:t>
+      </w:r>
+      <w:r>
+        <w:rPr>
+          <w:sz w:val="20"/>
+          <w:szCs w:val="20"/>
+        </w:rPr>
+        <w:t>a</w:t>
       </w:r>
       <w:r>
         <w:rPr>
@@ -13803,14 +13817,77 @@
           <w:sz w:val="20"/>
           <w:szCs w:val="20"/>
         </w:rPr>
-        <w:t>, running the program</w:t>
-      </w:r>
-      <w:r>
-        <w:rPr>
-          <w:sz w:val="20"/>
-          <w:szCs w:val="20"/>
-        </w:rPr>
-        <w:t xml:space="preserve"> for 20 years of simulation time</w:t>
+        <w:t xml:space="preserve"> around the sampled map</w:t>
+      </w:r>
+      <w:r>
+        <w:rPr>
+          <w:sz w:val="20"/>
+          <w:szCs w:val="20"/>
+        </w:rPr>
+        <w:t>,</w:t>
+      </w:r>
+      <w:r>
+        <w:rPr>
+          <w:sz w:val="20"/>
+          <w:szCs w:val="20"/>
+        </w:rPr>
+        <w:t xml:space="preserve"> taking data from nearby territory that contains no hydrological features</w:t>
+      </w:r>
+      <w:r>
+        <w:rPr>
+          <w:sz w:val="20"/>
+          <w:szCs w:val="20"/>
+        </w:rPr>
+        <w:t>.</w:t>
+      </w:r>
+      <w:r>
+        <w:rPr>
+          <w:sz w:val="20"/>
+          <w:szCs w:val="20"/>
+        </w:rPr>
+        <w:t xml:space="preserve"> </w:t>
+      </w:r>
+      <w:r>
+        <w:rPr>
+          <w:sz w:val="20"/>
+          <w:szCs w:val="20"/>
+        </w:rPr>
+        <w:t>The program was</w:t>
+      </w:r>
+      <w:r>
+        <w:rPr>
+          <w:sz w:val="20"/>
+          <w:szCs w:val="20"/>
+        </w:rPr>
+        <w:t xml:space="preserve"> the</w:t>
+      </w:r>
+      <w:r>
+        <w:rPr>
+          <w:sz w:val="20"/>
+          <w:szCs w:val="20"/>
+        </w:rPr>
+        <w:t>n</w:t>
+      </w:r>
+      <w:r>
+        <w:rPr>
+          <w:sz w:val="20"/>
+          <w:szCs w:val="20"/>
+        </w:rPr>
+        <w:t xml:space="preserve"> </w:t>
+      </w:r>
+      <w:r>
+        <w:rPr>
+          <w:sz w:val="20"/>
+          <w:szCs w:val="20"/>
+        </w:rPr>
+        <w:t xml:space="preserve">run </w:t>
+      </w:r>
+      <w:r>
+        <w:rPr>
+          <w:sz w:val="20"/>
+          <w:szCs w:val="20"/>
+        </w:rPr>
+        <w:t>for 20 years of simulation time</w:t>
       </w:r>
       <w:r>
         <w:rPr>
@@ -13824,7 +13901,21 @@
           <w:sz w:val="20"/>
           <w:szCs w:val="20"/>
         </w:rPr>
-        <w:t xml:space="preserve"> and environmental deformation</w:t>
+        <w:t xml:space="preserve"> </w:t>
+      </w:r>
+      <w:r>
+        <w:rPr>
+          <w:sz w:val="20"/>
+          <w:szCs w:val="20"/>
+        </w:rPr>
+        <w:t>from</w:t>
+      </w:r>
+      <w:r>
+        <w:rPr>
+          <w:sz w:val="20"/>
+          <w:szCs w:val="20"/>
+        </w:rPr>
+        <w:t xml:space="preserve"> environmental deformation</w:t>
       </w:r>
       <w:r>
         <w:rPr>
@@ -13838,7 +13929,21 @@
           <w:sz w:val="20"/>
           <w:szCs w:val="20"/>
         </w:rPr>
-        <w:t xml:space="preserve"> The soil coverages per type are then compared to the sampled data to see how accurately the environment was simulated</w:t>
+        <w:t xml:space="preserve"> The soil coverages per type </w:t>
+      </w:r>
+      <w:r>
+        <w:rPr>
+          <w:sz w:val="20"/>
+          <w:szCs w:val="20"/>
+        </w:rPr>
+        <w:t>were</w:t>
+      </w:r>
+      <w:r>
+        <w:rPr>
+          <w:sz w:val="20"/>
+          <w:szCs w:val="20"/>
+        </w:rPr>
+        <w:t xml:space="preserve"> then compared to the sampled data to see how accurately the environment was simulated</w:t>
       </w:r>
       <w:r>
         <w:rPr>
@@ -13852,7 +13957,966 @@
           <w:sz w:val="20"/>
           <w:szCs w:val="20"/>
         </w:rPr>
-        <w:t xml:space="preserve">. </w:t>
+        <w:t>.</w:t>
+      </w:r>
+      <w:r>
+        <w:rPr>
+          <w:sz w:val="20"/>
+          <w:szCs w:val="20"/>
+        </w:rPr>
+        <w:t xml:space="preserve"> Longer simulations may be run in high-sediment areas to better represent the long periods of deposition that have happened in real life.</w:t>
+      </w:r>
+      <w:r>
+        <w:rPr>
+          <w:sz w:val="20"/>
+          <w:szCs w:val="20"/>
+        </w:rPr>
+        <w:t xml:space="preserve"> Values may not add up to </w:t>
+      </w:r>
+      <w:r>
+        <w:rPr>
+          <w:sz w:val="20"/>
+          <w:szCs w:val="20"/>
+        </w:rPr>
+        <w:t>exactly</w:t>
+      </w:r>
+      <w:r>
+        <w:rPr>
+          <w:sz w:val="20"/>
+          <w:szCs w:val="20"/>
+        </w:rPr>
+        <w:t xml:space="preserve"> </w:t>
+      </w:r>
+      <w:r>
+        <w:rPr>
+          <w:sz w:val="20"/>
+          <w:szCs w:val="20"/>
+        </w:rPr>
+        <w:t xml:space="preserve">100%, as data has been </w:t>
+      </w:r>
+      <w:r>
+        <w:rPr>
+          <w:sz w:val="20"/>
+          <w:szCs w:val="20"/>
+        </w:rPr>
+        <w:t>rounded</w:t>
+      </w:r>
+      <w:r>
+        <w:rPr>
+          <w:sz w:val="20"/>
+          <w:szCs w:val="20"/>
+        </w:rPr>
+        <w:t xml:space="preserve"> to reasonable bounds</w:t>
+      </w:r>
+      <w:r>
+        <w:rPr>
+          <w:sz w:val="20"/>
+          <w:szCs w:val="20"/>
+        </w:rPr>
+        <w:t>.</w:t>
+      </w:r>
+      <w:r>
+        <w:rPr>
+          <w:sz w:val="20"/>
+          <w:szCs w:val="20"/>
+        </w:rPr>
+        <w:br/>
+      </w:r>
+    </w:p>
+    <w:tbl>
+      <w:tblPr>
+        <w:tblStyle w:val="TableGrid"/>
+        <w:tblW w:w="0" w:type="auto"/>
+        <w:tblLook w:val="04A0" w:firstRow="1" w:lastRow="0" w:firstColumn="1" w:lastColumn="0" w:noHBand="0" w:noVBand="1"/>
+      </w:tblPr>
+      <w:tblGrid>
+        <w:gridCol w:w="1860"/>
+        <w:gridCol w:w="2104"/>
+        <w:gridCol w:w="2127"/>
+        <w:gridCol w:w="2409"/>
+      </w:tblGrid>
+      <w:tr>
+        <w:tc>
+          <w:tcPr>
+            <w:tcW w:w="1860" w:type="dxa"/>
+          </w:tcPr>
+          <w:p>
+            <w:pPr>
+              <w:rPr>
+                <w:b/>
+                <w:bCs/>
+                <w:sz w:val="16"/>
+                <w:szCs w:val="16"/>
+              </w:rPr>
+            </w:pPr>
+            <w:r>
+              <w:rPr>
+                <w:sz w:val="20"/>
+                <w:szCs w:val="20"/>
+              </w:rPr>
+              <w:lastRenderedPageBreak/>
+              <w:t xml:space="preserve"> </w:t>
+            </w:r>
+            <w:r>
+              <w:rPr>
+                <w:b/>
+                <w:bCs/>
+                <w:sz w:val="16"/>
+                <w:szCs w:val="16"/>
+              </w:rPr>
+              <w:t>Classification</w:t>
+            </w:r>
+          </w:p>
+        </w:tc>
+        <w:tc>
+          <w:tcPr>
+            <w:tcW w:w="2104" w:type="dxa"/>
+          </w:tcPr>
+          <w:p>
+            <w:pPr>
+              <w:rPr>
+                <w:b/>
+                <w:bCs/>
+                <w:sz w:val="16"/>
+                <w:szCs w:val="16"/>
+              </w:rPr>
+            </w:pPr>
+            <w:r>
+              <w:rPr>
+                <w:b/>
+                <w:bCs/>
+                <w:sz w:val="16"/>
+                <w:szCs w:val="16"/>
+              </w:rPr>
+              <w:t>Pre-Simulation</w:t>
+            </w:r>
+          </w:p>
+        </w:tc>
+        <w:tc>
+          <w:tcPr>
+            <w:tcW w:w="2127" w:type="dxa"/>
+          </w:tcPr>
+          <w:p>
+            <w:pPr>
+              <w:rPr>
+                <w:b/>
+                <w:bCs/>
+                <w:sz w:val="16"/>
+                <w:szCs w:val="16"/>
+              </w:rPr>
+            </w:pPr>
+            <w:r>
+              <w:rPr>
+                <w:b/>
+                <w:bCs/>
+                <w:sz w:val="16"/>
+                <w:szCs w:val="16"/>
+              </w:rPr>
+              <w:t>Post-Simulation</w:t>
+            </w:r>
+            <w:r>
+              <w:rPr>
+                <w:b/>
+                <w:bCs/>
+                <w:sz w:val="16"/>
+                <w:szCs w:val="16"/>
+              </w:rPr>
+              <w:t xml:space="preserve"> (20y)</w:t>
+            </w:r>
+          </w:p>
+        </w:tc>
+        <w:tc>
+          <w:tcPr>
+            <w:tcW w:w="2409" w:type="dxa"/>
+          </w:tcPr>
+          <w:p>
+            <w:pPr>
+              <w:rPr>
+                <w:b/>
+                <w:bCs/>
+                <w:sz w:val="16"/>
+                <w:szCs w:val="16"/>
+              </w:rPr>
+            </w:pPr>
+            <w:r>
+              <w:rPr>
+                <w:b/>
+                <w:bCs/>
+                <w:sz w:val="16"/>
+                <w:szCs w:val="16"/>
+              </w:rPr>
+              <w:t>Missouri River Bank, Burleigh</w:t>
+            </w:r>
+            <w:r>
+              <w:rPr>
+                <w:b/>
+                <w:bCs/>
+                <w:sz w:val="16"/>
+                <w:szCs w:val="16"/>
+              </w:rPr>
+              <w:t xml:space="preserve"> County, North Dakota.</w:t>
+            </w:r>
+          </w:p>
+        </w:tc>
+      </w:tr>
+      <w:tr>
+        <w:tc>
+          <w:tcPr>
+            <w:tcW w:w="1860" w:type="dxa"/>
+          </w:tcPr>
+          <w:p>
+            <w:pPr>
+              <w:tabs>
+                <w:tab w:val="right" w:pos="2038"/>
+              </w:tabs>
+              <w:rPr>
+                <w:sz w:val="20"/>
+                <w:szCs w:val="20"/>
+              </w:rPr>
+            </w:pPr>
+            <w:r>
+              <w:rPr>
+                <w:sz w:val="20"/>
+                <w:szCs w:val="20"/>
+              </w:rPr>
+              <w:t>Eapa</w:t>
+            </w:r>
+            <w:r>
+              <w:rPr>
+                <w:sz w:val="20"/>
+                <w:szCs w:val="20"/>
+              </w:rPr>
+              <w:tab/>
+            </w:r>
+          </w:p>
+        </w:tc>
+        <w:tc>
+          <w:tcPr>
+            <w:tcW w:w="2104" w:type="dxa"/>
+          </w:tcPr>
+          <w:p>
+            <w:pPr>
+              <w:rPr>
+                <w:sz w:val="20"/>
+                <w:szCs w:val="20"/>
+              </w:rPr>
+            </w:pPr>
+            <w:r>
+              <w:rPr>
+                <w:sz w:val="20"/>
+                <w:szCs w:val="20"/>
+              </w:rPr>
+              <w:t>75.0%</w:t>
+            </w:r>
+          </w:p>
+        </w:tc>
+        <w:tc>
+          <w:tcPr>
+            <w:tcW w:w="2127" w:type="dxa"/>
+          </w:tcPr>
+          <w:p>
+            <w:pPr>
+              <w:rPr>
+                <w:sz w:val="20"/>
+                <w:szCs w:val="20"/>
+              </w:rPr>
+            </w:pPr>
+            <w:r>
+              <w:rPr>
+                <w:sz w:val="20"/>
+                <w:szCs w:val="20"/>
+              </w:rPr>
+              <w:t>69.4%</w:t>
+            </w:r>
+          </w:p>
+        </w:tc>
+        <w:tc>
+          <w:tcPr>
+            <w:tcW w:w="2409" w:type="dxa"/>
+          </w:tcPr>
+          <w:p>
+            <w:pPr>
+              <w:rPr>
+                <w:sz w:val="20"/>
+                <w:szCs w:val="20"/>
+              </w:rPr>
+            </w:pPr>
+            <w:r>
+              <w:rPr>
+                <w:sz w:val="20"/>
+                <w:szCs w:val="20"/>
+              </w:rPr>
+              <w:t>66</w:t>
+            </w:r>
+            <w:r>
+              <w:rPr>
+                <w:sz w:val="20"/>
+                <w:szCs w:val="20"/>
+              </w:rPr>
+              <w:t>.1%</w:t>
+            </w:r>
+          </w:p>
+        </w:tc>
+      </w:tr>
+      <w:tr>
+        <w:tc>
+          <w:tcPr>
+            <w:tcW w:w="1860" w:type="dxa"/>
+          </w:tcPr>
+          <w:p>
+            <w:pPr>
+              <w:rPr>
+                <w:sz w:val="20"/>
+                <w:szCs w:val="20"/>
+              </w:rPr>
+            </w:pPr>
+            <w:r>
+              <w:rPr>
+                <w:sz w:val="20"/>
+                <w:szCs w:val="20"/>
+              </w:rPr>
+              <w:t>Attewan</w:t>
+            </w:r>
+          </w:p>
+        </w:tc>
+        <w:tc>
+          <w:tcPr>
+            <w:tcW w:w="2104" w:type="dxa"/>
+          </w:tcPr>
+          <w:p>
+            <w:pPr>
+              <w:rPr>
+                <w:sz w:val="20"/>
+                <w:szCs w:val="20"/>
+              </w:rPr>
+            </w:pPr>
+            <w:r>
+              <w:rPr>
+                <w:sz w:val="20"/>
+                <w:szCs w:val="20"/>
+              </w:rPr>
+              <w:t>14.</w:t>
+            </w:r>
+            <w:r>
+              <w:rPr>
+                <w:sz w:val="20"/>
+                <w:szCs w:val="20"/>
+              </w:rPr>
+              <w:t>2</w:t>
+            </w:r>
+            <w:r>
+              <w:rPr>
+                <w:sz w:val="20"/>
+                <w:szCs w:val="20"/>
+              </w:rPr>
+              <w:t>%</w:t>
+            </w:r>
+          </w:p>
+        </w:tc>
+        <w:tc>
+          <w:tcPr>
+            <w:tcW w:w="2127" w:type="dxa"/>
+          </w:tcPr>
+          <w:p>
+            <w:pPr>
+              <w:rPr>
+                <w:sz w:val="20"/>
+                <w:szCs w:val="20"/>
+              </w:rPr>
+            </w:pPr>
+            <w:r>
+              <w:rPr>
+                <w:sz w:val="20"/>
+                <w:szCs w:val="20"/>
+              </w:rPr>
+              <w:t>1</w:t>
+            </w:r>
+            <w:r>
+              <w:rPr>
+                <w:sz w:val="20"/>
+                <w:szCs w:val="20"/>
+              </w:rPr>
+              <w:t>1</w:t>
+            </w:r>
+            <w:r>
+              <w:rPr>
+                <w:sz w:val="20"/>
+                <w:szCs w:val="20"/>
+              </w:rPr>
+              <w:t>.</w:t>
+            </w:r>
+            <w:r>
+              <w:rPr>
+                <w:sz w:val="20"/>
+                <w:szCs w:val="20"/>
+              </w:rPr>
+              <w:t>3</w:t>
+            </w:r>
+            <w:r>
+              <w:rPr>
+                <w:sz w:val="20"/>
+                <w:szCs w:val="20"/>
+              </w:rPr>
+              <w:t>%</w:t>
+            </w:r>
+          </w:p>
+        </w:tc>
+        <w:tc>
+          <w:tcPr>
+            <w:tcW w:w="2409" w:type="dxa"/>
+          </w:tcPr>
+          <w:p>
+            <w:pPr>
+              <w:rPr>
+                <w:sz w:val="20"/>
+                <w:szCs w:val="20"/>
+              </w:rPr>
+            </w:pPr>
+            <w:r>
+              <w:rPr>
+                <w:sz w:val="20"/>
+                <w:szCs w:val="20"/>
+              </w:rPr>
+              <w:t>11</w:t>
+            </w:r>
+            <w:r>
+              <w:rPr>
+                <w:sz w:val="20"/>
+                <w:szCs w:val="20"/>
+              </w:rPr>
+              <w:t>.8%</w:t>
+            </w:r>
+          </w:p>
+        </w:tc>
+      </w:tr>
+      <w:tr>
+        <w:tc>
+          <w:tcPr>
+            <w:tcW w:w="1860" w:type="dxa"/>
+          </w:tcPr>
+          <w:p>
+            <w:pPr>
+              <w:rPr>
+                <w:sz w:val="20"/>
+                <w:szCs w:val="20"/>
+              </w:rPr>
+            </w:pPr>
+            <w:r>
+              <w:rPr>
+                <w:sz w:val="20"/>
+                <w:szCs w:val="20"/>
+              </w:rPr>
+              <w:t>Aquavent</w:t>
+            </w:r>
+          </w:p>
+        </w:tc>
+        <w:tc>
+          <w:tcPr>
+            <w:tcW w:w="2104" w:type="dxa"/>
+          </w:tcPr>
+          <w:p>
+            <w:pPr>
+              <w:rPr>
+                <w:sz w:val="20"/>
+                <w:szCs w:val="20"/>
+              </w:rPr>
+            </w:pPr>
+            <w:r>
+              <w:rPr>
+                <w:sz w:val="20"/>
+                <w:szCs w:val="20"/>
+              </w:rPr>
+              <w:t>9.</w:t>
+            </w:r>
+            <w:r>
+              <w:rPr>
+                <w:sz w:val="20"/>
+                <w:szCs w:val="20"/>
+              </w:rPr>
+              <w:t>5</w:t>
+            </w:r>
+            <w:r>
+              <w:rPr>
+                <w:sz w:val="20"/>
+                <w:szCs w:val="20"/>
+              </w:rPr>
+              <w:t>%</w:t>
+            </w:r>
+          </w:p>
+        </w:tc>
+        <w:tc>
+          <w:tcPr>
+            <w:tcW w:w="2127" w:type="dxa"/>
+          </w:tcPr>
+          <w:p>
+            <w:pPr>
+              <w:rPr>
+                <w:sz w:val="20"/>
+                <w:szCs w:val="20"/>
+              </w:rPr>
+            </w:pPr>
+            <w:r>
+              <w:rPr>
+                <w:sz w:val="20"/>
+                <w:szCs w:val="20"/>
+              </w:rPr>
+              <w:t>10.2%</w:t>
+            </w:r>
+          </w:p>
+        </w:tc>
+        <w:tc>
+          <w:tcPr>
+            <w:tcW w:w="2409" w:type="dxa"/>
+          </w:tcPr>
+          <w:p>
+            <w:pPr>
+              <w:rPr>
+                <w:sz w:val="20"/>
+                <w:szCs w:val="20"/>
+              </w:rPr>
+            </w:pPr>
+            <w:r>
+              <w:rPr>
+                <w:sz w:val="20"/>
+                <w:szCs w:val="20"/>
+              </w:rPr>
+              <w:t>1</w:t>
+            </w:r>
+            <w:r>
+              <w:rPr>
+                <w:sz w:val="20"/>
+                <w:szCs w:val="20"/>
+              </w:rPr>
+              <w:t>4.3%</w:t>
+            </w:r>
+          </w:p>
+        </w:tc>
+      </w:tr>
+      <w:tr>
+        <w:tc>
+          <w:tcPr>
+            <w:tcW w:w="1860" w:type="dxa"/>
+          </w:tcPr>
+          <w:p>
+            <w:pPr>
+              <w:rPr>
+                <w:sz w:val="20"/>
+                <w:szCs w:val="20"/>
+              </w:rPr>
+            </w:pPr>
+            <w:r>
+              <w:rPr>
+                <w:sz w:val="20"/>
+                <w:szCs w:val="20"/>
+              </w:rPr>
+              <w:t>Water Coverage</w:t>
+            </w:r>
+          </w:p>
+        </w:tc>
+        <w:tc>
+          <w:tcPr>
+            <w:tcW w:w="2104" w:type="dxa"/>
+          </w:tcPr>
+          <w:p>
+            <w:pPr>
+              <w:rPr>
+                <w:sz w:val="20"/>
+                <w:szCs w:val="20"/>
+              </w:rPr>
+            </w:pPr>
+            <w:r>
+              <w:rPr>
+                <w:sz w:val="20"/>
+                <w:szCs w:val="20"/>
+              </w:rPr>
+              <w:t>0.</w:t>
+            </w:r>
+            <w:r>
+              <w:rPr>
+                <w:sz w:val="20"/>
+                <w:szCs w:val="20"/>
+              </w:rPr>
+              <w:t>4</w:t>
+            </w:r>
+            <w:r>
+              <w:rPr>
+                <w:sz w:val="20"/>
+                <w:szCs w:val="20"/>
+              </w:rPr>
+              <w:t>%</w:t>
+            </w:r>
+          </w:p>
+        </w:tc>
+        <w:tc>
+          <w:tcPr>
+            <w:tcW w:w="2127" w:type="dxa"/>
+          </w:tcPr>
+          <w:p>
+            <w:pPr>
+              <w:rPr>
+                <w:sz w:val="20"/>
+                <w:szCs w:val="20"/>
+              </w:rPr>
+            </w:pPr>
+            <w:r>
+              <w:rPr>
+                <w:sz w:val="20"/>
+                <w:szCs w:val="20"/>
+              </w:rPr>
+              <w:t>5.7%</w:t>
+            </w:r>
+          </w:p>
+        </w:tc>
+        <w:tc>
+          <w:tcPr>
+            <w:tcW w:w="2409" w:type="dxa"/>
+          </w:tcPr>
+          <w:p>
+            <w:pPr>
+              <w:rPr>
+                <w:sz w:val="20"/>
+                <w:szCs w:val="20"/>
+              </w:rPr>
+            </w:pPr>
+            <w:r>
+              <w:rPr>
+                <w:sz w:val="20"/>
+                <w:szCs w:val="20"/>
+              </w:rPr>
+              <w:t>4</w:t>
+            </w:r>
+            <w:r>
+              <w:rPr>
+                <w:sz w:val="20"/>
+                <w:szCs w:val="20"/>
+              </w:rPr>
+              <w:t>.7%</w:t>
+            </w:r>
+          </w:p>
+        </w:tc>
+      </w:tr>
+      <w:tr>
+        <w:tc>
+          <w:tcPr>
+            <w:tcW w:w="1860" w:type="dxa"/>
+          </w:tcPr>
+          <w:p>
+            <w:pPr>
+              <w:rPr>
+                <w:sz w:val="20"/>
+                <w:szCs w:val="20"/>
+              </w:rPr>
+            </w:pPr>
+            <w:r>
+              <w:rPr>
+                <w:sz w:val="20"/>
+                <w:szCs w:val="20"/>
+              </w:rPr>
+              <w:t>Ethridge</w:t>
+            </w:r>
+          </w:p>
+        </w:tc>
+        <w:tc>
+          <w:tcPr>
+            <w:tcW w:w="2104" w:type="dxa"/>
+          </w:tcPr>
+          <w:p>
+            <w:pPr>
+              <w:rPr>
+                <w:sz w:val="20"/>
+                <w:szCs w:val="20"/>
+              </w:rPr>
+            </w:pPr>
+            <w:r>
+              <w:rPr>
+                <w:sz w:val="20"/>
+                <w:szCs w:val="20"/>
+              </w:rPr>
+              <w:t>0.0%</w:t>
+            </w:r>
+          </w:p>
+        </w:tc>
+        <w:tc>
+          <w:tcPr>
+            <w:tcW w:w="2127" w:type="dxa"/>
+          </w:tcPr>
+          <w:p>
+            <w:pPr>
+              <w:rPr>
+                <w:sz w:val="20"/>
+                <w:szCs w:val="20"/>
+              </w:rPr>
+            </w:pPr>
+            <w:r>
+              <w:rPr>
+                <w:sz w:val="20"/>
+                <w:szCs w:val="20"/>
+              </w:rPr>
+              <w:t>3.</w:t>
+            </w:r>
+            <w:r>
+              <w:rPr>
+                <w:sz w:val="20"/>
+                <w:szCs w:val="20"/>
+              </w:rPr>
+              <w:t>3</w:t>
+            </w:r>
+            <w:r>
+              <w:rPr>
+                <w:sz w:val="20"/>
+                <w:szCs w:val="20"/>
+              </w:rPr>
+              <w:t>%</w:t>
+            </w:r>
+          </w:p>
+        </w:tc>
+        <w:tc>
+          <w:tcPr>
+            <w:tcW w:w="2409" w:type="dxa"/>
+          </w:tcPr>
+          <w:p>
+            <w:pPr>
+              <w:rPr>
+                <w:sz w:val="20"/>
+                <w:szCs w:val="20"/>
+              </w:rPr>
+            </w:pPr>
+            <w:r>
+              <w:rPr>
+                <w:sz w:val="20"/>
+                <w:szCs w:val="20"/>
+              </w:rPr>
+              <w:t>3.1</w:t>
+            </w:r>
+            <w:r>
+              <w:rPr>
+                <w:sz w:val="20"/>
+                <w:szCs w:val="20"/>
+              </w:rPr>
+              <w:t>%</w:t>
+            </w:r>
+          </w:p>
+        </w:tc>
+      </w:tr>
+      <w:tr>
+        <w:tc>
+          <w:tcPr>
+            <w:tcW w:w="1860" w:type="dxa"/>
+          </w:tcPr>
+          <w:p>
+            <w:pPr>
+              <w:rPr>
+                <w:sz w:val="20"/>
+                <w:szCs w:val="20"/>
+              </w:rPr>
+            </w:pPr>
+            <w:r>
+              <w:rPr>
+                <w:sz w:val="20"/>
+                <w:szCs w:val="20"/>
+              </w:rPr>
+              <w:t>Sand</w:t>
+            </w:r>
+          </w:p>
+        </w:tc>
+        <w:tc>
+          <w:tcPr>
+            <w:tcW w:w="2104" w:type="dxa"/>
+          </w:tcPr>
+          <w:p>
+            <w:pPr>
+              <w:rPr>
+                <w:sz w:val="20"/>
+                <w:szCs w:val="20"/>
+              </w:rPr>
+            </w:pPr>
+            <w:r>
+              <w:rPr>
+                <w:sz w:val="20"/>
+                <w:szCs w:val="20"/>
+              </w:rPr>
+              <w:t>0.8%</w:t>
+            </w:r>
+          </w:p>
+        </w:tc>
+        <w:tc>
+          <w:tcPr>
+            <w:tcW w:w="2127" w:type="dxa"/>
+          </w:tcPr>
+          <w:p>
+            <w:pPr>
+              <w:rPr>
+                <w:sz w:val="20"/>
+                <w:szCs w:val="20"/>
+              </w:rPr>
+            </w:pPr>
+            <w:r>
+              <w:rPr>
+                <w:sz w:val="20"/>
+                <w:szCs w:val="20"/>
+              </w:rPr>
+              <w:t>0.2%</w:t>
+            </w:r>
+          </w:p>
+        </w:tc>
+        <w:tc>
+          <w:tcPr>
+            <w:tcW w:w="2409" w:type="dxa"/>
+          </w:tcPr>
+          <w:p>
+            <w:pPr>
+              <w:rPr>
+                <w:sz w:val="20"/>
+                <w:szCs w:val="20"/>
+              </w:rPr>
+            </w:pPr>
+            <w:r>
+              <w:rPr>
+                <w:sz w:val="20"/>
+                <w:szCs w:val="20"/>
+              </w:rPr>
+              <w:t>0.1%</w:t>
+            </w:r>
+          </w:p>
+        </w:tc>
+      </w:tr>
+      <w:tr>
+        <w:tc>
+          <w:tcPr>
+            <w:tcW w:w="1860" w:type="dxa"/>
+          </w:tcPr>
+          <w:p>
+            <w:pPr>
+              <w:rPr>
+                <w:sz w:val="20"/>
+                <w:szCs w:val="20"/>
+              </w:rPr>
+            </w:pPr>
+            <w:r>
+              <w:rPr>
+                <w:sz w:val="20"/>
+                <w:szCs w:val="20"/>
+              </w:rPr>
+              <w:t>Aquult</w:t>
+            </w:r>
+          </w:p>
+        </w:tc>
+        <w:tc>
+          <w:tcPr>
+            <w:tcW w:w="2104" w:type="dxa"/>
+          </w:tcPr>
+          <w:p>
+            <w:pPr>
+              <w:rPr>
+                <w:sz w:val="20"/>
+                <w:szCs w:val="20"/>
+              </w:rPr>
+            </w:pPr>
+            <w:r>
+              <w:rPr>
+                <w:sz w:val="20"/>
+                <w:szCs w:val="20"/>
+              </w:rPr>
+              <w:t>0.0%</w:t>
+            </w:r>
+          </w:p>
+        </w:tc>
+        <w:tc>
+          <w:tcPr>
+            <w:tcW w:w="2127" w:type="dxa"/>
+          </w:tcPr>
+          <w:p>
+            <w:pPr>
+              <w:rPr>
+                <w:sz w:val="20"/>
+                <w:szCs w:val="20"/>
+              </w:rPr>
+            </w:pPr>
+            <w:r>
+              <w:rPr>
+                <w:sz w:val="20"/>
+                <w:szCs w:val="20"/>
+              </w:rPr>
+              <w:t>0.1%</w:t>
+            </w:r>
+          </w:p>
+        </w:tc>
+        <w:tc>
+          <w:tcPr>
+            <w:tcW w:w="2409" w:type="dxa"/>
+          </w:tcPr>
+          <w:p>
+            <w:pPr>
+              <w:rPr>
+                <w:sz w:val="20"/>
+                <w:szCs w:val="20"/>
+              </w:rPr>
+            </w:pPr>
+            <w:r>
+              <w:rPr>
+                <w:sz w:val="20"/>
+                <w:szCs w:val="20"/>
+              </w:rPr>
+              <w:t>0.0%</w:t>
+            </w:r>
+          </w:p>
+        </w:tc>
+      </w:tr>
+    </w:tbl>
+    <w:p>
+      <w:pPr>
+        <w:jc w:val="center"/>
+        <w:rPr>
+          <w:i/>
+          <w:iCs/>
+          <w:sz w:val="20"/>
+          <w:szCs w:val="20"/>
+        </w:rPr>
+      </w:pPr>
+      <w:r>
+        <w:rPr>
+          <w:i/>
+          <w:iCs/>
+          <w:sz w:val="20"/>
+          <w:szCs w:val="20"/>
+        </w:rPr>
+        <w:t xml:space="preserve">Sample at </w:t>
+      </w:r>
+      <w:r>
+        <w:rPr>
+          <w:i/>
+          <w:iCs/>
+          <w:sz w:val="20"/>
+          <w:szCs w:val="20"/>
+        </w:rPr>
+        <w:t>47°11'35.5"N 100°59'09.3"W</w:t>
+      </w:r>
+      <w:r>
+        <w:rPr>
+          <w:i/>
+          <w:iCs/>
+          <w:sz w:val="20"/>
+          <w:szCs w:val="20"/>
+        </w:rPr>
+        <w:t xml:space="preserve">. Seed = 17767, default </w:t>
+      </w:r>
+      <w:r>
+        <w:rPr>
+          <w:i/>
+          <w:iCs/>
+          <w:sz w:val="20"/>
+          <w:szCs w:val="20"/>
+        </w:rPr>
+        <w:t xml:space="preserve">simulation </w:t>
+      </w:r>
+      <w:r>
+        <w:rPr>
+          <w:i/>
+          <w:iCs/>
+          <w:sz w:val="20"/>
+          <w:szCs w:val="20"/>
+        </w:rPr>
+        <w:t>parameters.</w:t>
       </w:r>
     </w:p>
     <w:p>
@@ -13911,7 +14975,6 @@
           <w:rStyle w:val="Strong"/>
           <w:color w:val="auto"/>
         </w:rPr>
-        <w:lastRenderedPageBreak/>
         <w:t xml:space="preserve">5.0 - </w:t>
       </w:r>
       <w:r>
@@ -15324,7 +16387,16 @@
             <w:sz w:val="20"/>
             <w:szCs w:val="20"/>
           </w:rPr>
-          <w:t>https://www.abebooks.co.uk/Hydrodynamics-Dover-Books-Physics-Sir-Horace/31164960207/bd?cm_mmc=ggl-_-UK_Shopp_Textbookstandard-_-product_id=UK9780486602561USED-_-keyword=&amp;gclid=Cj0KCQjwpcOTBhCZARIsAEAYLuVH7JO9k55_QXkMXO4-bbA3cNkuqpyzvvJzxuuCBqQplhvz6AECs5MaAr__EALw_wcB</w:t>
+          <w:t>https://www.abebooks.co.uk/Hydrodynamics-Dover-Books-Physics-Sir-Horace/31164960207/bd?cm_mmc=ggl-_-UK_Shopp_Textbookstandard-_-product_id=UK9780486602561USED-_-</w:t>
+        </w:r>
+        <w:r>
+          <w:rPr>
+            <w:rStyle w:val="Hyperlink"/>
+            <w:sz w:val="20"/>
+            <w:szCs w:val="20"/>
+          </w:rPr>
+          <w:lastRenderedPageBreak/>
+          <w:t>keyword=&amp;gclid=Cj0KCQjwpcOTBhCZARIsAEAYLuVH7JO9k55_QXkMXO4-bbA3cNkuqpyzvvJzxuuCBqQplhvz6AECs5MaAr__EALw_wcB</w:t>
         </w:r>
       </w:hyperlink>
     </w:p>
@@ -16949,6 +18021,25 @@
       <w:bCs/>
     </w:rPr>
   </w:style>
+  <w:style w:type="table" w:styleId="TableGrid">
+    <w:name w:val="Table Grid"/>
+    <w:basedOn w:val="TableNormal"/>
+    <w:uiPriority w:val="39"/>
+    <w:rsid w:val="005215D0"/>
+    <w:pPr>
+      <w:spacing w:after="0" w:line="240" w:lineRule="auto"/>
+    </w:pPr>
+    <w:tblPr>
+      <w:tblBorders>
+        <w:top w:val="single" w:sz="4" w:space="0" w:color="auto"/>
+        <w:left w:val="single" w:sz="4" w:space="0" w:color="auto"/>
+        <w:bottom w:val="single" w:sz="4" w:space="0" w:color="auto"/>
+        <w:right w:val="single" w:sz="4" w:space="0" w:color="auto"/>
+        <w:insideH w:val="single" w:sz="4" w:space="0" w:color="auto"/>
+        <w:insideV w:val="single" w:sz="4" w:space="0" w:color="auto"/>
+      </w:tblBorders>
+    </w:tblPr>
+  </w:style>
 </w:styles>
 </file>
 

</xml_diff>

<commit_message>
Fix soil def and change transportThroughPool
</commit_message>
<xml_diff>
--- a/Dissertation Draft.docx
+++ b/Dissertation Draft.docx
@@ -13951,6 +13951,13 @@
           <w:szCs w:val="20"/>
         </w:rPr>
         <w:t>, converting any OSDs not represented within the program to their closest representative</w:t>
+      </w:r>
+      <w:r>
+        <w:rPr>
+          <w:sz w:val="20"/>
+          <w:szCs w:val="20"/>
+        </w:rPr>
+        <w:t xml:space="preserve"> (for example, Aquult serves as a representative for all Ultisols)</w:t>
       </w:r>
       <w:r>
         <w:rPr>
@@ -14920,18 +14927,1056 @@
       </w:r>
     </w:p>
     <w:p>
-      <w:pPr>
-        <w:rPr>
-          <w:sz w:val="20"/>
-          <w:szCs w:val="20"/>
-        </w:rPr>
-      </w:pPr>
-      <w:r>
-        <w:rPr>
-          <w:sz w:val="20"/>
-          <w:szCs w:val="20"/>
-        </w:rPr>
-        <w:t xml:space="preserve"> </w:t>
+      <w:r>
+        <w:rPr>
+          <w:sz w:val="20"/>
+          <w:szCs w:val="20"/>
+        </w:rPr>
+        <w:t xml:space="preserve">North Dakota’s soils are mostly </w:t>
+      </w:r>
+      <w:r>
+        <w:rPr>
+          <w:sz w:val="20"/>
+          <w:szCs w:val="20"/>
+        </w:rPr>
+        <w:t>central</w:t>
+      </w:r>
+      <w:r>
+        <w:rPr>
+          <w:sz w:val="20"/>
+          <w:szCs w:val="20"/>
+        </w:rPr>
+        <w:t xml:space="preserve"> US plains, which the simulation default parameters are modelled after. </w:t>
+      </w:r>
+      <w:r>
+        <w:rPr>
+          <w:sz w:val="20"/>
+          <w:szCs w:val="20"/>
+        </w:rPr>
+        <w:t xml:space="preserve">As such, a riverbank simulation produces very accurate results, with the largest </w:t>
+      </w:r>
+      <w:r>
+        <w:rPr>
+          <w:sz w:val="20"/>
+          <w:szCs w:val="20"/>
+        </w:rPr>
+        <w:t>inaccuracy</w:t>
+      </w:r>
+      <w:r>
+        <w:rPr>
+          <w:sz w:val="20"/>
+          <w:szCs w:val="20"/>
+        </w:rPr>
+        <w:t xml:space="preserve"> being the amount of Aquavent deposit </w:t>
+      </w:r>
+      <w:r>
+        <w:rPr>
+          <w:sz w:val="20"/>
+          <w:szCs w:val="20"/>
+        </w:rPr>
+        <w:t>being misrepresented.</w:t>
+      </w:r>
+      <w:r>
+        <w:rPr>
+          <w:sz w:val="20"/>
+          <w:szCs w:val="20"/>
+        </w:rPr>
+        <w:t xml:space="preserve"> It is possible that the clay content that makes up aquavent is either found deep within the soils in Missouri, or that it has been deposited for higher content sediment upstream.</w:t>
+      </w:r>
+      <w:r>
+        <w:rPr>
+          <w:sz w:val="20"/>
+          <w:szCs w:val="20"/>
+        </w:rPr>
+        <w:t xml:space="preserve"> All other parameters are a reasonable distance from the SSURGO data, so this simulation was a success.</w:t>
+      </w:r>
+    </w:p>
+    <w:tbl>
+      <w:tblPr>
+        <w:tblStyle w:val="TableGrid"/>
+        <w:tblW w:w="0" w:type="auto"/>
+        <w:tblLook w:val="04A0" w:firstRow="1" w:lastRow="0" w:firstColumn="1" w:lastColumn="0" w:noHBand="0" w:noVBand="1"/>
+      </w:tblPr>
+      <w:tblGrid>
+        <w:gridCol w:w="1860"/>
+        <w:gridCol w:w="2104"/>
+        <w:gridCol w:w="2127"/>
+        <w:gridCol w:w="2409"/>
+      </w:tblGrid>
+      <w:tr>
+        <w:tc>
+          <w:tcPr>
+            <w:tcW w:w="1860" w:type="dxa"/>
+          </w:tcPr>
+          <w:p>
+            <w:pPr>
+              <w:rPr>
+                <w:b/>
+                <w:bCs/>
+                <w:sz w:val="16"/>
+                <w:szCs w:val="16"/>
+              </w:rPr>
+            </w:pPr>
+            <w:r>
+              <w:rPr>
+                <w:b/>
+                <w:bCs/>
+                <w:sz w:val="16"/>
+                <w:szCs w:val="16"/>
+              </w:rPr>
+              <w:t>Classification</w:t>
+            </w:r>
+          </w:p>
+        </w:tc>
+        <w:tc>
+          <w:tcPr>
+            <w:tcW w:w="2104" w:type="dxa"/>
+          </w:tcPr>
+          <w:p>
+            <w:pPr>
+              <w:rPr>
+                <w:b/>
+                <w:bCs/>
+                <w:sz w:val="16"/>
+                <w:szCs w:val="16"/>
+              </w:rPr>
+            </w:pPr>
+            <w:r>
+              <w:rPr>
+                <w:b/>
+                <w:bCs/>
+                <w:sz w:val="16"/>
+                <w:szCs w:val="16"/>
+              </w:rPr>
+              <w:t>Pre-Simulation</w:t>
+            </w:r>
+          </w:p>
+        </w:tc>
+        <w:tc>
+          <w:tcPr>
+            <w:tcW w:w="2127" w:type="dxa"/>
+          </w:tcPr>
+          <w:p>
+            <w:pPr>
+              <w:rPr>
+                <w:b/>
+                <w:bCs/>
+                <w:sz w:val="16"/>
+                <w:szCs w:val="16"/>
+              </w:rPr>
+            </w:pPr>
+            <w:r>
+              <w:rPr>
+                <w:b/>
+                <w:bCs/>
+                <w:sz w:val="16"/>
+                <w:szCs w:val="16"/>
+              </w:rPr>
+              <w:t>Post-Simulation (20y)</w:t>
+            </w:r>
+          </w:p>
+        </w:tc>
+        <w:tc>
+          <w:tcPr>
+            <w:tcW w:w="2409" w:type="dxa"/>
+          </w:tcPr>
+          <w:p>
+            <w:pPr>
+              <w:rPr>
+                <w:b/>
+                <w:bCs/>
+                <w:sz w:val="16"/>
+                <w:szCs w:val="16"/>
+              </w:rPr>
+            </w:pPr>
+            <w:r>
+              <w:rPr>
+                <w:b/>
+                <w:bCs/>
+                <w:sz w:val="16"/>
+                <w:szCs w:val="16"/>
+              </w:rPr>
+              <w:t>Lake Houston, Houston, Texas</w:t>
+            </w:r>
+          </w:p>
+        </w:tc>
+      </w:tr>
+      <w:tr>
+        <w:tc>
+          <w:tcPr>
+            <w:tcW w:w="1860" w:type="dxa"/>
+          </w:tcPr>
+          <w:p>
+            <w:pPr>
+              <w:tabs>
+                <w:tab w:val="right" w:pos="2038"/>
+              </w:tabs>
+              <w:rPr>
+                <w:sz w:val="20"/>
+                <w:szCs w:val="20"/>
+              </w:rPr>
+            </w:pPr>
+            <w:r>
+              <w:rPr>
+                <w:sz w:val="20"/>
+                <w:szCs w:val="20"/>
+              </w:rPr>
+              <w:t>Eapa</w:t>
+            </w:r>
+            <w:r>
+              <w:rPr>
+                <w:sz w:val="20"/>
+                <w:szCs w:val="20"/>
+              </w:rPr>
+              <w:tab/>
+            </w:r>
+          </w:p>
+        </w:tc>
+        <w:tc>
+          <w:tcPr>
+            <w:tcW w:w="2104" w:type="dxa"/>
+          </w:tcPr>
+          <w:p>
+            <w:pPr>
+              <w:rPr>
+                <w:sz w:val="20"/>
+                <w:szCs w:val="20"/>
+              </w:rPr>
+            </w:pPr>
+            <w:r>
+              <w:rPr>
+                <w:sz w:val="20"/>
+                <w:szCs w:val="20"/>
+              </w:rPr>
+              <w:t>25.3%</w:t>
+            </w:r>
+          </w:p>
+        </w:tc>
+        <w:tc>
+          <w:tcPr>
+            <w:tcW w:w="2127" w:type="dxa"/>
+          </w:tcPr>
+          <w:p>
+            <w:pPr>
+              <w:rPr>
+                <w:sz w:val="20"/>
+                <w:szCs w:val="20"/>
+              </w:rPr>
+            </w:pPr>
+            <w:r>
+              <w:rPr>
+                <w:sz w:val="20"/>
+                <w:szCs w:val="20"/>
+              </w:rPr>
+              <w:t>24.</w:t>
+            </w:r>
+            <w:r>
+              <w:rPr>
+                <w:sz w:val="20"/>
+                <w:szCs w:val="20"/>
+              </w:rPr>
+              <w:t>6</w:t>
+            </w:r>
+            <w:r>
+              <w:rPr>
+                <w:sz w:val="20"/>
+                <w:szCs w:val="20"/>
+              </w:rPr>
+              <w:t>%</w:t>
+            </w:r>
+          </w:p>
+        </w:tc>
+        <w:tc>
+          <w:tcPr>
+            <w:tcW w:w="2409" w:type="dxa"/>
+          </w:tcPr>
+          <w:p>
+            <w:pPr>
+              <w:rPr>
+                <w:sz w:val="20"/>
+                <w:szCs w:val="20"/>
+              </w:rPr>
+            </w:pPr>
+            <w:r>
+              <w:rPr>
+                <w:sz w:val="20"/>
+                <w:szCs w:val="20"/>
+              </w:rPr>
+              <w:t>21.1%</w:t>
+            </w:r>
+          </w:p>
+        </w:tc>
+      </w:tr>
+      <w:tr>
+        <w:tc>
+          <w:tcPr>
+            <w:tcW w:w="1860" w:type="dxa"/>
+          </w:tcPr>
+          <w:p>
+            <w:pPr>
+              <w:rPr>
+                <w:sz w:val="20"/>
+                <w:szCs w:val="20"/>
+              </w:rPr>
+            </w:pPr>
+            <w:r>
+              <w:rPr>
+                <w:sz w:val="20"/>
+                <w:szCs w:val="20"/>
+              </w:rPr>
+              <w:t>Attewan</w:t>
+            </w:r>
+          </w:p>
+        </w:tc>
+        <w:tc>
+          <w:tcPr>
+            <w:tcW w:w="2104" w:type="dxa"/>
+          </w:tcPr>
+          <w:p>
+            <w:pPr>
+              <w:rPr>
+                <w:sz w:val="20"/>
+                <w:szCs w:val="20"/>
+              </w:rPr>
+            </w:pPr>
+            <w:r>
+              <w:rPr>
+                <w:sz w:val="20"/>
+                <w:szCs w:val="20"/>
+              </w:rPr>
+              <w:t>55.9%</w:t>
+            </w:r>
+          </w:p>
+        </w:tc>
+        <w:tc>
+          <w:tcPr>
+            <w:tcW w:w="2127" w:type="dxa"/>
+          </w:tcPr>
+          <w:p>
+            <w:pPr>
+              <w:rPr>
+                <w:sz w:val="20"/>
+                <w:szCs w:val="20"/>
+              </w:rPr>
+            </w:pPr>
+            <w:r>
+              <w:rPr>
+                <w:sz w:val="20"/>
+                <w:szCs w:val="20"/>
+              </w:rPr>
+              <w:t>4</w:t>
+            </w:r>
+            <w:r>
+              <w:rPr>
+                <w:sz w:val="20"/>
+                <w:szCs w:val="20"/>
+              </w:rPr>
+              <w:t>3</w:t>
+            </w:r>
+            <w:r>
+              <w:rPr>
+                <w:sz w:val="20"/>
+                <w:szCs w:val="20"/>
+              </w:rPr>
+              <w:t>.</w:t>
+            </w:r>
+            <w:r>
+              <w:rPr>
+                <w:sz w:val="20"/>
+                <w:szCs w:val="20"/>
+              </w:rPr>
+              <w:t>8</w:t>
+            </w:r>
+            <w:r>
+              <w:rPr>
+                <w:sz w:val="20"/>
+                <w:szCs w:val="20"/>
+              </w:rPr>
+              <w:t>%</w:t>
+            </w:r>
+          </w:p>
+        </w:tc>
+        <w:tc>
+          <w:tcPr>
+            <w:tcW w:w="2409" w:type="dxa"/>
+          </w:tcPr>
+          <w:p>
+            <w:pPr>
+              <w:rPr>
+                <w:sz w:val="20"/>
+                <w:szCs w:val="20"/>
+              </w:rPr>
+            </w:pPr>
+            <w:r>
+              <w:rPr>
+                <w:sz w:val="20"/>
+                <w:szCs w:val="20"/>
+              </w:rPr>
+              <w:t>3</w:t>
+            </w:r>
+            <w:r>
+              <w:rPr>
+                <w:sz w:val="20"/>
+                <w:szCs w:val="20"/>
+              </w:rPr>
+              <w:t>7</w:t>
+            </w:r>
+            <w:r>
+              <w:rPr>
+                <w:sz w:val="20"/>
+                <w:szCs w:val="20"/>
+              </w:rPr>
+              <w:t>.</w:t>
+            </w:r>
+            <w:r>
+              <w:rPr>
+                <w:sz w:val="20"/>
+                <w:szCs w:val="20"/>
+              </w:rPr>
+              <w:t>3</w:t>
+            </w:r>
+            <w:r>
+              <w:rPr>
+                <w:sz w:val="20"/>
+                <w:szCs w:val="20"/>
+              </w:rPr>
+              <w:t>%</w:t>
+            </w:r>
+          </w:p>
+        </w:tc>
+      </w:tr>
+      <w:tr>
+        <w:tc>
+          <w:tcPr>
+            <w:tcW w:w="1860" w:type="dxa"/>
+          </w:tcPr>
+          <w:p>
+            <w:pPr>
+              <w:rPr>
+                <w:sz w:val="20"/>
+                <w:szCs w:val="20"/>
+              </w:rPr>
+            </w:pPr>
+            <w:r>
+              <w:rPr>
+                <w:sz w:val="20"/>
+                <w:szCs w:val="20"/>
+              </w:rPr>
+              <w:t>Aq</w:t>
+            </w:r>
+            <w:r>
+              <w:rPr>
+                <w:sz w:val="20"/>
+                <w:szCs w:val="20"/>
+              </w:rPr>
+              <w:t>uult</w:t>
+            </w:r>
+          </w:p>
+        </w:tc>
+        <w:tc>
+          <w:tcPr>
+            <w:tcW w:w="2104" w:type="dxa"/>
+          </w:tcPr>
+          <w:p>
+            <w:pPr>
+              <w:rPr>
+                <w:sz w:val="20"/>
+                <w:szCs w:val="20"/>
+              </w:rPr>
+            </w:pPr>
+            <w:r>
+              <w:rPr>
+                <w:sz w:val="20"/>
+                <w:szCs w:val="20"/>
+              </w:rPr>
+              <w:t>18.9%</w:t>
+            </w:r>
+          </w:p>
+        </w:tc>
+        <w:tc>
+          <w:tcPr>
+            <w:tcW w:w="2127" w:type="dxa"/>
+          </w:tcPr>
+          <w:p>
+            <w:pPr>
+              <w:rPr>
+                <w:sz w:val="20"/>
+                <w:szCs w:val="20"/>
+              </w:rPr>
+            </w:pPr>
+            <w:r>
+              <w:rPr>
+                <w:sz w:val="20"/>
+                <w:szCs w:val="20"/>
+              </w:rPr>
+              <w:t>14</w:t>
+            </w:r>
+            <w:r>
+              <w:rPr>
+                <w:sz w:val="20"/>
+                <w:szCs w:val="20"/>
+              </w:rPr>
+              <w:t>.</w:t>
+            </w:r>
+            <w:r>
+              <w:rPr>
+                <w:sz w:val="20"/>
+                <w:szCs w:val="20"/>
+              </w:rPr>
+              <w:t>4</w:t>
+            </w:r>
+            <w:r>
+              <w:rPr>
+                <w:sz w:val="20"/>
+                <w:szCs w:val="20"/>
+              </w:rPr>
+              <w:t>%</w:t>
+            </w:r>
+          </w:p>
+        </w:tc>
+        <w:tc>
+          <w:tcPr>
+            <w:tcW w:w="2409" w:type="dxa"/>
+          </w:tcPr>
+          <w:p>
+            <w:pPr>
+              <w:rPr>
+                <w:sz w:val="20"/>
+                <w:szCs w:val="20"/>
+              </w:rPr>
+            </w:pPr>
+            <w:r>
+              <w:rPr>
+                <w:sz w:val="20"/>
+                <w:szCs w:val="20"/>
+              </w:rPr>
+              <w:t>2</w:t>
+            </w:r>
+            <w:r>
+              <w:rPr>
+                <w:sz w:val="20"/>
+                <w:szCs w:val="20"/>
+              </w:rPr>
+              <w:t>0</w:t>
+            </w:r>
+            <w:r>
+              <w:rPr>
+                <w:sz w:val="20"/>
+                <w:szCs w:val="20"/>
+              </w:rPr>
+              <w:t>.7%</w:t>
+            </w:r>
+          </w:p>
+        </w:tc>
+      </w:tr>
+      <w:tr>
+        <w:tc>
+          <w:tcPr>
+            <w:tcW w:w="1860" w:type="dxa"/>
+          </w:tcPr>
+          <w:p>
+            <w:pPr>
+              <w:rPr>
+                <w:sz w:val="20"/>
+                <w:szCs w:val="20"/>
+              </w:rPr>
+            </w:pPr>
+            <w:r>
+              <w:rPr>
+                <w:sz w:val="20"/>
+                <w:szCs w:val="20"/>
+              </w:rPr>
+              <w:t>Ethridge</w:t>
+            </w:r>
+          </w:p>
+        </w:tc>
+        <w:tc>
+          <w:tcPr>
+            <w:tcW w:w="2104" w:type="dxa"/>
+          </w:tcPr>
+          <w:p>
+            <w:pPr>
+              <w:rPr>
+                <w:sz w:val="20"/>
+                <w:szCs w:val="20"/>
+              </w:rPr>
+            </w:pPr>
+            <w:r>
+              <w:rPr>
+                <w:sz w:val="20"/>
+                <w:szCs w:val="20"/>
+              </w:rPr>
+              <w:t>0.0%</w:t>
+            </w:r>
+          </w:p>
+        </w:tc>
+        <w:tc>
+          <w:tcPr>
+            <w:tcW w:w="2127" w:type="dxa"/>
+          </w:tcPr>
+          <w:p>
+            <w:pPr>
+              <w:rPr>
+                <w:sz w:val="20"/>
+                <w:szCs w:val="20"/>
+              </w:rPr>
+            </w:pPr>
+            <w:r>
+              <w:rPr>
+                <w:sz w:val="20"/>
+                <w:szCs w:val="20"/>
+              </w:rPr>
+              <w:t>3.</w:t>
+            </w:r>
+            <w:r>
+              <w:rPr>
+                <w:sz w:val="20"/>
+                <w:szCs w:val="20"/>
+              </w:rPr>
+              <w:t>1</w:t>
+            </w:r>
+            <w:r>
+              <w:rPr>
+                <w:sz w:val="20"/>
+                <w:szCs w:val="20"/>
+              </w:rPr>
+              <w:t>%</w:t>
+            </w:r>
+          </w:p>
+        </w:tc>
+        <w:tc>
+          <w:tcPr>
+            <w:tcW w:w="2409" w:type="dxa"/>
+          </w:tcPr>
+          <w:p>
+            <w:pPr>
+              <w:rPr>
+                <w:sz w:val="20"/>
+                <w:szCs w:val="20"/>
+              </w:rPr>
+            </w:pPr>
+            <w:r>
+              <w:rPr>
+                <w:sz w:val="20"/>
+                <w:szCs w:val="20"/>
+              </w:rPr>
+              <w:t>3</w:t>
+            </w:r>
+            <w:r>
+              <w:rPr>
+                <w:sz w:val="20"/>
+                <w:szCs w:val="20"/>
+              </w:rPr>
+              <w:t>.7%</w:t>
+            </w:r>
+          </w:p>
+        </w:tc>
+      </w:tr>
+      <w:tr>
+        <w:tc>
+          <w:tcPr>
+            <w:tcW w:w="1860" w:type="dxa"/>
+          </w:tcPr>
+          <w:p>
+            <w:pPr>
+              <w:rPr>
+                <w:sz w:val="20"/>
+                <w:szCs w:val="20"/>
+              </w:rPr>
+            </w:pPr>
+            <w:r>
+              <w:rPr>
+                <w:sz w:val="20"/>
+                <w:szCs w:val="20"/>
+              </w:rPr>
+              <w:t>Water Coverage</w:t>
+            </w:r>
+          </w:p>
+        </w:tc>
+        <w:tc>
+          <w:tcPr>
+            <w:tcW w:w="2104" w:type="dxa"/>
+          </w:tcPr>
+          <w:p>
+            <w:pPr>
+              <w:rPr>
+                <w:sz w:val="20"/>
+                <w:szCs w:val="20"/>
+              </w:rPr>
+            </w:pPr>
+            <w:r>
+              <w:rPr>
+                <w:sz w:val="20"/>
+                <w:szCs w:val="20"/>
+              </w:rPr>
+              <w:t>0.</w:t>
+            </w:r>
+            <w:r>
+              <w:rPr>
+                <w:sz w:val="20"/>
+                <w:szCs w:val="20"/>
+              </w:rPr>
+              <w:t>0%</w:t>
+            </w:r>
+          </w:p>
+        </w:tc>
+        <w:tc>
+          <w:tcPr>
+            <w:tcW w:w="2127" w:type="dxa"/>
+          </w:tcPr>
+          <w:p>
+            <w:pPr>
+              <w:rPr>
+                <w:sz w:val="20"/>
+                <w:szCs w:val="20"/>
+              </w:rPr>
+            </w:pPr>
+            <w:r>
+              <w:rPr>
+                <w:sz w:val="20"/>
+                <w:szCs w:val="20"/>
+              </w:rPr>
+              <w:t>13.7</w:t>
+            </w:r>
+            <w:r>
+              <w:rPr>
+                <w:sz w:val="20"/>
+                <w:szCs w:val="20"/>
+              </w:rPr>
+              <w:t>%</w:t>
+            </w:r>
+          </w:p>
+        </w:tc>
+        <w:tc>
+          <w:tcPr>
+            <w:tcW w:w="2409" w:type="dxa"/>
+          </w:tcPr>
+          <w:p>
+            <w:pPr>
+              <w:rPr>
+                <w:sz w:val="20"/>
+                <w:szCs w:val="20"/>
+              </w:rPr>
+            </w:pPr>
+            <w:r>
+              <w:rPr>
+                <w:sz w:val="20"/>
+                <w:szCs w:val="20"/>
+              </w:rPr>
+              <w:t>1</w:t>
+            </w:r>
+            <w:r>
+              <w:rPr>
+                <w:sz w:val="20"/>
+                <w:szCs w:val="20"/>
+              </w:rPr>
+              <w:t>7</w:t>
+            </w:r>
+            <w:r>
+              <w:rPr>
+                <w:sz w:val="20"/>
+                <w:szCs w:val="20"/>
+              </w:rPr>
+              <w:t>.</w:t>
+            </w:r>
+            <w:r>
+              <w:rPr>
+                <w:sz w:val="20"/>
+                <w:szCs w:val="20"/>
+              </w:rPr>
+              <w:t>2</w:t>
+            </w:r>
+            <w:r>
+              <w:rPr>
+                <w:sz w:val="20"/>
+                <w:szCs w:val="20"/>
+              </w:rPr>
+              <w:t>%</w:t>
+            </w:r>
+          </w:p>
+        </w:tc>
+      </w:tr>
+      <w:tr>
+        <w:tc>
+          <w:tcPr>
+            <w:tcW w:w="1860" w:type="dxa"/>
+          </w:tcPr>
+          <w:p>
+            <w:pPr>
+              <w:rPr>
+                <w:sz w:val="20"/>
+                <w:szCs w:val="20"/>
+              </w:rPr>
+            </w:pPr>
+            <w:r>
+              <w:rPr>
+                <w:sz w:val="20"/>
+                <w:szCs w:val="20"/>
+              </w:rPr>
+              <w:t>Sand</w:t>
+            </w:r>
+          </w:p>
+        </w:tc>
+        <w:tc>
+          <w:tcPr>
+            <w:tcW w:w="2104" w:type="dxa"/>
+          </w:tcPr>
+          <w:p>
+            <w:pPr>
+              <w:rPr>
+                <w:sz w:val="20"/>
+                <w:szCs w:val="20"/>
+              </w:rPr>
+            </w:pPr>
+            <w:r>
+              <w:rPr>
+                <w:sz w:val="20"/>
+                <w:szCs w:val="20"/>
+              </w:rPr>
+              <w:t>0.</w:t>
+            </w:r>
+            <w:r>
+              <w:rPr>
+                <w:sz w:val="20"/>
+                <w:szCs w:val="20"/>
+              </w:rPr>
+              <w:t>0</w:t>
+            </w:r>
+            <w:r>
+              <w:rPr>
+                <w:sz w:val="20"/>
+                <w:szCs w:val="20"/>
+              </w:rPr>
+              <w:t>%</w:t>
+            </w:r>
+          </w:p>
+        </w:tc>
+        <w:tc>
+          <w:tcPr>
+            <w:tcW w:w="2127" w:type="dxa"/>
+          </w:tcPr>
+          <w:p>
+            <w:pPr>
+              <w:rPr>
+                <w:sz w:val="20"/>
+                <w:szCs w:val="20"/>
+              </w:rPr>
+            </w:pPr>
+            <w:r>
+              <w:rPr>
+                <w:sz w:val="20"/>
+                <w:szCs w:val="20"/>
+              </w:rPr>
+              <w:t>0.</w:t>
+            </w:r>
+            <w:r>
+              <w:rPr>
+                <w:sz w:val="20"/>
+                <w:szCs w:val="20"/>
+              </w:rPr>
+              <w:t>3</w:t>
+            </w:r>
+            <w:r>
+              <w:rPr>
+                <w:sz w:val="20"/>
+                <w:szCs w:val="20"/>
+              </w:rPr>
+              <w:t>%</w:t>
+            </w:r>
+          </w:p>
+        </w:tc>
+        <w:tc>
+          <w:tcPr>
+            <w:tcW w:w="2409" w:type="dxa"/>
+          </w:tcPr>
+          <w:p>
+            <w:pPr>
+              <w:rPr>
+                <w:sz w:val="20"/>
+                <w:szCs w:val="20"/>
+              </w:rPr>
+            </w:pPr>
+            <w:r>
+              <w:rPr>
+                <w:sz w:val="20"/>
+                <w:szCs w:val="20"/>
+              </w:rPr>
+              <w:t>0.2%</w:t>
+            </w:r>
+          </w:p>
+        </w:tc>
+      </w:tr>
+    </w:tbl>
+    <w:p>
+      <w:pPr>
+        <w:jc w:val="center"/>
+        <w:rPr>
+          <w:i/>
+          <w:iCs/>
+          <w:sz w:val="20"/>
+          <w:szCs w:val="20"/>
+        </w:rPr>
+      </w:pPr>
+      <w:r>
+        <w:rPr>
+          <w:i/>
+          <w:iCs/>
+          <w:sz w:val="20"/>
+          <w:szCs w:val="20"/>
+        </w:rPr>
+        <w:t xml:space="preserve">Sample at </w:t>
+      </w:r>
+      <w:r>
+        <w:rPr>
+          <w:i/>
+          <w:iCs/>
+          <w:sz w:val="20"/>
+          <w:szCs w:val="20"/>
+        </w:rPr>
+        <w:t>30°00'37.2"N 95°08'38.3"W</w:t>
+      </w:r>
+      <w:r>
+        <w:rPr>
+          <w:i/>
+          <w:iCs/>
+          <w:sz w:val="20"/>
+          <w:szCs w:val="20"/>
+        </w:rPr>
+        <w:t xml:space="preserve">. Seed </w:t>
+      </w:r>
+      <w:r>
+        <w:rPr>
+          <w:i/>
+          <w:iCs/>
+          <w:sz w:val="20"/>
+          <w:szCs w:val="20"/>
+        </w:rPr>
+        <w:t>=</w:t>
+      </w:r>
+      <w:r>
+        <w:rPr>
+          <w:i/>
+          <w:iCs/>
+          <w:sz w:val="20"/>
+          <w:szCs w:val="20"/>
+        </w:rPr>
+        <w:t xml:space="preserve"> 25177</w:t>
+      </w:r>
+    </w:p>
+    <w:p>
+      <w:pPr>
+        <w:jc w:val="center"/>
+        <w:rPr>
+          <w:i/>
+          <w:iCs/>
+          <w:sz w:val="20"/>
+          <w:szCs w:val="20"/>
+        </w:rPr>
+      </w:pPr>
+      <w:r>
+        <w:rPr>
+          <w:i/>
+          <w:iCs/>
+          <w:sz w:val="20"/>
+          <w:szCs w:val="20"/>
+        </w:rPr>
+        <w:t>Custom Parameters</w:t>
+      </w:r>
+      <w:r>
+        <w:rPr>
+          <w:i/>
+          <w:iCs/>
+          <w:sz w:val="20"/>
+          <w:szCs w:val="20"/>
+        </w:rPr>
+        <w:t xml:space="preserve"> to represent Texas soil</w:t>
+      </w:r>
+      <w:r>
+        <w:rPr>
+          <w:i/>
+          <w:iCs/>
+          <w:sz w:val="20"/>
+          <w:szCs w:val="20"/>
+        </w:rPr>
+        <w:t>: hillHeight = 120.0, soilResistivityChangeRate = 1000, soilResistivityBase = 2.0, soilSandContent = 0.3, soilClayContent = 0.3, soilClayVariance = 0.1, soilFertility = 0.6</w:t>
+      </w:r>
+    </w:p>
+    <w:p>
+      <w:pPr>
+        <w:rPr>
+          <w:sz w:val="20"/>
+          <w:szCs w:val="20"/>
+        </w:rPr>
+      </w:pPr>
+      <w:r>
+        <w:rPr>
+          <w:sz w:val="20"/>
+          <w:szCs w:val="20"/>
+        </w:rPr>
+        <w:t>The banks of Lake Houston proved</w:t>
+      </w:r>
+      <w:r>
+        <w:rPr>
+          <w:sz w:val="20"/>
+          <w:szCs w:val="20"/>
+        </w:rPr>
+        <w:t xml:space="preserve"> more</w:t>
+      </w:r>
+      <w:r>
+        <w:rPr>
+          <w:sz w:val="20"/>
+          <w:szCs w:val="20"/>
+        </w:rPr>
+        <w:t xml:space="preserve"> difficult to simulate. Texas’ higher clay and sand content causes much less resistive soil sediment, allowing for huge amounts of transfer and large value swings in the makeup of the map. </w:t>
+      </w:r>
+      <w:r>
+        <w:rPr>
+          <w:sz w:val="20"/>
+          <w:szCs w:val="20"/>
+        </w:rPr>
+        <w:t xml:space="preserve">The simulation showed a much higher </w:t>
+      </w:r>
+      <w:r>
+        <w:rPr>
+          <w:sz w:val="20"/>
+          <w:szCs w:val="20"/>
+        </w:rPr>
+        <w:t>A</w:t>
+      </w:r>
+      <w:r>
+        <w:rPr>
+          <w:sz w:val="20"/>
+          <w:szCs w:val="20"/>
+        </w:rPr>
+        <w:t xml:space="preserve">ttewan percentage than expected, as well as </w:t>
+      </w:r>
+      <w:r>
+        <w:rPr>
+          <w:sz w:val="20"/>
+          <w:szCs w:val="20"/>
+        </w:rPr>
+        <w:t xml:space="preserve">Aquult water coverage overall. This likely showcases the limits of particle simulation, as </w:t>
+      </w:r>
+      <w:r>
+        <w:rPr>
+          <w:sz w:val="20"/>
+          <w:szCs w:val="20"/>
+        </w:rPr>
+        <w:t xml:space="preserve">more Attewan soil should have been eroded into pools, being mixed with water and sediment to become Aquult, but </w:t>
+      </w:r>
+      <w:r>
+        <w:rPr>
+          <w:sz w:val="20"/>
+          <w:szCs w:val="20"/>
+        </w:rPr>
+        <w:t>due to many particles taking a similar path and taking deposits from below the surface, less transfer was performed overall. A model that erodes every node on a cliff face would</w:t>
+      </w:r>
+      <w:r>
+        <w:rPr>
+          <w:sz w:val="20"/>
+          <w:szCs w:val="20"/>
+        </w:rPr>
+        <w:t xml:space="preserve"> likely produce more accurate results in this experiment.</w:t>
       </w:r>
     </w:p>
     <w:p>
@@ -15066,7 +16111,15 @@
           <w:sz w:val="20"/>
           <w:szCs w:val="20"/>
         </w:rPr>
-        <w:t>While not a change that could be made to this project, experimentation with the Navier-Stokes fluid simulation could also be continued for a non-particle representation of fluid behaviour. While the Hydraulic Erosion model proved more fitting for this application, other studies have shown that a significantly refined simulation of Navier-Stokes fluid behaviour can produce results beyond what a particle simulation can manage.</w:t>
+        <w:t xml:space="preserve">While not a change that could be made to this project, experimentation with the Navier-Stokes fluid simulation could also be continued for a non-particle representation of fluid behaviour. While the Hydraulic Erosion model proved more fitting for this application, other studies have shown that a significantly refined </w:t>
+      </w:r>
+      <w:r>
+        <w:rPr>
+          <w:sz w:val="20"/>
+          <w:szCs w:val="20"/>
+        </w:rPr>
+        <w:lastRenderedPageBreak/>
+        <w:t>simulation of Navier-Stokes fluid behaviour can produce results beyond what a particle simulation can manage.</w:t>
       </w:r>
     </w:p>
     <w:p>
@@ -16387,16 +17440,7 @@
             <w:sz w:val="20"/>
             <w:szCs w:val="20"/>
           </w:rPr>
-          <w:t>https://www.abebooks.co.uk/Hydrodynamics-Dover-Books-Physics-Sir-Horace/31164960207/bd?cm_mmc=ggl-_-UK_Shopp_Textbookstandard-_-product_id=UK9780486602561USED-_-</w:t>
-        </w:r>
-        <w:r>
-          <w:rPr>
-            <w:rStyle w:val="Hyperlink"/>
-            <w:sz w:val="20"/>
-            <w:szCs w:val="20"/>
-          </w:rPr>
-          <w:lastRenderedPageBreak/>
-          <w:t>keyword=&amp;gclid=Cj0KCQjwpcOTBhCZARIsAEAYLuVH7JO9k55_QXkMXO4-bbA3cNkuqpyzvvJzxuuCBqQplhvz6AECs5MaAr__EALw_wcB</w:t>
+          <w:t>https://www.abebooks.co.uk/Hydrodynamics-Dover-Books-Physics-Sir-Horace/31164960207/bd?cm_mmc=ggl-_-UK_Shopp_Textbookstandard-_-product_id=UK9780486602561USED-_-keyword=&amp;gclid=Cj0KCQjwpcOTBhCZARIsAEAYLuVH7JO9k55_QXkMXO4-bbA3cNkuqpyzvvJzxuuCBqQplhvz6AECs5MaAr__EALw_wcB</w:t>
         </w:r>
       </w:hyperlink>
     </w:p>
@@ -17849,7 +18893,6 @@
   <w:style w:type="character" w:default="1" w:styleId="DefaultParagraphFont">
     <w:name w:val="Default Paragraph Font"/>
     <w:uiPriority w:val="1"/>
-    <w:semiHidden/>
     <w:unhideWhenUsed/>
   </w:style>
   <w:style w:type="table" w:default="1" w:styleId="TableNormal">

</xml_diff>